<commit_message>
main: fills the table
now adds rows to the table correctly
</commit_message>
<xml_diff>
--- a/INVENTAR/инв опис НА.docx
+++ b/INVENTAR/инв опис НА.docx
@@ -1764,8 +1764,6 @@
               </w:rPr>
               <w:fldChar w:fldCharType="end"/>
             </w:r>
-            <w:bookmarkStart w:id="0" w:name="_GoBack"/>
-            <w:bookmarkEnd w:id="0"/>
           </w:p>
         </w:tc>
         <w:tc>
@@ -2564,8 +2562,9 @@
     </w:p>
     <w:tbl>
       <w:tblPr>
+        <w:tblStyle w:val="TableGridZa"/>
         <w:tblW w:w="14794" w:type="dxa"/>
-        <w:tblLook w:val="0000" w:firstRow="0" w:lastRow="0" w:firstColumn="0" w:lastColumn="0" w:noHBand="0" w:noVBand="0"/>
+        <w:tblLook w:val="04A0" w:firstRow="1" w:lastRow="0" w:firstColumn="1" w:lastColumn="0" w:noHBand="0" w:noVBand="1"/>
       </w:tblPr>
       <w:tblGrid>
         <w:gridCol w:w="755"/>
@@ -2593,13 +2592,6 @@
           <w:tcPr>
             <w:tcW w:w="0" w:type="auto"/>
             <w:vMerge w:val="restart"/>
-            <w:tcBorders>
-              <w:top w:val="single" w:sz="12" w:space="0" w:color="000000"/>
-              <w:left w:val="single" w:sz="12" w:space="0" w:color="000000"/>
-              <w:bottom w:val="single" w:sz="12" w:space="0" w:color="000000"/>
-              <w:right w:val="single" w:sz="12" w:space="0" w:color="000000"/>
-            </w:tcBorders>
-            <w:vAlign w:val="center"/>
           </w:tcPr>
           <w:p>
             <w:pPr>
@@ -2636,12 +2628,6 @@
           <w:tcPr>
             <w:tcW w:w="2338" w:type="dxa"/>
             <w:vMerge w:val="restart"/>
-            <w:tcBorders>
-              <w:top w:val="single" w:sz="12" w:space="0" w:color="000000"/>
-              <w:left w:val="single" w:sz="12" w:space="0" w:color="000000"/>
-              <w:right w:val="single" w:sz="12" w:space="0" w:color="000000"/>
-            </w:tcBorders>
-            <w:vAlign w:val="center"/>
           </w:tcPr>
           <w:p>
             <w:pPr>
@@ -2711,12 +2697,6 @@
           <w:tcPr>
             <w:tcW w:w="1693" w:type="dxa"/>
             <w:vMerge w:val="restart"/>
-            <w:tcBorders>
-              <w:top w:val="single" w:sz="12" w:space="0" w:color="000000"/>
-              <w:left w:val="single" w:sz="12" w:space="0" w:color="000000"/>
-              <w:right w:val="single" w:sz="12" w:space="0" w:color="auto"/>
-            </w:tcBorders>
-            <w:vAlign w:val="center"/>
           </w:tcPr>
           <w:p>
             <w:pPr>
@@ -2776,7 +2756,15 @@
               <w:rPr>
                 <w:lang w:val="uk-UA"/>
               </w:rPr>
-              <w:t>(введення в експлуатацію)</w:t>
+              <w:t>(введенн</w:t>
+            </w:r>
+            <w:bookmarkStart w:id="0" w:name="_GoBack"/>
+            <w:bookmarkEnd w:id="0"/>
+            <w:r>
+              <w:rPr>
+                <w:lang w:val="uk-UA"/>
+              </w:rPr>
+              <w:t>я в експлуатацію)</w:t>
             </w:r>
             <w:r>
               <w:rPr>
@@ -2790,13 +2778,6 @@
           <w:tcPr>
             <w:tcW w:w="2156" w:type="dxa"/>
             <w:gridSpan w:val="3"/>
-            <w:tcBorders>
-              <w:top w:val="single" w:sz="12" w:space="0" w:color="auto"/>
-              <w:left w:val="single" w:sz="12" w:space="0" w:color="auto"/>
-              <w:bottom w:val="single" w:sz="12" w:space="0" w:color="auto"/>
-              <w:right w:val="single" w:sz="12" w:space="0" w:color="auto"/>
-            </w:tcBorders>
-            <w:vAlign w:val="center"/>
           </w:tcPr>
           <w:p>
             <w:pPr>
@@ -2818,12 +2799,6 @@
           <w:tcPr>
             <w:tcW w:w="750" w:type="dxa"/>
             <w:vMerge w:val="restart"/>
-            <w:tcBorders>
-              <w:top w:val="single" w:sz="12" w:space="0" w:color="000000"/>
-              <w:left w:val="single" w:sz="12" w:space="0" w:color="auto"/>
-              <w:right w:val="single" w:sz="12" w:space="0" w:color="000000"/>
-            </w:tcBorders>
-            <w:vAlign w:val="center"/>
           </w:tcPr>
           <w:p>
             <w:pPr>
@@ -2846,12 +2821,6 @@
             <w:tcW w:w="1495" w:type="dxa"/>
             <w:gridSpan w:val="2"/>
             <w:vMerge w:val="restart"/>
-            <w:tcBorders>
-              <w:top w:val="single" w:sz="12" w:space="0" w:color="000000"/>
-              <w:left w:val="single" w:sz="12" w:space="0" w:color="000000"/>
-              <w:right w:val="single" w:sz="12" w:space="0" w:color="000000"/>
-            </w:tcBorders>
-            <w:vAlign w:val="center"/>
           </w:tcPr>
           <w:p>
             <w:pPr>
@@ -2874,12 +2843,6 @@
           <w:tcPr>
             <w:tcW w:w="993" w:type="dxa"/>
             <w:vMerge w:val="restart"/>
-            <w:tcBorders>
-              <w:top w:val="single" w:sz="12" w:space="0" w:color="000000"/>
-              <w:left w:val="single" w:sz="12" w:space="0" w:color="000000"/>
-              <w:right w:val="single" w:sz="12" w:space="0" w:color="000000"/>
-            </w:tcBorders>
-            <w:vAlign w:val="center"/>
           </w:tcPr>
           <w:p>
             <w:pPr>
@@ -2934,12 +2897,6 @@
             <w:tcW w:w="3480" w:type="dxa"/>
             <w:gridSpan w:val="5"/>
             <w:vMerge w:val="restart"/>
-            <w:tcBorders>
-              <w:top w:val="single" w:sz="12" w:space="0" w:color="000000"/>
-              <w:left w:val="single" w:sz="12" w:space="0" w:color="000000"/>
-              <w:right w:val="single" w:sz="12" w:space="0" w:color="000000"/>
-            </w:tcBorders>
-            <w:vAlign w:val="center"/>
           </w:tcPr>
           <w:p>
             <w:pPr>
@@ -2983,12 +2940,6 @@
           <w:tcPr>
             <w:tcW w:w="1134" w:type="dxa"/>
             <w:vMerge w:val="restart"/>
-            <w:tcBorders>
-              <w:top w:val="single" w:sz="12" w:space="0" w:color="000000"/>
-              <w:left w:val="single" w:sz="12" w:space="0" w:color="000000"/>
-              <w:right w:val="single" w:sz="12" w:space="0" w:color="000000"/>
-            </w:tcBorders>
-            <w:vAlign w:val="center"/>
           </w:tcPr>
           <w:p>
             <w:pPr>
@@ -3015,13 +2966,6 @@
           <w:tcPr>
             <w:tcW w:w="0" w:type="auto"/>
             <w:vMerge/>
-            <w:tcBorders>
-              <w:top w:val="single" w:sz="12" w:space="0" w:color="000000"/>
-              <w:left w:val="single" w:sz="12" w:space="0" w:color="000000"/>
-              <w:bottom w:val="single" w:sz="12" w:space="0" w:color="000000"/>
-              <w:right w:val="single" w:sz="12" w:space="0" w:color="000000"/>
-            </w:tcBorders>
-            <w:vAlign w:val="center"/>
           </w:tcPr>
           <w:p>
             <w:pPr>
@@ -3037,11 +2981,6 @@
           <w:tcPr>
             <w:tcW w:w="2338" w:type="dxa"/>
             <w:vMerge/>
-            <w:tcBorders>
-              <w:left w:val="single" w:sz="12" w:space="0" w:color="000000"/>
-              <w:right w:val="single" w:sz="12" w:space="0" w:color="000000"/>
-            </w:tcBorders>
-            <w:vAlign w:val="center"/>
           </w:tcPr>
           <w:p>
             <w:pPr>
@@ -3057,11 +2996,6 @@
           <w:tcPr>
             <w:tcW w:w="1693" w:type="dxa"/>
             <w:vMerge/>
-            <w:tcBorders>
-              <w:left w:val="single" w:sz="12" w:space="0" w:color="000000"/>
-              <w:right w:val="single" w:sz="12" w:space="0" w:color="auto"/>
-            </w:tcBorders>
-            <w:vAlign w:val="center"/>
           </w:tcPr>
           <w:p>
             <w:pPr>
@@ -3078,14 +3012,7 @@
           <w:tcPr>
             <w:tcW w:w="740" w:type="dxa"/>
             <w:vMerge w:val="restart"/>
-            <w:tcBorders>
-              <w:top w:val="single" w:sz="12" w:space="0" w:color="auto"/>
-              <w:left w:val="single" w:sz="12" w:space="0" w:color="auto"/>
-              <w:bottom w:val="single" w:sz="12" w:space="0" w:color="auto"/>
-              <w:right w:val="single" w:sz="12" w:space="0" w:color="auto"/>
-            </w:tcBorders>
             <w:textDirection w:val="btLr"/>
-            <w:vAlign w:val="center"/>
           </w:tcPr>
           <w:p>
             <w:pPr>
@@ -3139,14 +3066,7 @@
           <w:tcPr>
             <w:tcW w:w="708" w:type="dxa"/>
             <w:vMerge w:val="restart"/>
-            <w:tcBorders>
-              <w:top w:val="single" w:sz="12" w:space="0" w:color="auto"/>
-              <w:left w:val="single" w:sz="12" w:space="0" w:color="auto"/>
-              <w:bottom w:val="single" w:sz="12" w:space="0" w:color="auto"/>
-              <w:right w:val="single" w:sz="12" w:space="0" w:color="auto"/>
-            </w:tcBorders>
             <w:textDirection w:val="btLr"/>
-            <w:vAlign w:val="center"/>
           </w:tcPr>
           <w:p>
             <w:pPr>
@@ -3176,14 +3096,7 @@
           <w:tcPr>
             <w:tcW w:w="708" w:type="dxa"/>
             <w:vMerge w:val="restart"/>
-            <w:tcBorders>
-              <w:top w:val="single" w:sz="12" w:space="0" w:color="auto"/>
-              <w:left w:val="single" w:sz="12" w:space="0" w:color="auto"/>
-              <w:bottom w:val="single" w:sz="12" w:space="0" w:color="auto"/>
-              <w:right w:val="single" w:sz="12" w:space="0" w:color="auto"/>
-            </w:tcBorders>
             <w:textDirection w:val="btLr"/>
-            <w:vAlign w:val="center"/>
           </w:tcPr>
           <w:p>
             <w:pPr>
@@ -3206,10 +3119,6 @@
           <w:tcPr>
             <w:tcW w:w="750" w:type="dxa"/>
             <w:vMerge/>
-            <w:tcBorders>
-              <w:left w:val="single" w:sz="12" w:space="0" w:color="auto"/>
-              <w:right w:val="single" w:sz="12" w:space="0" w:color="000000"/>
-            </w:tcBorders>
             <w:textDirection w:val="tbRl"/>
           </w:tcPr>
           <w:p>
@@ -3228,11 +3137,6 @@
             <w:tcW w:w="1495" w:type="dxa"/>
             <w:gridSpan w:val="2"/>
             <w:vMerge/>
-            <w:tcBorders>
-              <w:left w:val="single" w:sz="12" w:space="0" w:color="000000"/>
-              <w:bottom w:val="single" w:sz="12" w:space="0" w:color="000000"/>
-              <w:right w:val="single" w:sz="12" w:space="0" w:color="000000"/>
-            </w:tcBorders>
             <w:textDirection w:val="tbRl"/>
           </w:tcPr>
           <w:p>
@@ -3250,10 +3154,6 @@
           <w:tcPr>
             <w:tcW w:w="993" w:type="dxa"/>
             <w:vMerge/>
-            <w:tcBorders>
-              <w:left w:val="single" w:sz="12" w:space="0" w:color="000000"/>
-              <w:right w:val="single" w:sz="12" w:space="0" w:color="000000"/>
-            </w:tcBorders>
           </w:tcPr>
           <w:p>
             <w:pPr>
@@ -3270,10 +3170,6 @@
             <w:tcW w:w="3480" w:type="dxa"/>
             <w:gridSpan w:val="5"/>
             <w:vMerge/>
-            <w:tcBorders>
-              <w:left w:val="single" w:sz="12" w:space="0" w:color="000000"/>
-              <w:right w:val="single" w:sz="12" w:space="0" w:color="000000"/>
-            </w:tcBorders>
           </w:tcPr>
           <w:p>
             <w:pPr>
@@ -3289,10 +3185,6 @@
           <w:tcPr>
             <w:tcW w:w="1134" w:type="dxa"/>
             <w:vMerge/>
-            <w:tcBorders>
-              <w:left w:val="single" w:sz="12" w:space="0" w:color="000000"/>
-              <w:right w:val="single" w:sz="12" w:space="0" w:color="000000"/>
-            </w:tcBorders>
           </w:tcPr>
           <w:p>
             <w:pPr>
@@ -3307,20 +3199,12 @@
       </w:tr>
       <w:tr>
         <w:trPr>
-          <w:cantSplit/>
           <w:trHeight w:val="1419"/>
         </w:trPr>
         <w:tc>
           <w:tcPr>
             <w:tcW w:w="0" w:type="auto"/>
             <w:vMerge/>
-            <w:tcBorders>
-              <w:top w:val="single" w:sz="12" w:space="0" w:color="000000"/>
-              <w:left w:val="single" w:sz="12" w:space="0" w:color="000000"/>
-              <w:bottom w:val="single" w:sz="12" w:space="0" w:color="000000"/>
-              <w:right w:val="single" w:sz="12" w:space="0" w:color="000000"/>
-            </w:tcBorders>
-            <w:vAlign w:val="center"/>
           </w:tcPr>
           <w:p>
             <w:pPr>
@@ -3337,12 +3221,6 @@
           <w:tcPr>
             <w:tcW w:w="2338" w:type="dxa"/>
             <w:vMerge/>
-            <w:tcBorders>
-              <w:left w:val="single" w:sz="12" w:space="0" w:color="000000"/>
-              <w:bottom w:val="single" w:sz="12" w:space="0" w:color="000000"/>
-              <w:right w:val="single" w:sz="12" w:space="0" w:color="000000"/>
-            </w:tcBorders>
-            <w:vAlign w:val="center"/>
           </w:tcPr>
           <w:p>
             <w:pPr>
@@ -3358,12 +3236,6 @@
           <w:tcPr>
             <w:tcW w:w="1693" w:type="dxa"/>
             <w:vMerge/>
-            <w:tcBorders>
-              <w:left w:val="single" w:sz="12" w:space="0" w:color="000000"/>
-              <w:bottom w:val="single" w:sz="12" w:space="0" w:color="000000"/>
-              <w:right w:val="single" w:sz="12" w:space="0" w:color="auto"/>
-            </w:tcBorders>
-            <w:vAlign w:val="center"/>
           </w:tcPr>
           <w:p>
             <w:pPr>
@@ -3380,12 +3252,6 @@
           <w:tcPr>
             <w:tcW w:w="740" w:type="dxa"/>
             <w:vMerge/>
-            <w:tcBorders>
-              <w:top w:val="single" w:sz="12" w:space="0" w:color="auto"/>
-              <w:left w:val="single" w:sz="12" w:space="0" w:color="auto"/>
-              <w:bottom w:val="single" w:sz="12" w:space="0" w:color="auto"/>
-              <w:right w:val="single" w:sz="12" w:space="0" w:color="auto"/>
-            </w:tcBorders>
           </w:tcPr>
           <w:p>
             <w:pPr>
@@ -3402,12 +3268,6 @@
           <w:tcPr>
             <w:tcW w:w="708" w:type="dxa"/>
             <w:vMerge/>
-            <w:tcBorders>
-              <w:top w:val="single" w:sz="12" w:space="0" w:color="auto"/>
-              <w:left w:val="single" w:sz="12" w:space="0" w:color="auto"/>
-              <w:bottom w:val="single" w:sz="12" w:space="0" w:color="auto"/>
-              <w:right w:val="single" w:sz="12" w:space="0" w:color="auto"/>
-            </w:tcBorders>
           </w:tcPr>
           <w:p>
             <w:pPr>
@@ -3424,12 +3284,6 @@
           <w:tcPr>
             <w:tcW w:w="708" w:type="dxa"/>
             <w:vMerge/>
-            <w:tcBorders>
-              <w:top w:val="single" w:sz="12" w:space="0" w:color="auto"/>
-              <w:left w:val="single" w:sz="12" w:space="0" w:color="auto"/>
-              <w:bottom w:val="single" w:sz="12" w:space="0" w:color="auto"/>
-              <w:right w:val="single" w:sz="12" w:space="0" w:color="auto"/>
-            </w:tcBorders>
           </w:tcPr>
           <w:p>
             <w:pPr>
@@ -3446,11 +3300,6 @@
           <w:tcPr>
             <w:tcW w:w="750" w:type="dxa"/>
             <w:vMerge/>
-            <w:tcBorders>
-              <w:left w:val="single" w:sz="12" w:space="0" w:color="auto"/>
-              <w:bottom w:val="single" w:sz="12" w:space="0" w:color="000000"/>
-              <w:right w:val="single" w:sz="12" w:space="0" w:color="000000"/>
-            </w:tcBorders>
           </w:tcPr>
           <w:p>
             <w:pPr>
@@ -3466,14 +3315,7 @@
         <w:tc>
           <w:tcPr>
             <w:tcW w:w="646" w:type="dxa"/>
-            <w:tcBorders>
-              <w:top w:val="single" w:sz="12" w:space="0" w:color="000000"/>
-              <w:left w:val="single" w:sz="12" w:space="0" w:color="000000"/>
-              <w:bottom w:val="single" w:sz="12" w:space="0" w:color="000000"/>
-              <w:right w:val="single" w:sz="12" w:space="0" w:color="000000"/>
-            </w:tcBorders>
             <w:textDirection w:val="btLr"/>
-            <w:vAlign w:val="center"/>
           </w:tcPr>
           <w:p>
             <w:pPr>
@@ -3496,14 +3338,7 @@
         <w:tc>
           <w:tcPr>
             <w:tcW w:w="849" w:type="dxa"/>
-            <w:tcBorders>
-              <w:top w:val="single" w:sz="12" w:space="0" w:color="000000"/>
-              <w:left w:val="single" w:sz="12" w:space="0" w:color="000000"/>
-              <w:bottom w:val="single" w:sz="12" w:space="0" w:color="000000"/>
-              <w:right w:val="single" w:sz="12" w:space="0" w:color="000000"/>
-            </w:tcBorders>
             <w:textDirection w:val="btLr"/>
-            <w:vAlign w:val="center"/>
           </w:tcPr>
           <w:p>
             <w:pPr>
@@ -3533,11 +3368,6 @@
           <w:tcPr>
             <w:tcW w:w="993" w:type="dxa"/>
             <w:vMerge/>
-            <w:tcBorders>
-              <w:left w:val="single" w:sz="12" w:space="0" w:color="000000"/>
-              <w:bottom w:val="single" w:sz="12" w:space="0" w:color="000000"/>
-              <w:right w:val="single" w:sz="12" w:space="0" w:color="000000"/>
-            </w:tcBorders>
             <w:textDirection w:val="btLr"/>
           </w:tcPr>
           <w:p>
@@ -3555,14 +3385,7 @@
         <w:tc>
           <w:tcPr>
             <w:tcW w:w="459" w:type="dxa"/>
-            <w:tcBorders>
-              <w:top w:val="single" w:sz="12" w:space="0" w:color="000000"/>
-              <w:left w:val="single" w:sz="12" w:space="0" w:color="000000"/>
-              <w:bottom w:val="single" w:sz="12" w:space="0" w:color="000000"/>
-              <w:right w:val="single" w:sz="12" w:space="0" w:color="000000"/>
-            </w:tcBorders>
             <w:textDirection w:val="btLr"/>
-            <w:vAlign w:val="center"/>
           </w:tcPr>
           <w:p>
             <w:pPr>
@@ -3585,14 +3408,7 @@
         <w:tc>
           <w:tcPr>
             <w:tcW w:w="782" w:type="dxa"/>
-            <w:tcBorders>
-              <w:top w:val="single" w:sz="12" w:space="0" w:color="000000"/>
-              <w:left w:val="single" w:sz="12" w:space="0" w:color="000000"/>
-              <w:bottom w:val="single" w:sz="12" w:space="0" w:color="000000"/>
-              <w:right w:val="single" w:sz="12" w:space="0" w:color="000000"/>
-            </w:tcBorders>
             <w:textDirection w:val="btLr"/>
-            <w:vAlign w:val="center"/>
           </w:tcPr>
           <w:p>
             <w:pPr>
@@ -3621,14 +3437,7 @@
         <w:tc>
           <w:tcPr>
             <w:tcW w:w="0" w:type="auto"/>
-            <w:tcBorders>
-              <w:top w:val="single" w:sz="12" w:space="0" w:color="000000"/>
-              <w:left w:val="single" w:sz="12" w:space="0" w:color="000000"/>
-              <w:bottom w:val="single" w:sz="12" w:space="0" w:color="000000"/>
-              <w:right w:val="single" w:sz="12" w:space="0" w:color="000000"/>
-            </w:tcBorders>
             <w:textDirection w:val="btLr"/>
-            <w:vAlign w:val="center"/>
           </w:tcPr>
           <w:p>
             <w:pPr>
@@ -3668,12 +3477,6 @@
         <w:tc>
           <w:tcPr>
             <w:tcW w:w="694" w:type="dxa"/>
-            <w:tcBorders>
-              <w:top w:val="single" w:sz="12" w:space="0" w:color="000000"/>
-              <w:left w:val="single" w:sz="12" w:space="0" w:color="000000"/>
-              <w:bottom w:val="single" w:sz="12" w:space="0" w:color="000000"/>
-              <w:right w:val="single" w:sz="12" w:space="0" w:color="000000"/>
-            </w:tcBorders>
             <w:textDirection w:val="btLr"/>
           </w:tcPr>
           <w:p>
@@ -3721,14 +3524,7 @@
         <w:tc>
           <w:tcPr>
             <w:tcW w:w="849" w:type="dxa"/>
-            <w:tcBorders>
-              <w:top w:val="single" w:sz="12" w:space="0" w:color="000000"/>
-              <w:left w:val="single" w:sz="12" w:space="0" w:color="000000"/>
-              <w:bottom w:val="single" w:sz="12" w:space="0" w:color="000000"/>
-              <w:right w:val="single" w:sz="12" w:space="0" w:color="000000"/>
-            </w:tcBorders>
             <w:textDirection w:val="btLr"/>
-            <w:vAlign w:val="center"/>
           </w:tcPr>
           <w:p>
             <w:pPr>
@@ -3752,11 +3548,6 @@
           <w:tcPr>
             <w:tcW w:w="1134" w:type="dxa"/>
             <w:vMerge/>
-            <w:tcBorders>
-              <w:left w:val="single" w:sz="12" w:space="0" w:color="000000"/>
-              <w:bottom w:val="single" w:sz="12" w:space="0" w:color="000000"/>
-              <w:right w:val="single" w:sz="12" w:space="0" w:color="000000"/>
-            </w:tcBorders>
           </w:tcPr>
           <w:p>
             <w:pPr>
@@ -3774,13 +3565,6 @@
         <w:tc>
           <w:tcPr>
             <w:tcW w:w="0" w:type="auto"/>
-            <w:tcBorders>
-              <w:top w:val="single" w:sz="12" w:space="0" w:color="000000"/>
-              <w:left w:val="single" w:sz="12" w:space="0" w:color="000000"/>
-              <w:bottom w:val="single" w:sz="12" w:space="0" w:color="000000"/>
-              <w:right w:val="single" w:sz="12" w:space="0" w:color="000000"/>
-            </w:tcBorders>
-            <w:vAlign w:val="center"/>
           </w:tcPr>
           <w:p>
             <w:pPr>
@@ -3805,13 +3589,6 @@
         <w:tc>
           <w:tcPr>
             <w:tcW w:w="2338" w:type="dxa"/>
-            <w:tcBorders>
-              <w:top w:val="single" w:sz="12" w:space="0" w:color="000000"/>
-              <w:left w:val="single" w:sz="12" w:space="0" w:color="000000"/>
-              <w:bottom w:val="single" w:sz="12" w:space="0" w:color="000000"/>
-              <w:right w:val="single" w:sz="12" w:space="0" w:color="000000"/>
-            </w:tcBorders>
-            <w:vAlign w:val="center"/>
           </w:tcPr>
           <w:p>
             <w:pPr>
@@ -3836,13 +3613,6 @@
         <w:tc>
           <w:tcPr>
             <w:tcW w:w="1693" w:type="dxa"/>
-            <w:tcBorders>
-              <w:top w:val="single" w:sz="12" w:space="0" w:color="000000"/>
-              <w:left w:val="single" w:sz="12" w:space="0" w:color="000000"/>
-              <w:bottom w:val="single" w:sz="12" w:space="0" w:color="000000"/>
-              <w:right w:val="single" w:sz="12" w:space="0" w:color="000000"/>
-            </w:tcBorders>
-            <w:vAlign w:val="center"/>
           </w:tcPr>
           <w:p>
             <w:pPr>
@@ -3867,12 +3637,6 @@
         <w:tc>
           <w:tcPr>
             <w:tcW w:w="740" w:type="dxa"/>
-            <w:tcBorders>
-              <w:top w:val="single" w:sz="12" w:space="0" w:color="auto"/>
-              <w:left w:val="single" w:sz="12" w:space="0" w:color="000000"/>
-              <w:bottom w:val="single" w:sz="12" w:space="0" w:color="000000"/>
-              <w:right w:val="single" w:sz="12" w:space="0" w:color="000000"/>
-            </w:tcBorders>
           </w:tcPr>
           <w:p>
             <w:pPr>
@@ -3897,12 +3661,6 @@
         <w:tc>
           <w:tcPr>
             <w:tcW w:w="708" w:type="dxa"/>
-            <w:tcBorders>
-              <w:top w:val="single" w:sz="12" w:space="0" w:color="auto"/>
-              <w:left w:val="single" w:sz="12" w:space="0" w:color="000000"/>
-              <w:bottom w:val="single" w:sz="12" w:space="0" w:color="000000"/>
-              <w:right w:val="single" w:sz="12" w:space="0" w:color="000000"/>
-            </w:tcBorders>
           </w:tcPr>
           <w:p>
             <w:pPr>
@@ -3927,12 +3685,6 @@
         <w:tc>
           <w:tcPr>
             <w:tcW w:w="708" w:type="dxa"/>
-            <w:tcBorders>
-              <w:top w:val="single" w:sz="12" w:space="0" w:color="auto"/>
-              <w:left w:val="single" w:sz="12" w:space="0" w:color="000000"/>
-              <w:bottom w:val="single" w:sz="12" w:space="0" w:color="000000"/>
-              <w:right w:val="single" w:sz="12" w:space="0" w:color="000000"/>
-            </w:tcBorders>
           </w:tcPr>
           <w:p>
             <w:pPr>
@@ -3957,12 +3709,6 @@
         <w:tc>
           <w:tcPr>
             <w:tcW w:w="750" w:type="dxa"/>
-            <w:tcBorders>
-              <w:top w:val="single" w:sz="12" w:space="0" w:color="000000"/>
-              <w:left w:val="single" w:sz="12" w:space="0" w:color="000000"/>
-              <w:bottom w:val="single" w:sz="12" w:space="0" w:color="000000"/>
-              <w:right w:val="single" w:sz="12" w:space="0" w:color="000000"/>
-            </w:tcBorders>
           </w:tcPr>
           <w:p>
             <w:pPr>
@@ -3987,12 +3733,6 @@
         <w:tc>
           <w:tcPr>
             <w:tcW w:w="646" w:type="dxa"/>
-            <w:tcBorders>
-              <w:top w:val="single" w:sz="12" w:space="0" w:color="000000"/>
-              <w:left w:val="single" w:sz="12" w:space="0" w:color="000000"/>
-              <w:bottom w:val="single" w:sz="12" w:space="0" w:color="000000"/>
-              <w:right w:val="single" w:sz="12" w:space="0" w:color="000000"/>
-            </w:tcBorders>
           </w:tcPr>
           <w:p>
             <w:pPr>
@@ -4017,12 +3757,6 @@
         <w:tc>
           <w:tcPr>
             <w:tcW w:w="849" w:type="dxa"/>
-            <w:tcBorders>
-              <w:top w:val="single" w:sz="12" w:space="0" w:color="000000"/>
-              <w:left w:val="single" w:sz="12" w:space="0" w:color="000000"/>
-              <w:bottom w:val="single" w:sz="12" w:space="0" w:color="000000"/>
-              <w:right w:val="single" w:sz="12" w:space="0" w:color="000000"/>
-            </w:tcBorders>
           </w:tcPr>
           <w:p>
             <w:pPr>
@@ -4047,12 +3781,6 @@
         <w:tc>
           <w:tcPr>
             <w:tcW w:w="993" w:type="dxa"/>
-            <w:tcBorders>
-              <w:top w:val="single" w:sz="12" w:space="0" w:color="000000"/>
-              <w:left w:val="single" w:sz="12" w:space="0" w:color="000000"/>
-              <w:bottom w:val="single" w:sz="12" w:space="0" w:color="000000"/>
-              <w:right w:val="single" w:sz="12" w:space="0" w:color="000000"/>
-            </w:tcBorders>
           </w:tcPr>
           <w:p>
             <w:pPr>
@@ -4085,13 +3813,6 @@
         <w:tc>
           <w:tcPr>
             <w:tcW w:w="459" w:type="dxa"/>
-            <w:tcBorders>
-              <w:top w:val="single" w:sz="12" w:space="0" w:color="000000"/>
-              <w:left w:val="single" w:sz="12" w:space="0" w:color="000000"/>
-              <w:bottom w:val="single" w:sz="12" w:space="0" w:color="000000"/>
-              <w:right w:val="single" w:sz="12" w:space="0" w:color="000000"/>
-            </w:tcBorders>
-            <w:vAlign w:val="center"/>
           </w:tcPr>
           <w:p>
             <w:pPr>
@@ -4124,13 +3845,6 @@
         <w:tc>
           <w:tcPr>
             <w:tcW w:w="782" w:type="dxa"/>
-            <w:tcBorders>
-              <w:top w:val="single" w:sz="12" w:space="0" w:color="000000"/>
-              <w:left w:val="single" w:sz="12" w:space="0" w:color="000000"/>
-              <w:bottom w:val="single" w:sz="12" w:space="0" w:color="000000"/>
-              <w:right w:val="single" w:sz="12" w:space="0" w:color="000000"/>
-            </w:tcBorders>
-            <w:vAlign w:val="center"/>
           </w:tcPr>
           <w:p>
             <w:pPr>
@@ -4163,13 +3877,6 @@
         <w:tc>
           <w:tcPr>
             <w:tcW w:w="0" w:type="auto"/>
-            <w:tcBorders>
-              <w:top w:val="single" w:sz="12" w:space="0" w:color="000000"/>
-              <w:left w:val="single" w:sz="12" w:space="0" w:color="000000"/>
-              <w:bottom w:val="single" w:sz="12" w:space="0" w:color="000000"/>
-              <w:right w:val="single" w:sz="12" w:space="0" w:color="000000"/>
-            </w:tcBorders>
-            <w:vAlign w:val="center"/>
           </w:tcPr>
           <w:p>
             <w:pPr>
@@ -4202,12 +3909,6 @@
         <w:tc>
           <w:tcPr>
             <w:tcW w:w="694" w:type="dxa"/>
-            <w:tcBorders>
-              <w:top w:val="single" w:sz="12" w:space="0" w:color="000000"/>
-              <w:left w:val="single" w:sz="12" w:space="0" w:color="000000"/>
-              <w:bottom w:val="single" w:sz="12" w:space="0" w:color="000000"/>
-              <w:right w:val="single" w:sz="12" w:space="0" w:color="000000"/>
-            </w:tcBorders>
           </w:tcPr>
           <w:p>
             <w:pPr>
@@ -4240,13 +3941,6 @@
         <w:tc>
           <w:tcPr>
             <w:tcW w:w="849" w:type="dxa"/>
-            <w:tcBorders>
-              <w:top w:val="single" w:sz="12" w:space="0" w:color="000000"/>
-              <w:left w:val="single" w:sz="12" w:space="0" w:color="000000"/>
-              <w:bottom w:val="single" w:sz="12" w:space="0" w:color="000000"/>
-              <w:right w:val="single" w:sz="12" w:space="0" w:color="000000"/>
-            </w:tcBorders>
-            <w:vAlign w:val="center"/>
           </w:tcPr>
           <w:p>
             <w:pPr>
@@ -4279,13 +3973,6 @@
         <w:tc>
           <w:tcPr>
             <w:tcW w:w="1134" w:type="dxa"/>
-            <w:tcBorders>
-              <w:top w:val="single" w:sz="12" w:space="0" w:color="000000"/>
-              <w:left w:val="single" w:sz="12" w:space="0" w:color="000000"/>
-              <w:bottom w:val="single" w:sz="12" w:space="0" w:color="000000"/>
-              <w:right w:val="single" w:sz="12" w:space="0" w:color="000000"/>
-            </w:tcBorders>
-            <w:vAlign w:val="center"/>
           </w:tcPr>
           <w:p>
             <w:pPr>
@@ -4312,40 +3999,128 @@
         <w:tc>
           <w:tcPr>
             <w:tcW w:w="0" w:type="auto"/>
-            <w:tcBorders>
-              <w:top w:val="single" w:sz="12" w:space="0" w:color="000000"/>
-              <w:left w:val="single" w:sz="12" w:space="0" w:color="000000"/>
-              <w:bottom w:val="single" w:sz="6" w:space="0" w:color="000000"/>
-              <w:right w:val="single" w:sz="6" w:space="0" w:color="000000"/>
-            </w:tcBorders>
+          </w:tcPr>
+          <w:p>
+            <w:r>
+              <w:t>1</w:t>
+            </w:r>
+          </w:p>
+        </w:tc>
+        <w:tc>
+          <w:tcPr>
+            <w:tcW w:w="2338" w:type="dxa"/>
+          </w:tcPr>
+          <w:p/>
+        </w:tc>
+        <w:tc>
+          <w:tcPr>
+            <w:tcW w:w="1693" w:type="dxa"/>
+          </w:tcPr>
+          <w:p/>
+        </w:tc>
+        <w:tc>
+          <w:tcPr>
+            <w:tcW w:w="740" w:type="dxa"/>
+          </w:tcPr>
+          <w:p/>
+        </w:tc>
+        <w:tc>
+          <w:tcPr>
+            <w:tcW w:w="708" w:type="dxa"/>
+          </w:tcPr>
+          <w:p/>
+        </w:tc>
+        <w:tc>
+          <w:tcPr>
+            <w:tcW w:w="708" w:type="dxa"/>
+          </w:tcPr>
+          <w:p/>
+        </w:tc>
+        <w:tc>
+          <w:tcPr>
+            <w:tcW w:w="750" w:type="dxa"/>
+          </w:tcPr>
+          <w:p/>
+        </w:tc>
+        <w:tc>
+          <w:tcPr>
+            <w:tcW w:w="646" w:type="dxa"/>
+          </w:tcPr>
+          <w:p/>
+        </w:tc>
+        <w:tc>
+          <w:tcPr>
+            <w:tcW w:w="849" w:type="dxa"/>
+          </w:tcPr>
+          <w:p/>
+        </w:tc>
+        <w:tc>
+          <w:tcPr>
+            <w:tcW w:w="993" w:type="dxa"/>
+          </w:tcPr>
+          <w:p/>
+        </w:tc>
+        <w:tc>
+          <w:tcPr>
+            <w:tcW w:w="459" w:type="dxa"/>
+          </w:tcPr>
+          <w:p/>
+        </w:tc>
+        <w:tc>
+          <w:tcPr>
+            <w:tcW w:w="782" w:type="dxa"/>
+          </w:tcPr>
+          <w:p/>
+        </w:tc>
+        <w:tc>
+          <w:tcPr>
+            <w:tcW w:w="0" w:type="auto"/>
+          </w:tcPr>
+          <w:p/>
+        </w:tc>
+        <w:tc>
+          <w:tcPr>
+            <w:tcW w:w="694" w:type="dxa"/>
+          </w:tcPr>
+          <w:p/>
+        </w:tc>
+        <w:tc>
+          <w:tcPr>
+            <w:tcW w:w="849" w:type="dxa"/>
+          </w:tcPr>
+          <w:p/>
+        </w:tc>
+        <w:tc>
+          <w:tcPr>
+            <w:tcW w:w="1134" w:type="dxa"/>
+          </w:tcPr>
+          <w:p/>
+        </w:tc>
+      </w:tr>
+      <w:tr>
+        <w:tc>
+          <w:tcPr>
+            <w:tcW w:w="0" w:type="auto"/>
           </w:tcPr>
           <w:p>
             <w:pPr>
               <w:snapToGrid w:val="0"/>
               <w:jc w:val="center"/>
               <w:rPr>
-                <w:bCs/>
-                <w:lang w:val="uk-UA"/>
-              </w:rPr>
-            </w:pPr>
-            <w:r>
-              <w:rPr>
-                <w:bCs/>
-                <w:lang w:val="uk-UA"/>
-              </w:rPr>
-              <w:t>1</w:t>
+                <w:lang w:val="uk-UA"/>
+              </w:rPr>
+            </w:pPr>
+            <w:r>
+              <w:rPr>
+                <w:lang w:val="uk-UA"/>
+              </w:rPr>
+              <w:t>…</w:t>
             </w:r>
           </w:p>
         </w:tc>
         <w:tc>
           <w:tcPr>
             <w:tcW w:w="2338" w:type="dxa"/>
-            <w:tcBorders>
-              <w:top w:val="single" w:sz="12" w:space="0" w:color="000000"/>
-              <w:left w:val="single" w:sz="6" w:space="0" w:color="000000"/>
-              <w:bottom w:val="single" w:sz="6" w:space="0" w:color="000000"/>
-              <w:right w:val="single" w:sz="6" w:space="0" w:color="000000"/>
-            </w:tcBorders>
           </w:tcPr>
           <w:p>
             <w:pPr>
@@ -4359,12 +4134,6 @@
         <w:tc>
           <w:tcPr>
             <w:tcW w:w="1693" w:type="dxa"/>
-            <w:tcBorders>
-              <w:top w:val="single" w:sz="12" w:space="0" w:color="000000"/>
-              <w:left w:val="single" w:sz="6" w:space="0" w:color="000000"/>
-              <w:bottom w:val="single" w:sz="6" w:space="0" w:color="000000"/>
-              <w:right w:val="single" w:sz="6" w:space="0" w:color="000000"/>
-            </w:tcBorders>
           </w:tcPr>
           <w:p>
             <w:pPr>
@@ -4378,12 +4147,6 @@
         <w:tc>
           <w:tcPr>
             <w:tcW w:w="740" w:type="dxa"/>
-            <w:tcBorders>
-              <w:top w:val="single" w:sz="12" w:space="0" w:color="000000"/>
-              <w:left w:val="single" w:sz="6" w:space="0" w:color="000000"/>
-              <w:bottom w:val="single" w:sz="6" w:space="0" w:color="000000"/>
-              <w:right w:val="single" w:sz="6" w:space="0" w:color="000000"/>
-            </w:tcBorders>
           </w:tcPr>
           <w:p>
             <w:pPr>
@@ -4397,12 +4160,6 @@
         <w:tc>
           <w:tcPr>
             <w:tcW w:w="708" w:type="dxa"/>
-            <w:tcBorders>
-              <w:top w:val="single" w:sz="12" w:space="0" w:color="000000"/>
-              <w:left w:val="single" w:sz="6" w:space="0" w:color="000000"/>
-              <w:bottom w:val="single" w:sz="6" w:space="0" w:color="000000"/>
-              <w:right w:val="single" w:sz="6" w:space="0" w:color="000000"/>
-            </w:tcBorders>
           </w:tcPr>
           <w:p>
             <w:pPr>
@@ -4416,12 +4173,6 @@
         <w:tc>
           <w:tcPr>
             <w:tcW w:w="708" w:type="dxa"/>
-            <w:tcBorders>
-              <w:top w:val="single" w:sz="12" w:space="0" w:color="000000"/>
-              <w:left w:val="single" w:sz="6" w:space="0" w:color="000000"/>
-              <w:bottom w:val="single" w:sz="6" w:space="0" w:color="000000"/>
-              <w:right w:val="single" w:sz="6" w:space="0" w:color="000000"/>
-            </w:tcBorders>
           </w:tcPr>
           <w:p>
             <w:pPr>
@@ -4435,12 +4186,6 @@
         <w:tc>
           <w:tcPr>
             <w:tcW w:w="750" w:type="dxa"/>
-            <w:tcBorders>
-              <w:top w:val="single" w:sz="12" w:space="0" w:color="000000"/>
-              <w:left w:val="single" w:sz="6" w:space="0" w:color="000000"/>
-              <w:bottom w:val="single" w:sz="6" w:space="0" w:color="000000"/>
-              <w:right w:val="single" w:sz="6" w:space="0" w:color="000000"/>
-            </w:tcBorders>
           </w:tcPr>
           <w:p>
             <w:pPr>
@@ -4454,12 +4199,6 @@
         <w:tc>
           <w:tcPr>
             <w:tcW w:w="646" w:type="dxa"/>
-            <w:tcBorders>
-              <w:top w:val="single" w:sz="12" w:space="0" w:color="000000"/>
-              <w:left w:val="single" w:sz="6" w:space="0" w:color="000000"/>
-              <w:bottom w:val="single" w:sz="6" w:space="0" w:color="000000"/>
-              <w:right w:val="single" w:sz="6" w:space="0" w:color="000000"/>
-            </w:tcBorders>
           </w:tcPr>
           <w:p>
             <w:pPr>
@@ -4473,12 +4212,6 @@
         <w:tc>
           <w:tcPr>
             <w:tcW w:w="849" w:type="dxa"/>
-            <w:tcBorders>
-              <w:top w:val="single" w:sz="12" w:space="0" w:color="000000"/>
-              <w:left w:val="single" w:sz="6" w:space="0" w:color="000000"/>
-              <w:bottom w:val="single" w:sz="6" w:space="0" w:color="000000"/>
-              <w:right w:val="single" w:sz="6" w:space="0" w:color="000000"/>
-            </w:tcBorders>
           </w:tcPr>
           <w:p>
             <w:pPr>
@@ -4492,12 +4225,6 @@
         <w:tc>
           <w:tcPr>
             <w:tcW w:w="993" w:type="dxa"/>
-            <w:tcBorders>
-              <w:top w:val="single" w:sz="12" w:space="0" w:color="000000"/>
-              <w:left w:val="single" w:sz="6" w:space="0" w:color="000000"/>
-              <w:bottom w:val="single" w:sz="6" w:space="0" w:color="000000"/>
-              <w:right w:val="single" w:sz="6" w:space="0" w:color="000000"/>
-            </w:tcBorders>
           </w:tcPr>
           <w:p>
             <w:pPr>
@@ -4511,12 +4238,6 @@
         <w:tc>
           <w:tcPr>
             <w:tcW w:w="459" w:type="dxa"/>
-            <w:tcBorders>
-              <w:top w:val="single" w:sz="12" w:space="0" w:color="000000"/>
-              <w:left w:val="single" w:sz="6" w:space="0" w:color="000000"/>
-              <w:bottom w:val="single" w:sz="6" w:space="0" w:color="000000"/>
-              <w:right w:val="single" w:sz="6" w:space="0" w:color="000000"/>
-            </w:tcBorders>
           </w:tcPr>
           <w:p>
             <w:pPr>
@@ -4530,12 +4251,6 @@
         <w:tc>
           <w:tcPr>
             <w:tcW w:w="782" w:type="dxa"/>
-            <w:tcBorders>
-              <w:top w:val="single" w:sz="12" w:space="0" w:color="000000"/>
-              <w:left w:val="single" w:sz="6" w:space="0" w:color="000000"/>
-              <w:bottom w:val="single" w:sz="6" w:space="0" w:color="000000"/>
-              <w:right w:val="single" w:sz="6" w:space="0" w:color="000000"/>
-            </w:tcBorders>
           </w:tcPr>
           <w:p>
             <w:pPr>
@@ -4549,12 +4264,6 @@
         <w:tc>
           <w:tcPr>
             <w:tcW w:w="0" w:type="auto"/>
-            <w:tcBorders>
-              <w:top w:val="single" w:sz="12" w:space="0" w:color="000000"/>
-              <w:left w:val="single" w:sz="6" w:space="0" w:color="000000"/>
-              <w:bottom w:val="single" w:sz="6" w:space="0" w:color="000000"/>
-              <w:right w:val="single" w:sz="6" w:space="0" w:color="000000"/>
-            </w:tcBorders>
           </w:tcPr>
           <w:p>
             <w:pPr>
@@ -4568,12 +4277,6 @@
         <w:tc>
           <w:tcPr>
             <w:tcW w:w="694" w:type="dxa"/>
-            <w:tcBorders>
-              <w:top w:val="single" w:sz="12" w:space="0" w:color="000000"/>
-              <w:left w:val="single" w:sz="6" w:space="0" w:color="000000"/>
-              <w:bottom w:val="single" w:sz="6" w:space="0" w:color="000000"/>
-              <w:right w:val="single" w:sz="6" w:space="0" w:color="000000"/>
-            </w:tcBorders>
           </w:tcPr>
           <w:p>
             <w:pPr>
@@ -4587,12 +4290,6 @@
         <w:tc>
           <w:tcPr>
             <w:tcW w:w="849" w:type="dxa"/>
-            <w:tcBorders>
-              <w:top w:val="single" w:sz="12" w:space="0" w:color="000000"/>
-              <w:left w:val="single" w:sz="6" w:space="0" w:color="000000"/>
-              <w:bottom w:val="single" w:sz="6" w:space="0" w:color="000000"/>
-              <w:right w:val="single" w:sz="6" w:space="0" w:color="000000"/>
-            </w:tcBorders>
           </w:tcPr>
           <w:p>
             <w:pPr>
@@ -4606,12 +4303,6 @@
         <w:tc>
           <w:tcPr>
             <w:tcW w:w="1134" w:type="dxa"/>
-            <w:tcBorders>
-              <w:top w:val="single" w:sz="12" w:space="0" w:color="000000"/>
-              <w:left w:val="single" w:sz="6" w:space="0" w:color="000000"/>
-              <w:bottom w:val="single" w:sz="6" w:space="0" w:color="000000"/>
-              <w:right w:val="single" w:sz="12" w:space="0" w:color="000000"/>
-            </w:tcBorders>
           </w:tcPr>
           <w:p>
             <w:pPr>
@@ -4627,351 +4318,69 @@
         <w:tc>
           <w:tcPr>
             <w:tcW w:w="0" w:type="auto"/>
-            <w:tcBorders>
-              <w:top w:val="single" w:sz="6" w:space="0" w:color="000000"/>
-              <w:left w:val="single" w:sz="12" w:space="0" w:color="000000"/>
-              <w:bottom w:val="single" w:sz="6" w:space="0" w:color="000000"/>
-              <w:right w:val="single" w:sz="6" w:space="0" w:color="000000"/>
-            </w:tcBorders>
+          </w:tcPr>
+          <w:p>
+            <w:pPr>
+              <w:snapToGrid w:val="0"/>
+              <w:rPr>
+                <w:b/>
+                <w:lang w:val="uk-UA"/>
+              </w:rPr>
+            </w:pPr>
+            <w:r>
+              <w:rPr>
+                <w:b/>
+              </w:rPr>
+              <w:t>Разом</w:t>
+            </w:r>
+          </w:p>
+        </w:tc>
+        <w:tc>
+          <w:tcPr>
+            <w:tcW w:w="2338" w:type="dxa"/>
           </w:tcPr>
           <w:p>
             <w:pPr>
               <w:snapToGrid w:val="0"/>
               <w:jc w:val="center"/>
               <w:rPr>
-                <w:lang w:val="uk-UA"/>
-              </w:rPr>
-            </w:pPr>
-            <w:r>
-              <w:rPr>
-                <w:lang w:val="uk-UA"/>
-              </w:rPr>
-              <w:t>…</w:t>
-            </w:r>
-          </w:p>
-        </w:tc>
-        <w:tc>
-          <w:tcPr>
-            <w:tcW w:w="2338" w:type="dxa"/>
-            <w:tcBorders>
-              <w:top w:val="single" w:sz="6" w:space="0" w:color="000000"/>
-              <w:left w:val="single" w:sz="6" w:space="0" w:color="000000"/>
-              <w:bottom w:val="single" w:sz="6" w:space="0" w:color="000000"/>
-              <w:right w:val="single" w:sz="6" w:space="0" w:color="000000"/>
-            </w:tcBorders>
-          </w:tcPr>
-          <w:p>
-            <w:pPr>
-              <w:snapToGrid w:val="0"/>
-              <w:rPr>
-                <w:lang w:val="uk-UA"/>
-              </w:rPr>
-            </w:pPr>
+                <w:b/>
+                <w:lang w:val="uk-UA"/>
+              </w:rPr>
+            </w:pPr>
+            <w:r>
+              <w:rPr>
+                <w:b/>
+                <w:lang w:val="uk-UA"/>
+              </w:rPr>
+              <w:t>Х</w:t>
+            </w:r>
           </w:p>
         </w:tc>
         <w:tc>
           <w:tcPr>
             <w:tcW w:w="1693" w:type="dxa"/>
-            <w:tcBorders>
-              <w:top w:val="single" w:sz="6" w:space="0" w:color="000000"/>
-              <w:left w:val="single" w:sz="6" w:space="0" w:color="000000"/>
-              <w:bottom w:val="single" w:sz="6" w:space="0" w:color="000000"/>
-              <w:right w:val="single" w:sz="6" w:space="0" w:color="000000"/>
-            </w:tcBorders>
-          </w:tcPr>
-          <w:p>
-            <w:pPr>
-              <w:snapToGrid w:val="0"/>
-              <w:rPr>
-                <w:lang w:val="uk-UA"/>
-              </w:rPr>
-            </w:pPr>
+          </w:tcPr>
+          <w:p>
+            <w:pPr>
+              <w:jc w:val="center"/>
+              <w:rPr>
+                <w:b/>
+                <w:lang w:val="uk-UA"/>
+              </w:rPr>
+            </w:pPr>
+            <w:r>
+              <w:rPr>
+                <w:b/>
+                <w:lang w:val="uk-UA"/>
+              </w:rPr>
+              <w:t>Х</w:t>
+            </w:r>
           </w:p>
         </w:tc>
         <w:tc>
           <w:tcPr>
             <w:tcW w:w="740" w:type="dxa"/>
-            <w:tcBorders>
-              <w:top w:val="single" w:sz="6" w:space="0" w:color="000000"/>
-              <w:left w:val="single" w:sz="6" w:space="0" w:color="000000"/>
-              <w:bottom w:val="single" w:sz="6" w:space="0" w:color="000000"/>
-              <w:right w:val="single" w:sz="6" w:space="0" w:color="000000"/>
-            </w:tcBorders>
-          </w:tcPr>
-          <w:p>
-            <w:pPr>
-              <w:snapToGrid w:val="0"/>
-              <w:rPr>
-                <w:lang w:val="uk-UA"/>
-              </w:rPr>
-            </w:pPr>
-          </w:p>
-        </w:tc>
-        <w:tc>
-          <w:tcPr>
-            <w:tcW w:w="708" w:type="dxa"/>
-            <w:tcBorders>
-              <w:top w:val="single" w:sz="6" w:space="0" w:color="000000"/>
-              <w:left w:val="single" w:sz="6" w:space="0" w:color="000000"/>
-              <w:bottom w:val="single" w:sz="6" w:space="0" w:color="000000"/>
-              <w:right w:val="single" w:sz="6" w:space="0" w:color="000000"/>
-            </w:tcBorders>
-          </w:tcPr>
-          <w:p>
-            <w:pPr>
-              <w:snapToGrid w:val="0"/>
-              <w:rPr>
-                <w:lang w:val="uk-UA"/>
-              </w:rPr>
-            </w:pPr>
-          </w:p>
-        </w:tc>
-        <w:tc>
-          <w:tcPr>
-            <w:tcW w:w="708" w:type="dxa"/>
-            <w:tcBorders>
-              <w:top w:val="single" w:sz="6" w:space="0" w:color="000000"/>
-              <w:left w:val="single" w:sz="6" w:space="0" w:color="000000"/>
-              <w:bottom w:val="single" w:sz="6" w:space="0" w:color="000000"/>
-              <w:right w:val="single" w:sz="6" w:space="0" w:color="000000"/>
-            </w:tcBorders>
-          </w:tcPr>
-          <w:p>
-            <w:pPr>
-              <w:snapToGrid w:val="0"/>
-              <w:rPr>
-                <w:lang w:val="uk-UA"/>
-              </w:rPr>
-            </w:pPr>
-          </w:p>
-        </w:tc>
-        <w:tc>
-          <w:tcPr>
-            <w:tcW w:w="750" w:type="dxa"/>
-            <w:tcBorders>
-              <w:top w:val="single" w:sz="6" w:space="0" w:color="000000"/>
-              <w:left w:val="single" w:sz="6" w:space="0" w:color="000000"/>
-              <w:bottom w:val="single" w:sz="6" w:space="0" w:color="000000"/>
-              <w:right w:val="single" w:sz="6" w:space="0" w:color="000000"/>
-            </w:tcBorders>
-          </w:tcPr>
-          <w:p>
-            <w:pPr>
-              <w:snapToGrid w:val="0"/>
-              <w:rPr>
-                <w:lang w:val="uk-UA"/>
-              </w:rPr>
-            </w:pPr>
-          </w:p>
-        </w:tc>
-        <w:tc>
-          <w:tcPr>
-            <w:tcW w:w="646" w:type="dxa"/>
-            <w:tcBorders>
-              <w:top w:val="single" w:sz="6" w:space="0" w:color="000000"/>
-              <w:left w:val="single" w:sz="6" w:space="0" w:color="000000"/>
-              <w:bottom w:val="single" w:sz="6" w:space="0" w:color="000000"/>
-              <w:right w:val="single" w:sz="6" w:space="0" w:color="000000"/>
-            </w:tcBorders>
-          </w:tcPr>
-          <w:p>
-            <w:pPr>
-              <w:snapToGrid w:val="0"/>
-              <w:rPr>
-                <w:lang w:val="uk-UA"/>
-              </w:rPr>
-            </w:pPr>
-          </w:p>
-        </w:tc>
-        <w:tc>
-          <w:tcPr>
-            <w:tcW w:w="849" w:type="dxa"/>
-            <w:tcBorders>
-              <w:top w:val="single" w:sz="6" w:space="0" w:color="000000"/>
-              <w:left w:val="single" w:sz="6" w:space="0" w:color="000000"/>
-              <w:bottom w:val="single" w:sz="6" w:space="0" w:color="000000"/>
-              <w:right w:val="single" w:sz="6" w:space="0" w:color="000000"/>
-            </w:tcBorders>
-          </w:tcPr>
-          <w:p>
-            <w:pPr>
-              <w:snapToGrid w:val="0"/>
-              <w:rPr>
-                <w:lang w:val="uk-UA"/>
-              </w:rPr>
-            </w:pPr>
-          </w:p>
-        </w:tc>
-        <w:tc>
-          <w:tcPr>
-            <w:tcW w:w="993" w:type="dxa"/>
-            <w:tcBorders>
-              <w:top w:val="single" w:sz="6" w:space="0" w:color="000000"/>
-              <w:left w:val="single" w:sz="6" w:space="0" w:color="000000"/>
-              <w:bottom w:val="single" w:sz="6" w:space="0" w:color="000000"/>
-              <w:right w:val="single" w:sz="6" w:space="0" w:color="000000"/>
-            </w:tcBorders>
-          </w:tcPr>
-          <w:p>
-            <w:pPr>
-              <w:snapToGrid w:val="0"/>
-              <w:rPr>
-                <w:lang w:val="uk-UA"/>
-              </w:rPr>
-            </w:pPr>
-          </w:p>
-        </w:tc>
-        <w:tc>
-          <w:tcPr>
-            <w:tcW w:w="459" w:type="dxa"/>
-            <w:tcBorders>
-              <w:top w:val="single" w:sz="6" w:space="0" w:color="000000"/>
-              <w:left w:val="single" w:sz="6" w:space="0" w:color="000000"/>
-              <w:bottom w:val="single" w:sz="6" w:space="0" w:color="000000"/>
-              <w:right w:val="single" w:sz="6" w:space="0" w:color="000000"/>
-            </w:tcBorders>
-          </w:tcPr>
-          <w:p>
-            <w:pPr>
-              <w:snapToGrid w:val="0"/>
-              <w:rPr>
-                <w:lang w:val="uk-UA"/>
-              </w:rPr>
-            </w:pPr>
-          </w:p>
-        </w:tc>
-        <w:tc>
-          <w:tcPr>
-            <w:tcW w:w="782" w:type="dxa"/>
-            <w:tcBorders>
-              <w:top w:val="single" w:sz="6" w:space="0" w:color="000000"/>
-              <w:left w:val="single" w:sz="6" w:space="0" w:color="000000"/>
-              <w:bottom w:val="single" w:sz="6" w:space="0" w:color="000000"/>
-              <w:right w:val="single" w:sz="6" w:space="0" w:color="000000"/>
-            </w:tcBorders>
-          </w:tcPr>
-          <w:p>
-            <w:pPr>
-              <w:snapToGrid w:val="0"/>
-              <w:rPr>
-                <w:lang w:val="uk-UA"/>
-              </w:rPr>
-            </w:pPr>
-          </w:p>
-        </w:tc>
-        <w:tc>
-          <w:tcPr>
-            <w:tcW w:w="0" w:type="auto"/>
-            <w:tcBorders>
-              <w:top w:val="single" w:sz="6" w:space="0" w:color="000000"/>
-              <w:left w:val="single" w:sz="6" w:space="0" w:color="000000"/>
-              <w:bottom w:val="single" w:sz="6" w:space="0" w:color="000000"/>
-              <w:right w:val="single" w:sz="6" w:space="0" w:color="000000"/>
-            </w:tcBorders>
-          </w:tcPr>
-          <w:p>
-            <w:pPr>
-              <w:snapToGrid w:val="0"/>
-              <w:rPr>
-                <w:lang w:val="uk-UA"/>
-              </w:rPr>
-            </w:pPr>
-          </w:p>
-        </w:tc>
-        <w:tc>
-          <w:tcPr>
-            <w:tcW w:w="694" w:type="dxa"/>
-            <w:tcBorders>
-              <w:top w:val="single" w:sz="6" w:space="0" w:color="000000"/>
-              <w:left w:val="single" w:sz="6" w:space="0" w:color="000000"/>
-              <w:bottom w:val="single" w:sz="6" w:space="0" w:color="000000"/>
-              <w:right w:val="single" w:sz="6" w:space="0" w:color="000000"/>
-            </w:tcBorders>
-          </w:tcPr>
-          <w:p>
-            <w:pPr>
-              <w:snapToGrid w:val="0"/>
-              <w:rPr>
-                <w:lang w:val="uk-UA"/>
-              </w:rPr>
-            </w:pPr>
-          </w:p>
-        </w:tc>
-        <w:tc>
-          <w:tcPr>
-            <w:tcW w:w="849" w:type="dxa"/>
-            <w:tcBorders>
-              <w:top w:val="single" w:sz="6" w:space="0" w:color="000000"/>
-              <w:left w:val="single" w:sz="6" w:space="0" w:color="000000"/>
-              <w:bottom w:val="single" w:sz="6" w:space="0" w:color="000000"/>
-              <w:right w:val="single" w:sz="6" w:space="0" w:color="000000"/>
-            </w:tcBorders>
-          </w:tcPr>
-          <w:p>
-            <w:pPr>
-              <w:snapToGrid w:val="0"/>
-              <w:rPr>
-                <w:lang w:val="uk-UA"/>
-              </w:rPr>
-            </w:pPr>
-          </w:p>
-        </w:tc>
-        <w:tc>
-          <w:tcPr>
-            <w:tcW w:w="1134" w:type="dxa"/>
-            <w:tcBorders>
-              <w:top w:val="single" w:sz="6" w:space="0" w:color="000000"/>
-              <w:left w:val="single" w:sz="6" w:space="0" w:color="000000"/>
-              <w:bottom w:val="single" w:sz="6" w:space="0" w:color="000000"/>
-              <w:right w:val="single" w:sz="12" w:space="0" w:color="000000"/>
-            </w:tcBorders>
-          </w:tcPr>
-          <w:p>
-            <w:pPr>
-              <w:snapToGrid w:val="0"/>
-              <w:rPr>
-                <w:lang w:val="uk-UA"/>
-              </w:rPr>
-            </w:pPr>
-          </w:p>
-        </w:tc>
-      </w:tr>
-      <w:tr>
-        <w:tc>
-          <w:tcPr>
-            <w:tcW w:w="0" w:type="auto"/>
-            <w:tcBorders>
-              <w:top w:val="single" w:sz="6" w:space="0" w:color="000000"/>
-              <w:left w:val="single" w:sz="12" w:space="0" w:color="000000"/>
-              <w:bottom w:val="single" w:sz="12" w:space="0" w:color="000000"/>
-              <w:right w:val="single" w:sz="6" w:space="0" w:color="000000"/>
-            </w:tcBorders>
-          </w:tcPr>
-          <w:p>
-            <w:pPr>
-              <w:snapToGrid w:val="0"/>
-              <w:rPr>
-                <w:b/>
-                <w:lang w:val="uk-UA"/>
-              </w:rPr>
-            </w:pPr>
-            <w:r>
-              <w:rPr>
-                <w:b/>
-              </w:rPr>
-              <w:t>Разом</w:t>
-            </w:r>
-          </w:p>
-        </w:tc>
-        <w:tc>
-          <w:tcPr>
-            <w:tcW w:w="2338" w:type="dxa"/>
-            <w:tcBorders>
-              <w:top w:val="single" w:sz="6" w:space="0" w:color="000000"/>
-              <w:left w:val="single" w:sz="6" w:space="0" w:color="000000"/>
-              <w:bottom w:val="single" w:sz="12" w:space="0" w:color="000000"/>
-              <w:right w:val="single" w:sz="6" w:space="0" w:color="000000"/>
-            </w:tcBorders>
           </w:tcPr>
           <w:p>
             <w:pPr>
@@ -4993,40 +4402,7 @@
         </w:tc>
         <w:tc>
           <w:tcPr>
-            <w:tcW w:w="1693" w:type="dxa"/>
-            <w:tcBorders>
-              <w:top w:val="single" w:sz="6" w:space="0" w:color="000000"/>
-              <w:left w:val="single" w:sz="6" w:space="0" w:color="000000"/>
-              <w:bottom w:val="single" w:sz="12" w:space="0" w:color="000000"/>
-              <w:right w:val="single" w:sz="6" w:space="0" w:color="000000"/>
-            </w:tcBorders>
-          </w:tcPr>
-          <w:p>
-            <w:pPr>
-              <w:jc w:val="center"/>
-              <w:rPr>
-                <w:b/>
-                <w:lang w:val="uk-UA"/>
-              </w:rPr>
-            </w:pPr>
-            <w:r>
-              <w:rPr>
-                <w:b/>
-                <w:lang w:val="uk-UA"/>
-              </w:rPr>
-              <w:t>Х</w:t>
-            </w:r>
-          </w:p>
-        </w:tc>
-        <w:tc>
-          <w:tcPr>
-            <w:tcW w:w="740" w:type="dxa"/>
-            <w:tcBorders>
-              <w:top w:val="single" w:sz="6" w:space="0" w:color="000000"/>
-              <w:left w:val="single" w:sz="6" w:space="0" w:color="000000"/>
-              <w:bottom w:val="single" w:sz="12" w:space="0" w:color="000000"/>
-              <w:right w:val="single" w:sz="6" w:space="0" w:color="000000"/>
-            </w:tcBorders>
+            <w:tcW w:w="708" w:type="dxa"/>
           </w:tcPr>
           <w:p>
             <w:pPr>
@@ -5049,40 +4425,6 @@
         <w:tc>
           <w:tcPr>
             <w:tcW w:w="708" w:type="dxa"/>
-            <w:tcBorders>
-              <w:top w:val="single" w:sz="6" w:space="0" w:color="000000"/>
-              <w:left w:val="single" w:sz="6" w:space="0" w:color="000000"/>
-              <w:bottom w:val="single" w:sz="12" w:space="0" w:color="000000"/>
-              <w:right w:val="single" w:sz="6" w:space="0" w:color="000000"/>
-            </w:tcBorders>
-          </w:tcPr>
-          <w:p>
-            <w:pPr>
-              <w:snapToGrid w:val="0"/>
-              <w:jc w:val="center"/>
-              <w:rPr>
-                <w:b/>
-                <w:lang w:val="uk-UA"/>
-              </w:rPr>
-            </w:pPr>
-            <w:r>
-              <w:rPr>
-                <w:b/>
-                <w:lang w:val="uk-UA"/>
-              </w:rPr>
-              <w:t>Х</w:t>
-            </w:r>
-          </w:p>
-        </w:tc>
-        <w:tc>
-          <w:tcPr>
-            <w:tcW w:w="708" w:type="dxa"/>
-            <w:tcBorders>
-              <w:top w:val="single" w:sz="6" w:space="0" w:color="000000"/>
-              <w:left w:val="single" w:sz="6" w:space="0" w:color="000000"/>
-              <w:bottom w:val="single" w:sz="12" w:space="0" w:color="000000"/>
-              <w:right w:val="single" w:sz="6" w:space="0" w:color="000000"/>
-            </w:tcBorders>
           </w:tcPr>
           <w:p>
             <w:pPr>
@@ -5104,12 +4446,6 @@
         <w:tc>
           <w:tcPr>
             <w:tcW w:w="750" w:type="dxa"/>
-            <w:tcBorders>
-              <w:top w:val="single" w:sz="6" w:space="0" w:color="000000"/>
-              <w:left w:val="single" w:sz="6" w:space="0" w:color="000000"/>
-              <w:bottom w:val="single" w:sz="12" w:space="0" w:color="000000"/>
-              <w:right w:val="single" w:sz="6" w:space="0" w:color="000000"/>
-            </w:tcBorders>
           </w:tcPr>
           <w:p>
             <w:pPr>
@@ -5127,12 +4463,6 @@
         <w:tc>
           <w:tcPr>
             <w:tcW w:w="646" w:type="dxa"/>
-            <w:tcBorders>
-              <w:top w:val="single" w:sz="6" w:space="0" w:color="000000"/>
-              <w:left w:val="single" w:sz="6" w:space="0" w:color="000000"/>
-              <w:bottom w:val="single" w:sz="12" w:space="0" w:color="000000"/>
-              <w:right w:val="single" w:sz="6" w:space="0" w:color="000000"/>
-            </w:tcBorders>
           </w:tcPr>
           <w:p>
             <w:pPr>
@@ -5147,12 +4477,6 @@
         <w:tc>
           <w:tcPr>
             <w:tcW w:w="849" w:type="dxa"/>
-            <w:tcBorders>
-              <w:top w:val="single" w:sz="6" w:space="0" w:color="000000"/>
-              <w:left w:val="single" w:sz="6" w:space="0" w:color="000000"/>
-              <w:bottom w:val="single" w:sz="12" w:space="0" w:color="000000"/>
-              <w:right w:val="single" w:sz="6" w:space="0" w:color="000000"/>
-            </w:tcBorders>
           </w:tcPr>
           <w:p>
             <w:pPr>
@@ -5167,12 +4491,6 @@
         <w:tc>
           <w:tcPr>
             <w:tcW w:w="993" w:type="dxa"/>
-            <w:tcBorders>
-              <w:top w:val="single" w:sz="6" w:space="0" w:color="000000"/>
-              <w:left w:val="single" w:sz="6" w:space="0" w:color="000000"/>
-              <w:bottom w:val="single" w:sz="12" w:space="0" w:color="000000"/>
-              <w:right w:val="single" w:sz="6" w:space="0" w:color="000000"/>
-            </w:tcBorders>
           </w:tcPr>
           <w:p>
             <w:pPr>
@@ -5187,12 +4505,6 @@
         <w:tc>
           <w:tcPr>
             <w:tcW w:w="459" w:type="dxa"/>
-            <w:tcBorders>
-              <w:top w:val="single" w:sz="6" w:space="0" w:color="000000"/>
-              <w:left w:val="single" w:sz="6" w:space="0" w:color="000000"/>
-              <w:bottom w:val="single" w:sz="12" w:space="0" w:color="000000"/>
-              <w:right w:val="single" w:sz="6" w:space="0" w:color="000000"/>
-            </w:tcBorders>
           </w:tcPr>
           <w:p>
             <w:pPr>
@@ -5207,12 +4519,6 @@
         <w:tc>
           <w:tcPr>
             <w:tcW w:w="782" w:type="dxa"/>
-            <w:tcBorders>
-              <w:top w:val="single" w:sz="6" w:space="0" w:color="000000"/>
-              <w:left w:val="single" w:sz="6" w:space="0" w:color="000000"/>
-              <w:bottom w:val="single" w:sz="12" w:space="0" w:color="000000"/>
-              <w:right w:val="single" w:sz="6" w:space="0" w:color="000000"/>
-            </w:tcBorders>
           </w:tcPr>
           <w:p>
             <w:pPr>
@@ -5227,12 +4533,6 @@
         <w:tc>
           <w:tcPr>
             <w:tcW w:w="0" w:type="auto"/>
-            <w:tcBorders>
-              <w:top w:val="single" w:sz="6" w:space="0" w:color="000000"/>
-              <w:left w:val="single" w:sz="6" w:space="0" w:color="000000"/>
-              <w:bottom w:val="single" w:sz="12" w:space="0" w:color="000000"/>
-              <w:right w:val="single" w:sz="6" w:space="0" w:color="000000"/>
-            </w:tcBorders>
           </w:tcPr>
           <w:p>
             <w:pPr>
@@ -5247,12 +4547,6 @@
         <w:tc>
           <w:tcPr>
             <w:tcW w:w="694" w:type="dxa"/>
-            <w:tcBorders>
-              <w:top w:val="single" w:sz="6" w:space="0" w:color="000000"/>
-              <w:left w:val="single" w:sz="6" w:space="0" w:color="000000"/>
-              <w:bottom w:val="single" w:sz="12" w:space="0" w:color="000000"/>
-              <w:right w:val="single" w:sz="6" w:space="0" w:color="000000"/>
-            </w:tcBorders>
           </w:tcPr>
           <w:p>
             <w:pPr>
@@ -5267,12 +4561,6 @@
         <w:tc>
           <w:tcPr>
             <w:tcW w:w="849" w:type="dxa"/>
-            <w:tcBorders>
-              <w:top w:val="single" w:sz="6" w:space="0" w:color="000000"/>
-              <w:left w:val="single" w:sz="6" w:space="0" w:color="000000"/>
-              <w:bottom w:val="single" w:sz="12" w:space="0" w:color="000000"/>
-              <w:right w:val="single" w:sz="6" w:space="0" w:color="000000"/>
-            </w:tcBorders>
           </w:tcPr>
           <w:p>
             <w:pPr>
@@ -5287,12 +4575,6 @@
         <w:tc>
           <w:tcPr>
             <w:tcW w:w="1134" w:type="dxa"/>
-            <w:tcBorders>
-              <w:top w:val="single" w:sz="6" w:space="0" w:color="000000"/>
-              <w:left w:val="single" w:sz="6" w:space="0" w:color="000000"/>
-              <w:bottom w:val="single" w:sz="12" w:space="0" w:color="000000"/>
-              <w:right w:val="single" w:sz="12" w:space="0" w:color="000000"/>
-            </w:tcBorders>
           </w:tcPr>
           <w:p>
             <w:pPr>
@@ -8184,7 +7466,7 @@
         <w:noProof/>
         <w:sz w:val="20"/>
       </w:rPr>
-      <w:t>2</w:t>
+      <w:t>3</w:t>
     </w:r>
     <w:r>
       <w:rPr>
@@ -8884,7 +8166,7 @@
   <w:style w:type="paragraph" w:default="1" w:styleId="Normal">
     <w:name w:val="Normal"/>
     <w:qFormat/>
-    <w:rsid w:val="009336B6"/>
+    <w:rsid w:val="005E0153"/>
     <w:pPr>
       <w:suppressAutoHyphens/>
     </w:pPr>
@@ -9699,6 +8981,115 @@
       <w:u w:val="single"/>
     </w:rPr>
   </w:style>
+  <w:style w:type="table" w:customStyle="1" w:styleId="TableGridZa">
+    <w:name w:val="TableGridZa"/>
+    <w:basedOn w:val="TableGrid1"/>
+    <w:uiPriority w:val="99"/>
+    <w:rsid w:val="005E0153"/>
+    <w:tblPr>
+      <w:tblInd w:w="0" w:type="dxa"/>
+      <w:tblBorders>
+        <w:top w:val="single" w:sz="6" w:space="0" w:color="000000"/>
+        <w:left w:val="single" w:sz="6" w:space="0" w:color="000000"/>
+        <w:bottom w:val="single" w:sz="6" w:space="0" w:color="000000"/>
+        <w:right w:val="single" w:sz="6" w:space="0" w:color="000000"/>
+        <w:insideH w:val="single" w:sz="6" w:space="0" w:color="000000"/>
+        <w:insideV w:val="single" w:sz="6" w:space="0" w:color="000000"/>
+      </w:tblBorders>
+      <w:tblCellMar>
+        <w:top w:w="0" w:type="dxa"/>
+        <w:left w:w="108" w:type="dxa"/>
+        <w:bottom w:w="0" w:type="dxa"/>
+        <w:right w:w="108" w:type="dxa"/>
+      </w:tblCellMar>
+    </w:tblPr>
+    <w:tcPr>
+      <w:shd w:val="clear" w:color="auto" w:fill="auto"/>
+    </w:tcPr>
+    <w:tblStylePr w:type="lastRow">
+      <w:rPr>
+        <w:i/>
+        <w:iCs/>
+      </w:rPr>
+      <w:tblPr/>
+      <w:tcPr>
+        <w:tcBorders>
+          <w:tl2br w:val="none" w:sz="0" w:space="0" w:color="auto"/>
+          <w:tr2bl w:val="none" w:sz="0" w:space="0" w:color="auto"/>
+        </w:tcBorders>
+      </w:tcPr>
+    </w:tblStylePr>
+    <w:tblStylePr w:type="lastCol">
+      <w:rPr>
+        <w:i/>
+        <w:iCs/>
+      </w:rPr>
+      <w:tblPr/>
+      <w:tcPr>
+        <w:tcBorders>
+          <w:tl2br w:val="none" w:sz="0" w:space="0" w:color="auto"/>
+          <w:tr2bl w:val="none" w:sz="0" w:space="0" w:color="auto"/>
+        </w:tcBorders>
+      </w:tcPr>
+    </w:tblStylePr>
+  </w:style>
+  <w:style w:type="table" w:styleId="TableGrid1">
+    <w:name w:val="Table Grid 1"/>
+    <w:basedOn w:val="TableNormal"/>
+    <w:uiPriority w:val="99"/>
+    <w:semiHidden/>
+    <w:unhideWhenUsed/>
+    <w:rsid w:val="005E0153"/>
+    <w:pPr>
+      <w:suppressAutoHyphens/>
+    </w:pPr>
+    <w:tblPr>
+      <w:tblInd w:w="0" w:type="dxa"/>
+      <w:tblBorders>
+        <w:top w:val="single" w:sz="6" w:space="0" w:color="000000"/>
+        <w:left w:val="single" w:sz="6" w:space="0" w:color="000000"/>
+        <w:bottom w:val="single" w:sz="6" w:space="0" w:color="000000"/>
+        <w:right w:val="single" w:sz="6" w:space="0" w:color="000000"/>
+        <w:insideH w:val="single" w:sz="6" w:space="0" w:color="000000"/>
+        <w:insideV w:val="single" w:sz="6" w:space="0" w:color="000000"/>
+      </w:tblBorders>
+      <w:tblCellMar>
+        <w:top w:w="0" w:type="dxa"/>
+        <w:left w:w="108" w:type="dxa"/>
+        <w:bottom w:w="0" w:type="dxa"/>
+        <w:right w:w="108" w:type="dxa"/>
+      </w:tblCellMar>
+    </w:tblPr>
+    <w:tcPr>
+      <w:shd w:val="clear" w:color="auto" w:fill="auto"/>
+    </w:tcPr>
+    <w:tblStylePr w:type="lastRow">
+      <w:rPr>
+        <w:i/>
+        <w:iCs/>
+      </w:rPr>
+      <w:tblPr/>
+      <w:tcPr>
+        <w:tcBorders>
+          <w:tl2br w:val="none" w:sz="0" w:space="0" w:color="auto"/>
+          <w:tr2bl w:val="none" w:sz="0" w:space="0" w:color="auto"/>
+        </w:tcBorders>
+      </w:tcPr>
+    </w:tblStylePr>
+    <w:tblStylePr w:type="lastCol">
+      <w:rPr>
+        <w:i/>
+        <w:iCs/>
+      </w:rPr>
+      <w:tblPr/>
+      <w:tcPr>
+        <w:tcBorders>
+          <w:tl2br w:val="none" w:sz="0" w:space="0" w:color="auto"/>
+          <w:tr2bl w:val="none" w:sz="0" w:space="0" w:color="auto"/>
+        </w:tcBorders>
+      </w:tcPr>
+    </w:tblStylePr>
+  </w:style>
 </w:styles>
 </file>
 
@@ -10180,7 +9571,7 @@
 </file>
 
 <file path=customXml/itemProps1.xml><?xml version="1.0" encoding="utf-8"?>
-<ds:datastoreItem xmlns:ds="http://schemas.openxmlformats.org/officeDocument/2006/customXml" ds:itemID="{A16ECC28-A8D0-4FD0-934B-00976577828A}">
+<ds:datastoreItem xmlns:ds="http://schemas.openxmlformats.org/officeDocument/2006/customXml" ds:itemID="{0E12869D-1888-4EBB-BEF7-BDFC3C101EEC}">
   <ds:schemaRefs>
     <ds:schemaRef ds:uri="http://schemas.openxmlformats.org/officeDocument/2006/bibliography"/>
   </ds:schemaRefs>

</xml_diff>

<commit_message>
main: shows merge-fields, incoming parameters now in json, translated into english
</commit_message>
<xml_diff>
--- a/INVENTAR/инв опис НА.docx
+++ b/INVENTAR/инв опис НА.docx
@@ -13,6 +13,8 @@
           <w:lang w:val="uk-UA"/>
         </w:rPr>
       </w:pPr>
+      <w:bookmarkStart w:id="0" w:name="_GoBack"/>
+      <w:bookmarkEnd w:id="0"/>
       <w:r>
         <w:rPr>
           <w:sz w:val="28"/>
@@ -1444,7 +1446,47 @@
         <w:jc w:val="both"/>
       </w:pPr>
       <w:r>
-        <w:t>станом  на «___»__________________20____ р.</w:t>
+        <w:t xml:space="preserve">станом  на </w:t>
+      </w:r>
+      <w:r>
+        <w:rPr>
+          <w:rStyle w:val="SubtleReference"/>
+        </w:rPr>
+        <w:fldChar w:fldCharType="begin"/>
+      </w:r>
+      <w:r>
+        <w:rPr>
+          <w:rStyle w:val="SubtleReference"/>
+        </w:rPr>
+        <w:instrText xml:space="preserve"> MERGEFIELD  ПоСостояниюНа  \* MERGEFORMAT </w:instrText>
+      </w:r>
+      <w:r>
+        <w:rPr>
+          <w:rStyle w:val="SubtleReference"/>
+        </w:rPr>
+        <w:fldChar w:fldCharType="separate"/>
+      </w:r>
+      <w:r>
+        <w:rPr>
+          <w:rStyle w:val="SubtleReference"/>
+          <w:noProof/>
+        </w:rPr>
+        <w:t>«ПоСостояниюНа»</w:t>
+      </w:r>
+      <w:r>
+        <w:rPr>
+          <w:rStyle w:val="SubtleReference"/>
+        </w:rPr>
+        <w:fldChar w:fldCharType="end"/>
+      </w:r>
+      <w:r>
+        <w:rPr>
+          <w:lang w:val="ru-RU"/>
+        </w:rPr>
+        <w:t xml:space="preserve"> </w:t>
+      </w:r>
+      <w:r>
+        <w:t>р.</w:t>
       </w:r>
     </w:p>
     <w:p>
@@ -1655,20 +1697,7 @@
               <w:rPr>
                 <w:rStyle w:val="SubtleReference"/>
               </w:rPr>
-              <w:instrText xml:space="preserve"> MERGEFIELD  </w:instrText>
-            </w:r>
-            <w:r>
-              <w:rPr>
-                <w:rStyle w:val="SubtleReference"/>
-                <w:lang w:val="ru-RU"/>
-              </w:rPr>
-              <w:instrText>ОтветственныйДолжность</w:instrText>
-            </w:r>
-            <w:r>
-              <w:rPr>
-                <w:rStyle w:val="SubtleReference"/>
-              </w:rPr>
-              <w:instrText xml:space="preserve">  \* MERGEFORMAT </w:instrText>
+              <w:instrText xml:space="preserve"> MERGEFIELD  ОтветственныйДолжность  \* MERGEFORMAT </w:instrText>
             </w:r>
             <w:r>
               <w:rPr>
@@ -1819,20 +1848,7 @@
               <w:rPr>
                 <w:rStyle w:val="SubtleReference"/>
               </w:rPr>
-              <w:instrText xml:space="preserve"> MERGEFIELD  </w:instrText>
-            </w:r>
-            <w:r>
-              <w:rPr>
-                <w:rStyle w:val="SubtleReference"/>
-                <w:lang w:val="ru-RU"/>
-              </w:rPr>
-              <w:instrText>ОтветственныйФИО</w:instrText>
-            </w:r>
-            <w:r>
-              <w:rPr>
-                <w:rStyle w:val="SubtleReference"/>
-              </w:rPr>
-              <w:instrText xml:space="preserve">\* MERGEFORMAT </w:instrText>
+              <w:instrText xml:space="preserve"> MERGEFIELD  ОтветственныйФИО  \* MERGEFORMAT </w:instrText>
             </w:r>
             <w:r>
               <w:rPr>
@@ -1845,7 +1861,7 @@
                 <w:rStyle w:val="SubtleReference"/>
                 <w:noProof/>
               </w:rPr>
-              <w:t>«МестоХранения1»</w:t>
+              <w:t>«ОтветственныйФИО»</w:t>
             </w:r>
             <w:r>
               <w:rPr>
@@ -2567,7 +2583,7 @@
         <w:tblLook w:val="04A0" w:firstRow="1" w:lastRow="0" w:firstColumn="1" w:lastColumn="0" w:noHBand="0" w:noVBand="1"/>
       </w:tblPr>
       <w:tblGrid>
-        <w:gridCol w:w="755"/>
+        <w:gridCol w:w="503"/>
         <w:gridCol w:w="2338"/>
         <w:gridCol w:w="1693"/>
         <w:gridCol w:w="740"/>
@@ -2577,11 +2593,11 @@
         <w:gridCol w:w="646"/>
         <w:gridCol w:w="849"/>
         <w:gridCol w:w="993"/>
-        <w:gridCol w:w="459"/>
-        <w:gridCol w:w="782"/>
-        <w:gridCol w:w="696"/>
-        <w:gridCol w:w="694"/>
-        <w:gridCol w:w="849"/>
+        <w:gridCol w:w="483"/>
+        <w:gridCol w:w="822"/>
+        <w:gridCol w:w="804"/>
+        <w:gridCol w:w="730"/>
+        <w:gridCol w:w="893"/>
         <w:gridCol w:w="1134"/>
       </w:tblGrid>
       <w:tr>
@@ -2756,15 +2772,7 @@
               <w:rPr>
                 <w:lang w:val="uk-UA"/>
               </w:rPr>
-              <w:t>(введенн</w:t>
-            </w:r>
-            <w:bookmarkStart w:id="0" w:name="_GoBack"/>
-            <w:bookmarkEnd w:id="0"/>
-            <w:r>
-              <w:rPr>
-                <w:lang w:val="uk-UA"/>
-              </w:rPr>
-              <w:t>я в експлуатацію)</w:t>
+              <w:t>(введення в експлуатацію)</w:t>
             </w:r>
             <w:r>
               <w:rPr>
@@ -2894,7 +2902,7 @@
         </w:tc>
         <w:tc>
           <w:tcPr>
-            <w:tcW w:w="3480" w:type="dxa"/>
+            <w:tcW w:w="3659" w:type="dxa"/>
             <w:gridSpan w:val="5"/>
             <w:vMerge w:val="restart"/>
           </w:tcPr>
@@ -3167,7 +3175,7 @@
         </w:tc>
         <w:tc>
           <w:tcPr>
-            <w:tcW w:w="3480" w:type="dxa"/>
+            <w:tcW w:w="3659" w:type="dxa"/>
             <w:gridSpan w:val="5"/>
             <w:vMerge/>
           </w:tcPr>
@@ -3995,610 +4003,18 @@
           </w:p>
         </w:tc>
       </w:tr>
-      <w:tr>
-        <w:tc>
-          <w:tcPr>
-            <w:tcW w:w="0" w:type="auto"/>
-          </w:tcPr>
-          <w:p>
-            <w:r>
-              <w:t>1</w:t>
-            </w:r>
-          </w:p>
-        </w:tc>
-        <w:tc>
-          <w:tcPr>
-            <w:tcW w:w="2338" w:type="dxa"/>
-          </w:tcPr>
-          <w:p/>
-        </w:tc>
-        <w:tc>
-          <w:tcPr>
-            <w:tcW w:w="1693" w:type="dxa"/>
-          </w:tcPr>
-          <w:p/>
-        </w:tc>
-        <w:tc>
-          <w:tcPr>
-            <w:tcW w:w="740" w:type="dxa"/>
-          </w:tcPr>
-          <w:p/>
-        </w:tc>
-        <w:tc>
-          <w:tcPr>
-            <w:tcW w:w="708" w:type="dxa"/>
-          </w:tcPr>
-          <w:p/>
-        </w:tc>
-        <w:tc>
-          <w:tcPr>
-            <w:tcW w:w="708" w:type="dxa"/>
-          </w:tcPr>
-          <w:p/>
-        </w:tc>
-        <w:tc>
-          <w:tcPr>
-            <w:tcW w:w="750" w:type="dxa"/>
-          </w:tcPr>
-          <w:p/>
-        </w:tc>
-        <w:tc>
-          <w:tcPr>
-            <w:tcW w:w="646" w:type="dxa"/>
-          </w:tcPr>
-          <w:p/>
-        </w:tc>
-        <w:tc>
-          <w:tcPr>
-            <w:tcW w:w="849" w:type="dxa"/>
-          </w:tcPr>
-          <w:p/>
-        </w:tc>
-        <w:tc>
-          <w:tcPr>
-            <w:tcW w:w="993" w:type="dxa"/>
-          </w:tcPr>
-          <w:p/>
-        </w:tc>
-        <w:tc>
-          <w:tcPr>
-            <w:tcW w:w="459" w:type="dxa"/>
-          </w:tcPr>
-          <w:p/>
-        </w:tc>
-        <w:tc>
-          <w:tcPr>
-            <w:tcW w:w="782" w:type="dxa"/>
-          </w:tcPr>
-          <w:p/>
-        </w:tc>
-        <w:tc>
-          <w:tcPr>
-            <w:tcW w:w="0" w:type="auto"/>
-          </w:tcPr>
-          <w:p/>
-        </w:tc>
-        <w:tc>
-          <w:tcPr>
-            <w:tcW w:w="694" w:type="dxa"/>
-          </w:tcPr>
-          <w:p/>
-        </w:tc>
-        <w:tc>
-          <w:tcPr>
-            <w:tcW w:w="849" w:type="dxa"/>
-          </w:tcPr>
-          <w:p/>
-        </w:tc>
-        <w:tc>
-          <w:tcPr>
-            <w:tcW w:w="1134" w:type="dxa"/>
-          </w:tcPr>
-          <w:p/>
-        </w:tc>
-      </w:tr>
-      <w:tr>
-        <w:tc>
-          <w:tcPr>
-            <w:tcW w:w="0" w:type="auto"/>
-          </w:tcPr>
-          <w:p>
-            <w:pPr>
-              <w:snapToGrid w:val="0"/>
-              <w:jc w:val="center"/>
-              <w:rPr>
-                <w:lang w:val="uk-UA"/>
-              </w:rPr>
-            </w:pPr>
-            <w:r>
-              <w:rPr>
-                <w:lang w:val="uk-UA"/>
-              </w:rPr>
-              <w:t>…</w:t>
-            </w:r>
-          </w:p>
-        </w:tc>
-        <w:tc>
-          <w:tcPr>
-            <w:tcW w:w="2338" w:type="dxa"/>
-          </w:tcPr>
-          <w:p>
-            <w:pPr>
-              <w:snapToGrid w:val="0"/>
-              <w:rPr>
-                <w:lang w:val="uk-UA"/>
-              </w:rPr>
-            </w:pPr>
-          </w:p>
-        </w:tc>
-        <w:tc>
-          <w:tcPr>
-            <w:tcW w:w="1693" w:type="dxa"/>
-          </w:tcPr>
-          <w:p>
-            <w:pPr>
-              <w:snapToGrid w:val="0"/>
-              <w:rPr>
-                <w:lang w:val="uk-UA"/>
-              </w:rPr>
-            </w:pPr>
-          </w:p>
-        </w:tc>
-        <w:tc>
-          <w:tcPr>
-            <w:tcW w:w="740" w:type="dxa"/>
-          </w:tcPr>
-          <w:p>
-            <w:pPr>
-              <w:snapToGrid w:val="0"/>
-              <w:rPr>
-                <w:lang w:val="uk-UA"/>
-              </w:rPr>
-            </w:pPr>
-          </w:p>
-        </w:tc>
-        <w:tc>
-          <w:tcPr>
-            <w:tcW w:w="708" w:type="dxa"/>
-          </w:tcPr>
-          <w:p>
-            <w:pPr>
-              <w:snapToGrid w:val="0"/>
-              <w:rPr>
-                <w:lang w:val="uk-UA"/>
-              </w:rPr>
-            </w:pPr>
-          </w:p>
-        </w:tc>
-        <w:tc>
-          <w:tcPr>
-            <w:tcW w:w="708" w:type="dxa"/>
-          </w:tcPr>
-          <w:p>
-            <w:pPr>
-              <w:snapToGrid w:val="0"/>
-              <w:rPr>
-                <w:lang w:val="uk-UA"/>
-              </w:rPr>
-            </w:pPr>
-          </w:p>
-        </w:tc>
-        <w:tc>
-          <w:tcPr>
-            <w:tcW w:w="750" w:type="dxa"/>
-          </w:tcPr>
-          <w:p>
-            <w:pPr>
-              <w:snapToGrid w:val="0"/>
-              <w:rPr>
-                <w:lang w:val="uk-UA"/>
-              </w:rPr>
-            </w:pPr>
-          </w:p>
-        </w:tc>
-        <w:tc>
-          <w:tcPr>
-            <w:tcW w:w="646" w:type="dxa"/>
-          </w:tcPr>
-          <w:p>
-            <w:pPr>
-              <w:snapToGrid w:val="0"/>
-              <w:rPr>
-                <w:lang w:val="uk-UA"/>
-              </w:rPr>
-            </w:pPr>
-          </w:p>
-        </w:tc>
-        <w:tc>
-          <w:tcPr>
-            <w:tcW w:w="849" w:type="dxa"/>
-          </w:tcPr>
-          <w:p>
-            <w:pPr>
-              <w:snapToGrid w:val="0"/>
-              <w:rPr>
-                <w:lang w:val="uk-UA"/>
-              </w:rPr>
-            </w:pPr>
-          </w:p>
-        </w:tc>
-        <w:tc>
-          <w:tcPr>
-            <w:tcW w:w="993" w:type="dxa"/>
-          </w:tcPr>
-          <w:p>
-            <w:pPr>
-              <w:snapToGrid w:val="0"/>
-              <w:rPr>
-                <w:lang w:val="uk-UA"/>
-              </w:rPr>
-            </w:pPr>
-          </w:p>
-        </w:tc>
-        <w:tc>
-          <w:tcPr>
-            <w:tcW w:w="459" w:type="dxa"/>
-          </w:tcPr>
-          <w:p>
-            <w:pPr>
-              <w:snapToGrid w:val="0"/>
-              <w:rPr>
-                <w:lang w:val="uk-UA"/>
-              </w:rPr>
-            </w:pPr>
-          </w:p>
-        </w:tc>
-        <w:tc>
-          <w:tcPr>
-            <w:tcW w:w="782" w:type="dxa"/>
-          </w:tcPr>
-          <w:p>
-            <w:pPr>
-              <w:snapToGrid w:val="0"/>
-              <w:rPr>
-                <w:lang w:val="uk-UA"/>
-              </w:rPr>
-            </w:pPr>
-          </w:p>
-        </w:tc>
-        <w:tc>
-          <w:tcPr>
-            <w:tcW w:w="0" w:type="auto"/>
-          </w:tcPr>
-          <w:p>
-            <w:pPr>
-              <w:snapToGrid w:val="0"/>
-              <w:rPr>
-                <w:lang w:val="uk-UA"/>
-              </w:rPr>
-            </w:pPr>
-          </w:p>
-        </w:tc>
-        <w:tc>
-          <w:tcPr>
-            <w:tcW w:w="694" w:type="dxa"/>
-          </w:tcPr>
-          <w:p>
-            <w:pPr>
-              <w:snapToGrid w:val="0"/>
-              <w:rPr>
-                <w:lang w:val="uk-UA"/>
-              </w:rPr>
-            </w:pPr>
-          </w:p>
-        </w:tc>
-        <w:tc>
-          <w:tcPr>
-            <w:tcW w:w="849" w:type="dxa"/>
-          </w:tcPr>
-          <w:p>
-            <w:pPr>
-              <w:snapToGrid w:val="0"/>
-              <w:rPr>
-                <w:lang w:val="uk-UA"/>
-              </w:rPr>
-            </w:pPr>
-          </w:p>
-        </w:tc>
-        <w:tc>
-          <w:tcPr>
-            <w:tcW w:w="1134" w:type="dxa"/>
-          </w:tcPr>
-          <w:p>
-            <w:pPr>
-              <w:snapToGrid w:val="0"/>
-              <w:rPr>
-                <w:lang w:val="uk-UA"/>
-              </w:rPr>
-            </w:pPr>
-          </w:p>
-        </w:tc>
-      </w:tr>
-      <w:tr>
-        <w:tc>
-          <w:tcPr>
-            <w:tcW w:w="0" w:type="auto"/>
-          </w:tcPr>
-          <w:p>
-            <w:pPr>
-              <w:snapToGrid w:val="0"/>
-              <w:rPr>
-                <w:b/>
-                <w:lang w:val="uk-UA"/>
-              </w:rPr>
-            </w:pPr>
-            <w:r>
-              <w:rPr>
-                <w:b/>
-              </w:rPr>
-              <w:t>Разом</w:t>
-            </w:r>
-          </w:p>
-        </w:tc>
-        <w:tc>
-          <w:tcPr>
-            <w:tcW w:w="2338" w:type="dxa"/>
-          </w:tcPr>
-          <w:p>
-            <w:pPr>
-              <w:snapToGrid w:val="0"/>
-              <w:jc w:val="center"/>
-              <w:rPr>
-                <w:b/>
-                <w:lang w:val="uk-UA"/>
-              </w:rPr>
-            </w:pPr>
-            <w:r>
-              <w:rPr>
-                <w:b/>
-                <w:lang w:val="uk-UA"/>
-              </w:rPr>
-              <w:t>Х</w:t>
-            </w:r>
-          </w:p>
-        </w:tc>
-        <w:tc>
-          <w:tcPr>
-            <w:tcW w:w="1693" w:type="dxa"/>
-          </w:tcPr>
-          <w:p>
-            <w:pPr>
-              <w:jc w:val="center"/>
-              <w:rPr>
-                <w:b/>
-                <w:lang w:val="uk-UA"/>
-              </w:rPr>
-            </w:pPr>
-            <w:r>
-              <w:rPr>
-                <w:b/>
-                <w:lang w:val="uk-UA"/>
-              </w:rPr>
-              <w:t>Х</w:t>
-            </w:r>
-          </w:p>
-        </w:tc>
-        <w:tc>
-          <w:tcPr>
-            <w:tcW w:w="740" w:type="dxa"/>
-          </w:tcPr>
-          <w:p>
-            <w:pPr>
-              <w:snapToGrid w:val="0"/>
-              <w:jc w:val="center"/>
-              <w:rPr>
-                <w:b/>
-                <w:lang w:val="uk-UA"/>
-              </w:rPr>
-            </w:pPr>
-            <w:r>
-              <w:rPr>
-                <w:b/>
-                <w:lang w:val="uk-UA"/>
-              </w:rPr>
-              <w:t>Х</w:t>
-            </w:r>
-          </w:p>
-        </w:tc>
-        <w:tc>
-          <w:tcPr>
-            <w:tcW w:w="708" w:type="dxa"/>
-          </w:tcPr>
-          <w:p>
-            <w:pPr>
-              <w:snapToGrid w:val="0"/>
-              <w:jc w:val="center"/>
-              <w:rPr>
-                <w:b/>
-                <w:lang w:val="uk-UA"/>
-              </w:rPr>
-            </w:pPr>
-            <w:r>
-              <w:rPr>
-                <w:b/>
-                <w:lang w:val="uk-UA"/>
-              </w:rPr>
-              <w:t>Х</w:t>
-            </w:r>
-          </w:p>
-        </w:tc>
-        <w:tc>
-          <w:tcPr>
-            <w:tcW w:w="708" w:type="dxa"/>
-          </w:tcPr>
-          <w:p>
-            <w:pPr>
-              <w:pStyle w:val="Heading8"/>
-              <w:snapToGrid w:val="0"/>
-              <w:jc w:val="center"/>
-              <w:rPr>
-                <w:sz w:val="20"/>
-              </w:rPr>
-            </w:pPr>
-            <w:r>
-              <w:rPr>
-                <w:sz w:val="20"/>
-              </w:rPr>
-              <w:t>Х</w:t>
-            </w:r>
-          </w:p>
-        </w:tc>
-        <w:tc>
-          <w:tcPr>
-            <w:tcW w:w="750" w:type="dxa"/>
-          </w:tcPr>
-          <w:p>
-            <w:pPr>
-              <w:jc w:val="center"/>
-            </w:pPr>
-            <w:r>
-              <w:rPr>
-                <w:b/>
-                <w:lang w:val="uk-UA"/>
-              </w:rPr>
-              <w:t>Х</w:t>
-            </w:r>
-          </w:p>
-        </w:tc>
-        <w:tc>
-          <w:tcPr>
-            <w:tcW w:w="646" w:type="dxa"/>
-          </w:tcPr>
-          <w:p>
-            <w:pPr>
-              <w:jc w:val="center"/>
-              <w:rPr>
-                <w:b/>
-                <w:lang w:val="uk-UA"/>
-              </w:rPr>
-            </w:pPr>
-          </w:p>
-        </w:tc>
-        <w:tc>
-          <w:tcPr>
-            <w:tcW w:w="849" w:type="dxa"/>
-          </w:tcPr>
-          <w:p>
-            <w:pPr>
-              <w:jc w:val="center"/>
-              <w:rPr>
-                <w:b/>
-                <w:lang w:val="uk-UA"/>
-              </w:rPr>
-            </w:pPr>
-          </w:p>
-        </w:tc>
-        <w:tc>
-          <w:tcPr>
-            <w:tcW w:w="993" w:type="dxa"/>
-          </w:tcPr>
-          <w:p>
-            <w:pPr>
-              <w:snapToGrid w:val="0"/>
-              <w:rPr>
-                <w:b/>
-                <w:lang w:val="uk-UA"/>
-              </w:rPr>
-            </w:pPr>
-          </w:p>
-        </w:tc>
-        <w:tc>
-          <w:tcPr>
-            <w:tcW w:w="459" w:type="dxa"/>
-          </w:tcPr>
-          <w:p>
-            <w:pPr>
-              <w:snapToGrid w:val="0"/>
-              <w:rPr>
-                <w:b/>
-                <w:lang w:val="uk-UA"/>
-              </w:rPr>
-            </w:pPr>
-          </w:p>
-        </w:tc>
-        <w:tc>
-          <w:tcPr>
-            <w:tcW w:w="782" w:type="dxa"/>
-          </w:tcPr>
-          <w:p>
-            <w:pPr>
-              <w:snapToGrid w:val="0"/>
-              <w:rPr>
-                <w:b/>
-                <w:lang w:val="uk-UA"/>
-              </w:rPr>
-            </w:pPr>
-          </w:p>
-        </w:tc>
-        <w:tc>
-          <w:tcPr>
-            <w:tcW w:w="0" w:type="auto"/>
-          </w:tcPr>
-          <w:p>
-            <w:pPr>
-              <w:snapToGrid w:val="0"/>
-              <w:rPr>
-                <w:b/>
-                <w:lang w:val="uk-UA"/>
-              </w:rPr>
-            </w:pPr>
-          </w:p>
-        </w:tc>
-        <w:tc>
-          <w:tcPr>
-            <w:tcW w:w="694" w:type="dxa"/>
-          </w:tcPr>
-          <w:p>
-            <w:pPr>
-              <w:snapToGrid w:val="0"/>
-              <w:rPr>
-                <w:b/>
-                <w:lang w:val="uk-UA"/>
-              </w:rPr>
-            </w:pPr>
-          </w:p>
-        </w:tc>
-        <w:tc>
-          <w:tcPr>
-            <w:tcW w:w="849" w:type="dxa"/>
-          </w:tcPr>
-          <w:p>
-            <w:pPr>
-              <w:snapToGrid w:val="0"/>
-              <w:rPr>
-                <w:b/>
-                <w:lang w:val="uk-UA"/>
-              </w:rPr>
-            </w:pPr>
-          </w:p>
-        </w:tc>
-        <w:tc>
-          <w:tcPr>
-            <w:tcW w:w="1134" w:type="dxa"/>
-          </w:tcPr>
-          <w:p>
-            <w:pPr>
-              <w:snapToGrid w:val="0"/>
-              <w:jc w:val="center"/>
-              <w:rPr>
-                <w:b/>
-                <w:lang w:val="uk-UA"/>
-              </w:rPr>
-            </w:pPr>
-            <w:r>
-              <w:rPr>
-                <w:b/>
-                <w:lang w:val="uk-UA"/>
-              </w:rPr>
-              <w:t>Х</w:t>
-            </w:r>
-          </w:p>
-        </w:tc>
-      </w:tr>
     </w:tbl>
     <w:p>
       <w:pPr>
         <w:rPr>
+          <w:sz w:val="24"/>
+          <w:lang w:val="uk-UA"/>
+        </w:rPr>
+      </w:pPr>
+    </w:p>
+    <w:p>
+      <w:pPr>
+        <w:rPr>
           <w:sz w:val="22"/>
           <w:szCs w:val="22"/>
           <w:lang w:val="uk-UA"/>
@@ -4617,7 +4033,52 @@
           <w:szCs w:val="22"/>
           <w:lang w:val="uk-UA"/>
         </w:rPr>
-        <w:t>а) кількість порядкових номерів _______________________________________________________________________________________</w:t>
+        <w:t>а) кількість порядкових номерів _____</w:t>
+      </w:r>
+      <w:r>
+        <w:rPr>
+          <w:rStyle w:val="SubtleReference"/>
+        </w:rPr>
+        <w:t xml:space="preserve"> </w:t>
+      </w:r>
+      <w:r>
+        <w:rPr>
+          <w:rStyle w:val="SubtleReference"/>
+        </w:rPr>
+        <w:fldChar w:fldCharType="begin"/>
+      </w:r>
+      <w:r>
+        <w:rPr>
+          <w:rStyle w:val="SubtleReference"/>
+        </w:rPr>
+        <w:instrText xml:space="preserve"> MERGEFIELD  КоличествоПорядковыхНомеров  \* MERGEFORMAT </w:instrText>
+      </w:r>
+      <w:r>
+        <w:rPr>
+          <w:rStyle w:val="SubtleReference"/>
+        </w:rPr>
+        <w:fldChar w:fldCharType="separate"/>
+      </w:r>
+      <w:r>
+        <w:rPr>
+          <w:rStyle w:val="SubtleReference"/>
+          <w:noProof/>
+        </w:rPr>
+        <w:t>«КоличествоПорядковыхНомеров»</w:t>
+      </w:r>
+      <w:r>
+        <w:rPr>
+          <w:rStyle w:val="SubtleReference"/>
+        </w:rPr>
+        <w:fldChar w:fldCharType="end"/>
+      </w:r>
+      <w:r>
+        <w:rPr>
+          <w:sz w:val="22"/>
+          <w:szCs w:val="22"/>
+          <w:lang w:val="uk-UA"/>
+        </w:rPr>
+        <w:t>____________</w:t>
       </w:r>
     </w:p>
     <w:p>
@@ -4785,7 +4246,52 @@
           <w:szCs w:val="22"/>
           <w:lang w:val="uk-UA"/>
         </w:rPr>
-        <w:t>_______________________________________________________________________________</w:t>
+        <w:t>________</w:t>
+      </w:r>
+      <w:r>
+        <w:rPr>
+          <w:rStyle w:val="SubtleReference"/>
+        </w:rPr>
+        <w:t xml:space="preserve"> </w:t>
+      </w:r>
+      <w:r>
+        <w:rPr>
+          <w:rStyle w:val="SubtleReference"/>
+        </w:rPr>
+        <w:fldChar w:fldCharType="begin"/>
+      </w:r>
+      <w:r>
+        <w:rPr>
+          <w:rStyle w:val="SubtleReference"/>
+        </w:rPr>
+        <w:instrText xml:space="preserve"> MERGEFIELD  ОбщееКоличествоЕдиницФакт  \* MERGEFORMAT </w:instrText>
+      </w:r>
+      <w:r>
+        <w:rPr>
+          <w:rStyle w:val="SubtleReference"/>
+        </w:rPr>
+        <w:fldChar w:fldCharType="separate"/>
+      </w:r>
+      <w:r>
+        <w:rPr>
+          <w:rStyle w:val="SubtleReference"/>
+          <w:noProof/>
+        </w:rPr>
+        <w:t>«ОбщееКоличествоЕдиницФакт»</w:t>
+      </w:r>
+      <w:r>
+        <w:rPr>
+          <w:rStyle w:val="SubtleReference"/>
+        </w:rPr>
+        <w:fldChar w:fldCharType="end"/>
+      </w:r>
+      <w:r>
+        <w:rPr>
+          <w:sz w:val="22"/>
+          <w:szCs w:val="22"/>
+          <w:lang w:val="uk-UA"/>
+        </w:rPr>
+        <w:t>_____________</w:t>
       </w:r>
     </w:p>
     <w:p>
@@ -4921,7 +4427,46 @@
           <w:szCs w:val="22"/>
           <w:lang w:val="uk-UA"/>
         </w:rPr>
-        <w:t>в) вартість фактична  _________________________________________________________________________________________________</w:t>
+        <w:t>в) вартість фактична  _______________</w:t>
+      </w:r>
+      <w:r>
+        <w:rPr>
+          <w:rStyle w:val="SubtleReference"/>
+        </w:rPr>
+        <w:fldChar w:fldCharType="begin"/>
+      </w:r>
+      <w:r>
+        <w:rPr>
+          <w:rStyle w:val="SubtleReference"/>
+        </w:rPr>
+        <w:instrText xml:space="preserve"> MERGEFIELD  ФактическаяСтоимостьФакт  \* MERGEFORMAT </w:instrText>
+      </w:r>
+      <w:r>
+        <w:rPr>
+          <w:rStyle w:val="SubtleReference"/>
+        </w:rPr>
+        <w:fldChar w:fldCharType="separate"/>
+      </w:r>
+      <w:r>
+        <w:rPr>
+          <w:rStyle w:val="SubtleReference"/>
+          <w:noProof/>
+        </w:rPr>
+        <w:t>«ФактическаяСтоимостьФакт»</w:t>
+      </w:r>
+      <w:r>
+        <w:rPr>
+          <w:rStyle w:val="SubtleReference"/>
+        </w:rPr>
+        <w:fldChar w:fldCharType="end"/>
+      </w:r>
+      <w:r>
+        <w:rPr>
+          <w:sz w:val="22"/>
+          <w:szCs w:val="22"/>
+          <w:lang w:val="uk-UA"/>
+        </w:rPr>
+        <w:t>____________________</w:t>
       </w:r>
     </w:p>
     <w:p>
@@ -5044,7 +4589,46 @@
           <w:szCs w:val="22"/>
           <w:lang w:val="uk-UA"/>
         </w:rPr>
-        <w:t>) загальна кількість одиниць  за даними бухгалтерського обліку ____________________________________________________________</w:t>
+        <w:t>) загальна кількість одиниць  за даними бухгалтерського обліку _____</w:t>
+      </w:r>
+      <w:r>
+        <w:rPr>
+          <w:rStyle w:val="SubtleReference"/>
+        </w:rPr>
+        <w:fldChar w:fldCharType="begin"/>
+      </w:r>
+      <w:r>
+        <w:rPr>
+          <w:rStyle w:val="SubtleReference"/>
+        </w:rPr>
+        <w:instrText xml:space="preserve"> MERGEFIELD  ОбщееКоличествоЕдиницБух  \* MERGEFORMAT </w:instrText>
+      </w:r>
+      <w:r>
+        <w:rPr>
+          <w:rStyle w:val="SubtleReference"/>
+        </w:rPr>
+        <w:fldChar w:fldCharType="separate"/>
+      </w:r>
+      <w:r>
+        <w:rPr>
+          <w:rStyle w:val="SubtleReference"/>
+          <w:noProof/>
+        </w:rPr>
+        <w:t>«ОбщееКоличествоЕдиницБух»</w:t>
+      </w:r>
+      <w:r>
+        <w:rPr>
+          <w:rStyle w:val="SubtleReference"/>
+        </w:rPr>
+        <w:fldChar w:fldCharType="end"/>
+      </w:r>
+      <w:r>
+        <w:rPr>
+          <w:sz w:val="22"/>
+          <w:szCs w:val="22"/>
+          <w:lang w:val="uk-UA"/>
+        </w:rPr>
+        <w:t>_____</w:t>
       </w:r>
     </w:p>
     <w:p>
@@ -5203,7 +4787,46 @@
           <w:szCs w:val="22"/>
           <w:lang w:val="uk-UA"/>
         </w:rPr>
-        <w:t>) вартість за даними бухгалтерського обліку _____________________________________________________________________________</w:t>
+        <w:t>) вартість за даними бухгалтерського обліку ________</w:t>
+      </w:r>
+      <w:r>
+        <w:rPr>
+          <w:rStyle w:val="SubtleReference"/>
+        </w:rPr>
+        <w:fldChar w:fldCharType="begin"/>
+      </w:r>
+      <w:r>
+        <w:rPr>
+          <w:rStyle w:val="SubtleReference"/>
+        </w:rPr>
+        <w:instrText xml:space="preserve"> MERGEFIELD  ФактическаяСтоимостьБух  \* MERGEFORMAT </w:instrText>
+      </w:r>
+      <w:r>
+        <w:rPr>
+          <w:rStyle w:val="SubtleReference"/>
+        </w:rPr>
+        <w:fldChar w:fldCharType="separate"/>
+      </w:r>
+      <w:r>
+        <w:rPr>
+          <w:rStyle w:val="SubtleReference"/>
+          <w:noProof/>
+        </w:rPr>
+        <w:t>«ФактическаяСтоимостьБух»</w:t>
+      </w:r>
+      <w:r>
+        <w:rPr>
+          <w:rStyle w:val="SubtleReference"/>
+        </w:rPr>
+        <w:fldChar w:fldCharType="end"/>
+      </w:r>
+      <w:r>
+        <w:rPr>
+          <w:sz w:val="22"/>
+          <w:szCs w:val="22"/>
+          <w:lang w:val="uk-UA"/>
+        </w:rPr>
+        <w:t>_________</w:t>
       </w:r>
     </w:p>
     <w:p>
@@ -5327,28 +4950,53 @@
         <w:rPr>
           <w:lang w:val="uk-UA"/>
         </w:rPr>
-        <w:t>____________________</w:t>
-      </w:r>
-      <w:r>
-        <w:rPr>
-          <w:lang w:val="uk-UA"/>
-        </w:rPr>
-        <w:t>____</w:t>
-      </w:r>
-      <w:r>
-        <w:rPr>
-          <w:lang w:val="uk-UA"/>
-        </w:rPr>
-        <w:t>_____________________         ___________</w:t>
-      </w:r>
-      <w:r>
-        <w:rPr>
-          <w:lang w:val="uk-UA"/>
-        </w:rPr>
         <w:t>__</w:t>
       </w:r>
       <w:r>
         <w:rPr>
+          <w:rStyle w:val="SubtleReference"/>
+        </w:rPr>
+        <w:fldChar w:fldCharType="begin"/>
+      </w:r>
+      <w:r>
+        <w:rPr>
+          <w:rStyle w:val="SubtleReference"/>
+        </w:rPr>
+        <w:instrText xml:space="preserve"> MERGEFIELD  Головадолжность  \* MERGEFORMAT </w:instrText>
+      </w:r>
+      <w:r>
+        <w:rPr>
+          <w:rStyle w:val="SubtleReference"/>
+        </w:rPr>
+        <w:fldChar w:fldCharType="separate"/>
+      </w:r>
+      <w:r>
+        <w:rPr>
+          <w:rStyle w:val="SubtleReference"/>
+          <w:noProof/>
+        </w:rPr>
+        <w:t>«Головадолжность»</w:t>
+      </w:r>
+      <w:r>
+        <w:rPr>
+          <w:rStyle w:val="SubtleReference"/>
+        </w:rPr>
+        <w:fldChar w:fldCharType="end"/>
+      </w:r>
+      <w:r>
+        <w:rPr>
+          <w:lang w:val="uk-UA"/>
+        </w:rPr>
+        <w:t>___         ___________</w:t>
+      </w:r>
+      <w:r>
+        <w:rPr>
+          <w:lang w:val="uk-UA"/>
+        </w:rPr>
+        <w:t>_</w:t>
+      </w:r>
+      <w:r>
+        <w:rPr>
           <w:lang w:val="uk-UA"/>
         </w:rPr>
         <w:t>______________         _</w:t>
@@ -5357,37 +5005,44 @@
         <w:rPr>
           <w:lang w:val="uk-UA"/>
         </w:rPr>
-        <w:t>__</w:t>
-      </w:r>
-      <w:r>
-        <w:rPr>
-          <w:lang w:val="uk-UA"/>
-        </w:rPr>
-        <w:t>____</w:t>
-      </w:r>
-      <w:r>
-        <w:rPr>
-          <w:lang w:val="uk-UA"/>
-        </w:rPr>
-        <w:t>______</w:t>
-      </w:r>
-      <w:r>
-        <w:rPr>
-          <w:lang w:val="uk-UA"/>
-        </w:rPr>
-        <w:t>_____</w:t>
-      </w:r>
-      <w:r>
-        <w:rPr>
-          <w:lang w:val="uk-UA"/>
-        </w:rPr>
-        <w:t>____</w:t>
-      </w:r>
-      <w:r>
-        <w:rPr>
-          <w:lang w:val="uk-UA"/>
-        </w:rPr>
-        <w:t>___________________________</w:t>
+        <w:t>_</w:t>
+      </w:r>
+      <w:r>
+        <w:rPr>
+          <w:rStyle w:val="SubtleReference"/>
+        </w:rPr>
+        <w:fldChar w:fldCharType="begin"/>
+      </w:r>
+      <w:r>
+        <w:rPr>
+          <w:rStyle w:val="SubtleReference"/>
+        </w:rPr>
+        <w:instrText xml:space="preserve"> MERGEFIELD  ГоловаФИО  \* MERGEFORMAT </w:instrText>
+      </w:r>
+      <w:r>
+        <w:rPr>
+          <w:rStyle w:val="SubtleReference"/>
+        </w:rPr>
+        <w:fldChar w:fldCharType="separate"/>
+      </w:r>
+      <w:r>
+        <w:rPr>
+          <w:rStyle w:val="SubtleReference"/>
+          <w:noProof/>
+        </w:rPr>
+        <w:t>«ГоловаФИО»</w:t>
+      </w:r>
+      <w:r>
+        <w:rPr>
+          <w:rStyle w:val="SubtleReference"/>
+        </w:rPr>
+        <w:fldChar w:fldCharType="end"/>
+      </w:r>
+      <w:r>
+        <w:rPr>
+          <w:lang w:val="uk-UA"/>
+        </w:rPr>
+        <w:t>_</w:t>
       </w:r>
     </w:p>
     <w:p>
@@ -5576,6 +5231,8 @@
     </w:p>
     <w:p>
       <w:pPr>
+        <w:pStyle w:val="FootnoteText"/>
+        <w:ind w:right="-199"/>
         <w:rPr>
           <w:lang w:val="uk-UA"/>
         </w:rPr>
@@ -5596,123 +5253,83 @@
       </w:r>
       <w:r>
         <w:rPr>
-          <w:sz w:val="24"/>
+          <w:lang w:val="uk-UA"/>
+        </w:rPr>
+        <w:t>__</w:t>
+      </w:r>
+      <w:r>
+        <w:rPr>
+          <w:rStyle w:val="SubtleReference"/>
+        </w:rPr>
+        <w:fldChar w:fldCharType="begin"/>
+      </w:r>
+      <w:r>
+        <w:rPr>
+          <w:rStyle w:val="SubtleReference"/>
+        </w:rPr>
+        <w:instrText xml:space="preserve"> MERGEFIELD  ЧленКомиссии1Должность  \* MERGEFORMAT </w:instrText>
+      </w:r>
+      <w:r>
+        <w:rPr>
+          <w:rStyle w:val="SubtleReference"/>
+        </w:rPr>
+        <w:fldChar w:fldCharType="separate"/>
+      </w:r>
+      <w:r>
+        <w:rPr>
+          <w:rStyle w:val="SubtleReference"/>
+          <w:noProof/>
+        </w:rPr>
+        <w:t>«ЧленКомиссии1Должность»</w:t>
+      </w:r>
+      <w:r>
+        <w:rPr>
+          <w:rStyle w:val="SubtleReference"/>
+        </w:rPr>
+        <w:fldChar w:fldCharType="end"/>
+      </w:r>
+      <w:r>
+        <w:rPr>
+          <w:lang w:val="uk-UA"/>
+        </w:rPr>
+        <w:t>___         __________________________         __</w:t>
+      </w:r>
+      <w:r>
+        <w:rPr>
+          <w:rStyle w:val="SubtleReference"/>
+        </w:rPr>
+        <w:fldChar w:fldCharType="begin"/>
+      </w:r>
+      <w:r>
+        <w:rPr>
+          <w:rStyle w:val="SubtleReference"/>
+        </w:rPr>
+        <w:instrText xml:space="preserve"> MERGEFIELD  ЧленКомиссии1ФИО  \* MERGEFORMAT </w:instrText>
+      </w:r>
+      <w:r>
+        <w:rPr>
+          <w:rStyle w:val="SubtleReference"/>
+        </w:rPr>
+        <w:fldChar w:fldCharType="separate"/>
+      </w:r>
+      <w:r>
+        <w:rPr>
+          <w:rStyle w:val="SubtleReference"/>
+          <w:noProof/>
+        </w:rPr>
+        <w:t>«ЧленКомиссии1ФИО»</w:t>
+      </w:r>
+      <w:r>
+        <w:rPr>
+          <w:rStyle w:val="SubtleReference"/>
+        </w:rPr>
+        <w:fldChar w:fldCharType="end"/>
+      </w:r>
+      <w:r>
+        <w:rPr>
           <w:lang w:val="uk-UA"/>
         </w:rPr>
         <w:t>_</w:t>
-      </w:r>
-      <w:r>
-        <w:rPr>
-          <w:sz w:val="24"/>
-          <w:lang w:val="uk-UA"/>
-        </w:rPr>
-        <w:t>__</w:t>
-      </w:r>
-      <w:r>
-        <w:rPr>
-          <w:sz w:val="24"/>
-          <w:lang w:val="uk-UA"/>
-        </w:rPr>
-        <w:t>_</w:t>
-      </w:r>
-      <w:r>
-        <w:rPr>
-          <w:sz w:val="24"/>
-          <w:lang w:val="uk-UA"/>
-        </w:rPr>
-        <w:t>__________</w:t>
-      </w:r>
-      <w:r>
-        <w:rPr>
-          <w:sz w:val="24"/>
-          <w:lang w:val="uk-UA"/>
-        </w:rPr>
-        <w:t>_</w:t>
-      </w:r>
-      <w:r>
-        <w:rPr>
-          <w:sz w:val="24"/>
-          <w:lang w:val="uk-UA"/>
-        </w:rPr>
-        <w:t>_______________________</w:t>
-      </w:r>
-      <w:r>
-        <w:rPr>
-          <w:lang w:val="uk-UA"/>
-        </w:rPr>
-        <w:t xml:space="preserve">        </w:t>
-      </w:r>
-      <w:r>
-        <w:rPr>
-          <w:lang w:val="uk-UA"/>
-        </w:rPr>
-        <w:t>_</w:t>
-      </w:r>
-      <w:r>
-        <w:rPr>
-          <w:lang w:val="uk-UA"/>
-        </w:rPr>
-        <w:t>__</w:t>
-      </w:r>
-      <w:r>
-        <w:rPr>
-          <w:lang w:val="uk-UA"/>
-        </w:rPr>
-        <w:t>____________</w:t>
-      </w:r>
-      <w:r>
-        <w:rPr>
-          <w:lang w:val="uk-UA"/>
-        </w:rPr>
-        <w:t>___</w:t>
-      </w:r>
-      <w:r>
-        <w:rPr>
-          <w:lang w:val="uk-UA"/>
-        </w:rPr>
-        <w:t>_________        _</w:t>
-      </w:r>
-      <w:r>
-        <w:rPr>
-          <w:lang w:val="uk-UA"/>
-        </w:rPr>
-        <w:t>__</w:t>
-      </w:r>
-      <w:r>
-        <w:rPr>
-          <w:lang w:val="uk-UA"/>
-        </w:rPr>
-        <w:t>______</w:t>
-      </w:r>
-      <w:r>
-        <w:rPr>
-          <w:lang w:val="uk-UA"/>
-        </w:rPr>
-        <w:t>____</w:t>
-      </w:r>
-      <w:r>
-        <w:rPr>
-          <w:lang w:val="uk-UA"/>
-        </w:rPr>
-        <w:t>_________</w:t>
-      </w:r>
-      <w:r>
-        <w:rPr>
-          <w:lang w:val="uk-UA"/>
-        </w:rPr>
-        <w:t>___________________</w:t>
-      </w:r>
-      <w:r>
-        <w:rPr>
-          <w:lang w:val="uk-UA"/>
-        </w:rPr>
-        <w:t>___</w:t>
-      </w:r>
-      <w:r>
-        <w:rPr>
-          <w:lang w:val="uk-UA"/>
-        </w:rPr>
-        <w:t>_____</w:t>
       </w:r>
     </w:p>
     <w:p>
@@ -5910,6 +5527,8 @@
     </w:p>
     <w:p>
       <w:pPr>
+        <w:pStyle w:val="FootnoteText"/>
+        <w:ind w:right="-199"/>
         <w:rPr>
           <w:lang w:val="uk-UA"/>
         </w:rPr>
@@ -5924,37 +5543,81 @@
         <w:rPr>
           <w:lang w:val="uk-UA"/>
         </w:rPr>
+        <w:t>__</w:t>
+      </w:r>
+      <w:r>
+        <w:rPr>
+          <w:rStyle w:val="SubtleReference"/>
+        </w:rPr>
+        <w:fldChar w:fldCharType="begin"/>
+      </w:r>
+      <w:r>
+        <w:rPr>
+          <w:rStyle w:val="SubtleReference"/>
+        </w:rPr>
+        <w:instrText xml:space="preserve"> MERGEFIELD  ЧленКомиссии2Должность  \* MERGEFORMAT </w:instrText>
+      </w:r>
+      <w:r>
+        <w:rPr>
+          <w:rStyle w:val="SubtleReference"/>
+        </w:rPr>
+        <w:fldChar w:fldCharType="separate"/>
+      </w:r>
+      <w:r>
+        <w:rPr>
+          <w:rStyle w:val="SubtleReference"/>
+          <w:noProof/>
+        </w:rPr>
+        <w:t>«ЧленКомиссии2Должность»</w:t>
+      </w:r>
+      <w:r>
+        <w:rPr>
+          <w:rStyle w:val="SubtleReference"/>
+        </w:rPr>
+        <w:fldChar w:fldCharType="end"/>
+      </w:r>
+      <w:r>
+        <w:rPr>
+          <w:lang w:val="uk-UA"/>
+        </w:rPr>
+        <w:t>___         __________________________         __</w:t>
+      </w:r>
+      <w:r>
+        <w:rPr>
+          <w:rStyle w:val="SubtleReference"/>
+        </w:rPr>
+        <w:fldChar w:fldCharType="begin"/>
+      </w:r>
+      <w:r>
+        <w:rPr>
+          <w:rStyle w:val="SubtleReference"/>
+        </w:rPr>
+        <w:instrText xml:space="preserve"> MERGEFIELD  ЧленКомиссии2ФИО  \* MERGEFORMAT </w:instrText>
+      </w:r>
+      <w:r>
+        <w:rPr>
+          <w:rStyle w:val="SubtleReference"/>
+        </w:rPr>
+        <w:fldChar w:fldCharType="separate"/>
+      </w:r>
+      <w:r>
+        <w:rPr>
+          <w:rStyle w:val="SubtleReference"/>
+          <w:noProof/>
+        </w:rPr>
+        <w:t>«ЧленКомиссии2ФИО»</w:t>
+      </w:r>
+      <w:r>
+        <w:rPr>
+          <w:rStyle w:val="SubtleReference"/>
+        </w:rPr>
+        <w:fldChar w:fldCharType="end"/>
+      </w:r>
+      <w:r>
+        <w:rPr>
+          <w:lang w:val="uk-UA"/>
+        </w:rPr>
         <w:t>_</w:t>
-      </w:r>
-      <w:r>
-        <w:rPr>
-          <w:lang w:val="uk-UA"/>
-        </w:rPr>
-        <w:t xml:space="preserve">____________________________________________       </w:t>
-      </w:r>
-      <w:r>
-        <w:rPr>
-          <w:lang w:val="uk-UA"/>
-        </w:rPr>
-        <w:t xml:space="preserve">  </w:t>
-      </w:r>
-      <w:r>
-        <w:rPr>
-          <w:lang w:val="uk-UA"/>
-        </w:rPr>
-        <w:t xml:space="preserve"> ___________________________        _____________________________________________</w:t>
-      </w:r>
-      <w:r>
-        <w:rPr>
-          <w:lang w:val="uk-UA"/>
-        </w:rPr>
-        <w:t>_</w:t>
-      </w:r>
-      <w:r>
-        <w:rPr>
-          <w:lang w:val="uk-UA"/>
-        </w:rPr>
-        <w:t>___</w:t>
       </w:r>
     </w:p>
     <w:p>
@@ -6101,39 +5764,97 @@
     </w:p>
     <w:p>
       <w:pPr>
-        <w:rPr>
-          <w:lang w:val="uk-UA"/>
-        </w:rPr>
-      </w:pPr>
-      <w:r>
-        <w:rPr>
-          <w:lang w:val="uk-UA"/>
-        </w:rPr>
-        <w:t xml:space="preserve">                              _____________________________________________      </w:t>
-      </w:r>
-      <w:r>
-        <w:rPr>
-          <w:lang w:val="uk-UA"/>
-        </w:rPr>
-        <w:t xml:space="preserve">  </w:t>
-      </w:r>
-      <w:r>
-        <w:rPr>
-          <w:lang w:val="uk-UA"/>
-        </w:rPr>
-        <w:t xml:space="preserve">  ___________________________        ___________________________________________</w:t>
+        <w:pStyle w:val="FootnoteText"/>
+        <w:ind w:right="-199"/>
+        <w:rPr>
+          <w:lang w:val="uk-UA"/>
+        </w:rPr>
+      </w:pPr>
+      <w:r>
+        <w:rPr>
+          <w:lang w:val="uk-UA"/>
+        </w:rPr>
+        <w:t xml:space="preserve">                              </w:t>
+      </w:r>
+      <w:r>
+        <w:rPr>
+          <w:lang w:val="uk-UA"/>
+        </w:rPr>
+        <w:t>__</w:t>
+      </w:r>
+      <w:r>
+        <w:rPr>
+          <w:rStyle w:val="SubtleReference"/>
+        </w:rPr>
+        <w:fldChar w:fldCharType="begin"/>
+      </w:r>
+      <w:r>
+        <w:rPr>
+          <w:rStyle w:val="SubtleReference"/>
+        </w:rPr>
+        <w:instrText xml:space="preserve"> MERGEFIELD  ЧленКомиссии3Должность  \* MERGEFORMAT </w:instrText>
+      </w:r>
+      <w:r>
+        <w:rPr>
+          <w:rStyle w:val="SubtleReference"/>
+        </w:rPr>
+        <w:fldChar w:fldCharType="separate"/>
+      </w:r>
+      <w:r>
+        <w:rPr>
+          <w:rStyle w:val="SubtleReference"/>
+          <w:noProof/>
+        </w:rPr>
+        <w:t>«ЧленКомиссии3Должность»</w:t>
+      </w:r>
+      <w:r>
+        <w:rPr>
+          <w:rStyle w:val="SubtleReference"/>
+        </w:rPr>
+        <w:fldChar w:fldCharType="end"/>
+      </w:r>
+      <w:r>
+        <w:rPr>
+          <w:lang w:val="uk-UA"/>
+        </w:rPr>
+        <w:t>___         __________________________         __</w:t>
+      </w:r>
+      <w:r>
+        <w:rPr>
+          <w:rStyle w:val="SubtleReference"/>
+        </w:rPr>
+        <w:fldChar w:fldCharType="begin"/>
+      </w:r>
+      <w:r>
+        <w:rPr>
+          <w:rStyle w:val="SubtleReference"/>
+        </w:rPr>
+        <w:instrText xml:space="preserve"> MERGEFIELD  ЧленКомиссии3ФИО  \* MERGEFORMAT </w:instrText>
+      </w:r>
+      <w:r>
+        <w:rPr>
+          <w:rStyle w:val="SubtleReference"/>
+        </w:rPr>
+        <w:fldChar w:fldCharType="separate"/>
+      </w:r>
+      <w:r>
+        <w:rPr>
+          <w:rStyle w:val="SubtleReference"/>
+          <w:noProof/>
+        </w:rPr>
+        <w:t>«ЧленКомиссии3ФИО»</w:t>
+      </w:r>
+      <w:r>
+        <w:rPr>
+          <w:rStyle w:val="SubtleReference"/>
+        </w:rPr>
+        <w:fldChar w:fldCharType="end"/>
       </w:r>
       <w:r>
         <w:rPr>
           <w:lang w:val="uk-UA"/>
         </w:rPr>
         <w:t>_</w:t>
-      </w:r>
-      <w:r>
-        <w:rPr>
-          <w:lang w:val="uk-UA"/>
-        </w:rPr>
-        <w:t>____</w:t>
       </w:r>
     </w:p>
     <w:p>
@@ -6545,7 +6266,6 @@
         <w:rPr>
           <w:b w:val="0"/>
         </w:rPr>
-        <w:lastRenderedPageBreak/>
         <w:t>Матеріально відповідальна особа:</w:t>
       </w:r>
     </w:p>
@@ -6591,7 +6311,81 @@
         <w:rPr>
           <w:lang w:val="uk-UA"/>
         </w:rPr>
-        <w:t>.       ______________________________             ________________________________  _____________________________________</w:t>
+        <w:t>.       ____</w:t>
+      </w:r>
+      <w:r>
+        <w:rPr>
+          <w:rStyle w:val="SubtleReference"/>
+        </w:rPr>
+        <w:fldChar w:fldCharType="begin"/>
+      </w:r>
+      <w:r>
+        <w:rPr>
+          <w:rStyle w:val="SubtleReference"/>
+        </w:rPr>
+        <w:instrText xml:space="preserve"> MERGEFIELD  ОтветственныйДолжность  \* MERGEFORMAT </w:instrText>
+      </w:r>
+      <w:r>
+        <w:rPr>
+          <w:rStyle w:val="SubtleReference"/>
+        </w:rPr>
+        <w:fldChar w:fldCharType="separate"/>
+      </w:r>
+      <w:r>
+        <w:rPr>
+          <w:rStyle w:val="SubtleReference"/>
+          <w:noProof/>
+        </w:rPr>
+        <w:t>«ОтветственныйДолжность»</w:t>
+      </w:r>
+      <w:r>
+        <w:rPr>
+          <w:rStyle w:val="SubtleReference"/>
+        </w:rPr>
+        <w:fldChar w:fldCharType="end"/>
+      </w:r>
+      <w:r>
+        <w:rPr>
+          <w:lang w:val="uk-UA"/>
+        </w:rPr>
+        <w:t>____             ______</w:t>
+      </w:r>
+      <w:r>
+        <w:rPr>
+          <w:rStyle w:val="SubtleReference"/>
+        </w:rPr>
+        <w:fldChar w:fldCharType="begin"/>
+      </w:r>
+      <w:r>
+        <w:rPr>
+          <w:rStyle w:val="SubtleReference"/>
+        </w:rPr>
+        <w:instrText xml:space="preserve"> MERGEFIELD  ОтветственныйФИО  \* MERGEFORMAT </w:instrText>
+      </w:r>
+      <w:r>
+        <w:rPr>
+          <w:rStyle w:val="SubtleReference"/>
+        </w:rPr>
+        <w:fldChar w:fldCharType="separate"/>
+      </w:r>
+      <w:r>
+        <w:rPr>
+          <w:rStyle w:val="SubtleReference"/>
+          <w:noProof/>
+        </w:rPr>
+        <w:t>«ОтветственныйФИО»</w:t>
+      </w:r>
+      <w:r>
+        <w:rPr>
+          <w:rStyle w:val="SubtleReference"/>
+        </w:rPr>
+        <w:fldChar w:fldCharType="end"/>
+      </w:r>
+      <w:r>
+        <w:rPr>
+          <w:lang w:val="uk-UA"/>
+        </w:rPr>
+        <w:t>____</w:t>
       </w:r>
       <w:r>
         <w:rPr>
@@ -7296,61 +7090,9 @@
     <w:p>
       <w:pPr>
         <w:pStyle w:val="FootnoteText"/>
-        <w:ind w:right="-470"/>
-        <w:rPr>
-          <w:b/>
-          <w:sz w:val="28"/>
-          <w:lang w:val="uk-UA"/>
-        </w:rPr>
-      </w:pPr>
-      <w:r>
-        <w:rPr>
-          <w:b/>
-          <w:sz w:val="28"/>
-          <w:lang w:val="uk-UA"/>
-        </w:rPr>
-        <w:t xml:space="preserve">Директор Департаменту податкової, митної </w:t>
-      </w:r>
-    </w:p>
-    <w:p>
-      <w:pPr>
-        <w:pStyle w:val="FootnoteText"/>
-        <w:ind w:right="-470"/>
-        <w:rPr>
-          <w:b/>
-        </w:rPr>
-      </w:pPr>
-      <w:r>
-        <w:rPr>
-          <w:b/>
-          <w:sz w:val="28"/>
-          <w:lang w:val="uk-UA"/>
-        </w:rPr>
-        <w:t xml:space="preserve">політики та методології бухгалтерського обліку   </w:t>
-      </w:r>
-      <w:r>
-        <w:rPr>
-          <w:b/>
-          <w:sz w:val="28"/>
-          <w:lang w:val="uk-UA"/>
-        </w:rPr>
-        <w:t xml:space="preserve">                                                                  </w:t>
-      </w:r>
-      <w:r>
-        <w:rPr>
-          <w:b/>
-          <w:sz w:val="28"/>
-          <w:lang w:val="uk-UA"/>
-        </w:rPr>
-        <w:t xml:space="preserve">                         М. О. Чмерук</w:t>
-      </w:r>
-    </w:p>
-    <w:p>
-      <w:pPr>
-        <w:pStyle w:val="FootnoteText"/>
-        <w:rPr>
-          <w:sz w:val="16"/>
-          <w:lang w:val="uk-UA"/>
+        <w:rPr>
+          <w:sz w:val="16"/>
+          <w:lang w:val="en-US"/>
         </w:rPr>
       </w:pPr>
     </w:p>
@@ -7466,7 +7208,7 @@
         <w:noProof/>
         <w:sz w:val="20"/>
       </w:rPr>
-      <w:t>3</w:t>
+      <w:t>4</w:t>
     </w:r>
     <w:r>
       <w:rPr>
@@ -8986,8 +8728,48 @@
     <w:basedOn w:val="TableGrid1"/>
     <w:uiPriority w:val="99"/>
     <w:rsid w:val="005E0153"/>
+    <w:tblPr/>
+    <w:tcPr>
+      <w:shd w:val="clear" w:color="auto" w:fill="auto"/>
+    </w:tcPr>
+    <w:tblStylePr w:type="lastRow">
+      <w:rPr>
+        <w:i/>
+        <w:iCs/>
+      </w:rPr>
+      <w:tblPr/>
+      <w:tcPr>
+        <w:tcBorders>
+          <w:tl2br w:val="none" w:sz="0" w:space="0" w:color="auto"/>
+          <w:tr2bl w:val="none" w:sz="0" w:space="0" w:color="auto"/>
+        </w:tcBorders>
+      </w:tcPr>
+    </w:tblStylePr>
+    <w:tblStylePr w:type="lastCol">
+      <w:rPr>
+        <w:i/>
+        <w:iCs/>
+      </w:rPr>
+      <w:tblPr/>
+      <w:tcPr>
+        <w:tcBorders>
+          <w:tl2br w:val="none" w:sz="0" w:space="0" w:color="auto"/>
+          <w:tr2bl w:val="none" w:sz="0" w:space="0" w:color="auto"/>
+        </w:tcBorders>
+      </w:tcPr>
+    </w:tblStylePr>
+  </w:style>
+  <w:style w:type="table" w:styleId="TableGrid1">
+    <w:name w:val="Table Grid 1"/>
+    <w:basedOn w:val="TableNormal"/>
+    <w:uiPriority w:val="99"/>
+    <w:semiHidden/>
+    <w:unhideWhenUsed/>
+    <w:rsid w:val="005E0153"/>
+    <w:pPr>
+      <w:suppressAutoHyphens/>
+    </w:pPr>
     <w:tblPr>
-      <w:tblInd w:w="0" w:type="dxa"/>
       <w:tblBorders>
         <w:top w:val="single" w:sz="6" w:space="0" w:color="000000"/>
         <w:left w:val="single" w:sz="6" w:space="0" w:color="000000"/>
@@ -8996,12 +8778,6 @@
         <w:insideH w:val="single" w:sz="6" w:space="0" w:color="000000"/>
         <w:insideV w:val="single" w:sz="6" w:space="0" w:color="000000"/>
       </w:tblBorders>
-      <w:tblCellMar>
-        <w:top w:w="0" w:type="dxa"/>
-        <w:left w:w="108" w:type="dxa"/>
-        <w:bottom w:w="0" w:type="dxa"/>
-        <w:right w:w="108" w:type="dxa"/>
-      </w:tblCellMar>
     </w:tblPr>
     <w:tcPr>
       <w:shd w:val="clear" w:color="auto" w:fill="auto"/>
@@ -9033,63 +8809,6 @@
       </w:tcPr>
     </w:tblStylePr>
   </w:style>
-  <w:style w:type="table" w:styleId="TableGrid1">
-    <w:name w:val="Table Grid 1"/>
-    <w:basedOn w:val="TableNormal"/>
-    <w:uiPriority w:val="99"/>
-    <w:semiHidden/>
-    <w:unhideWhenUsed/>
-    <w:rsid w:val="005E0153"/>
-    <w:pPr>
-      <w:suppressAutoHyphens/>
-    </w:pPr>
-    <w:tblPr>
-      <w:tblInd w:w="0" w:type="dxa"/>
-      <w:tblBorders>
-        <w:top w:val="single" w:sz="6" w:space="0" w:color="000000"/>
-        <w:left w:val="single" w:sz="6" w:space="0" w:color="000000"/>
-        <w:bottom w:val="single" w:sz="6" w:space="0" w:color="000000"/>
-        <w:right w:val="single" w:sz="6" w:space="0" w:color="000000"/>
-        <w:insideH w:val="single" w:sz="6" w:space="0" w:color="000000"/>
-        <w:insideV w:val="single" w:sz="6" w:space="0" w:color="000000"/>
-      </w:tblBorders>
-      <w:tblCellMar>
-        <w:top w:w="0" w:type="dxa"/>
-        <w:left w:w="108" w:type="dxa"/>
-        <w:bottom w:w="0" w:type="dxa"/>
-        <w:right w:w="108" w:type="dxa"/>
-      </w:tblCellMar>
-    </w:tblPr>
-    <w:tcPr>
-      <w:shd w:val="clear" w:color="auto" w:fill="auto"/>
-    </w:tcPr>
-    <w:tblStylePr w:type="lastRow">
-      <w:rPr>
-        <w:i/>
-        <w:iCs/>
-      </w:rPr>
-      <w:tblPr/>
-      <w:tcPr>
-        <w:tcBorders>
-          <w:tl2br w:val="none" w:sz="0" w:space="0" w:color="auto"/>
-          <w:tr2bl w:val="none" w:sz="0" w:space="0" w:color="auto"/>
-        </w:tcBorders>
-      </w:tcPr>
-    </w:tblStylePr>
-    <w:tblStylePr w:type="lastCol">
-      <w:rPr>
-        <w:i/>
-        <w:iCs/>
-      </w:rPr>
-      <w:tblPr/>
-      <w:tcPr>
-        <w:tcBorders>
-          <w:tl2br w:val="none" w:sz="0" w:space="0" w:color="auto"/>
-          <w:tr2bl w:val="none" w:sz="0" w:space="0" w:color="auto"/>
-        </w:tcBorders>
-      </w:tcPr>
-    </w:tblStylePr>
-  </w:style>
 </w:styles>
 </file>
 
@@ -9098,29 +8817,23 @@
   <w:docDefaults>
     <w:rPrDefault>
       <w:rPr>
-        <w:rFonts w:asciiTheme="minorHAnsi" w:eastAsiaTheme="minorEastAsia" w:hAnsiTheme="minorHAnsi" w:cstheme="minorBidi"/>
-        <w:sz w:val="22"/>
-        <w:szCs w:val="22"/>
+        <w:rFonts w:ascii="Times New Roman" w:eastAsia="Times New Roman" w:hAnsi="Times New Roman" w:cs="Times New Roman"/>
         <w:lang w:val="en-US" w:eastAsia="en-US" w:bidi="ar-SA"/>
       </w:rPr>
     </w:rPrDefault>
-    <w:pPrDefault>
-      <w:pPr>
-        <w:spacing w:after="200" w:line="276" w:lineRule="auto"/>
-      </w:pPr>
-    </w:pPrDefault>
+    <w:pPrDefault/>
   </w:docDefaults>
   <w:latentStyles w:defLockedState="0" w:defUIPriority="99" w:defSemiHidden="1" w:defUnhideWhenUsed="1" w:defQFormat="0" w:count="267">
     <w:lsdException w:name="Normal" w:semiHidden="0" w:uiPriority="0" w:unhideWhenUsed="0" w:qFormat="1"/>
     <w:lsdException w:name="heading 1" w:semiHidden="0" w:uiPriority="9" w:unhideWhenUsed="0" w:qFormat="1"/>
-    <w:lsdException w:name="heading 2" w:uiPriority="9" w:qFormat="1"/>
-    <w:lsdException w:name="heading 3" w:uiPriority="9" w:qFormat="1"/>
-    <w:lsdException w:name="heading 4" w:uiPriority="9" w:qFormat="1"/>
-    <w:lsdException w:name="heading 5" w:uiPriority="9" w:qFormat="1"/>
-    <w:lsdException w:name="heading 6" w:uiPriority="9" w:qFormat="1"/>
-    <w:lsdException w:name="heading 7" w:uiPriority="9" w:qFormat="1"/>
-    <w:lsdException w:name="heading 8" w:uiPriority="9" w:qFormat="1"/>
-    <w:lsdException w:name="heading 9" w:uiPriority="9" w:qFormat="1"/>
+    <w:lsdException w:name="heading 2" w:semiHidden="0" w:uiPriority="9" w:unhideWhenUsed="0" w:qFormat="1"/>
+    <w:lsdException w:name="heading 3" w:semiHidden="0" w:uiPriority="9" w:unhideWhenUsed="0" w:qFormat="1"/>
+    <w:lsdException w:name="heading 4" w:semiHidden="0" w:uiPriority="9" w:unhideWhenUsed="0" w:qFormat="1"/>
+    <w:lsdException w:name="heading 5" w:semiHidden="0" w:uiPriority="9" w:unhideWhenUsed="0" w:qFormat="1"/>
+    <w:lsdException w:name="heading 6" w:semiHidden="0" w:uiPriority="9" w:unhideWhenUsed="0" w:qFormat="1"/>
+    <w:lsdException w:name="heading 7" w:semiHidden="0" w:uiPriority="9" w:unhideWhenUsed="0" w:qFormat="1"/>
+    <w:lsdException w:name="heading 8" w:semiHidden="0" w:uiPriority="9" w:unhideWhenUsed="0" w:qFormat="1"/>
+    <w:lsdException w:name="heading 9" w:semiHidden="0" w:uiPriority="9" w:unhideWhenUsed="0" w:qFormat="1"/>
     <w:lsdException w:name="toc 1" w:uiPriority="39"/>
     <w:lsdException w:name="toc 2" w:uiPriority="39"/>
     <w:lsdException w:name="toc 3" w:uiPriority="39"/>
@@ -9252,6 +8965,209 @@
   <w:style w:type="paragraph" w:default="1" w:styleId="Normal">
     <w:name w:val="Normal"/>
     <w:qFormat/>
+    <w:rsid w:val="005E0153"/>
+    <w:pPr>
+      <w:suppressAutoHyphens/>
+    </w:pPr>
+    <w:rPr>
+      <w:lang w:val="ru-RU" w:eastAsia="ar-SA"/>
+    </w:rPr>
+  </w:style>
+  <w:style w:type="paragraph" w:styleId="Heading1">
+    <w:name w:val="heading 1"/>
+    <w:basedOn w:val="Normal"/>
+    <w:next w:val="Normal"/>
+    <w:link w:val="Heading1Char"/>
+    <w:uiPriority w:val="9"/>
+    <w:qFormat/>
+    <w:pPr>
+      <w:keepNext/>
+      <w:numPr>
+        <w:numId w:val="1"/>
+      </w:numPr>
+      <w:jc w:val="center"/>
+      <w:outlineLvl w:val="0"/>
+    </w:pPr>
+    <w:rPr>
+      <w:b/>
+      <w:sz w:val="28"/>
+      <w:lang w:val="uk-UA"/>
+    </w:rPr>
+  </w:style>
+  <w:style w:type="paragraph" w:styleId="Heading2">
+    <w:name w:val="heading 2"/>
+    <w:basedOn w:val="Normal"/>
+    <w:next w:val="Normal"/>
+    <w:link w:val="Heading2Char"/>
+    <w:uiPriority w:val="9"/>
+    <w:qFormat/>
+    <w:pPr>
+      <w:keepNext/>
+      <w:numPr>
+        <w:ilvl w:val="1"/>
+        <w:numId w:val="1"/>
+      </w:numPr>
+      <w:jc w:val="center"/>
+      <w:outlineLvl w:val="1"/>
+    </w:pPr>
+    <w:rPr>
+      <w:b/>
+      <w:sz w:val="24"/>
+      <w:lang w:val="uk-UA"/>
+    </w:rPr>
+  </w:style>
+  <w:style w:type="paragraph" w:styleId="Heading3">
+    <w:name w:val="heading 3"/>
+    <w:basedOn w:val="Normal"/>
+    <w:next w:val="Normal"/>
+    <w:link w:val="Heading3Char"/>
+    <w:uiPriority w:val="9"/>
+    <w:qFormat/>
+    <w:pPr>
+      <w:keepNext/>
+      <w:numPr>
+        <w:ilvl w:val="2"/>
+        <w:numId w:val="1"/>
+      </w:numPr>
+      <w:outlineLvl w:val="2"/>
+    </w:pPr>
+    <w:rPr>
+      <w:b/>
+      <w:sz w:val="28"/>
+    </w:rPr>
+  </w:style>
+  <w:style w:type="paragraph" w:styleId="Heading4">
+    <w:name w:val="heading 4"/>
+    <w:basedOn w:val="Normal"/>
+    <w:next w:val="Normal"/>
+    <w:link w:val="Heading4Char"/>
+    <w:uiPriority w:val="9"/>
+    <w:qFormat/>
+    <w:pPr>
+      <w:keepNext/>
+      <w:numPr>
+        <w:ilvl w:val="3"/>
+        <w:numId w:val="1"/>
+      </w:numPr>
+      <w:jc w:val="center"/>
+      <w:outlineLvl w:val="3"/>
+    </w:pPr>
+    <w:rPr>
+      <w:b/>
+      <w:sz w:val="16"/>
+      <w:lang w:val="uk-UA"/>
+    </w:rPr>
+  </w:style>
+  <w:style w:type="paragraph" w:styleId="Heading5">
+    <w:name w:val="heading 5"/>
+    <w:basedOn w:val="Normal"/>
+    <w:next w:val="Normal"/>
+    <w:link w:val="Heading5Char"/>
+    <w:uiPriority w:val="9"/>
+    <w:qFormat/>
+    <w:pPr>
+      <w:keepNext/>
+      <w:numPr>
+        <w:ilvl w:val="4"/>
+        <w:numId w:val="1"/>
+      </w:numPr>
+      <w:ind w:left="1440" w:firstLine="720"/>
+      <w:outlineLvl w:val="4"/>
+    </w:pPr>
+    <w:rPr>
+      <w:b/>
+      <w:sz w:val="28"/>
+      <w:lang w:val="uk-UA"/>
+    </w:rPr>
+  </w:style>
+  <w:style w:type="paragraph" w:styleId="Heading6">
+    <w:name w:val="heading 6"/>
+    <w:basedOn w:val="Normal"/>
+    <w:next w:val="Normal"/>
+    <w:link w:val="Heading6Char"/>
+    <w:uiPriority w:val="9"/>
+    <w:qFormat/>
+    <w:pPr>
+      <w:keepNext/>
+      <w:numPr>
+        <w:ilvl w:val="5"/>
+        <w:numId w:val="1"/>
+      </w:numPr>
+      <w:ind w:left="1440"/>
+      <w:outlineLvl w:val="5"/>
+    </w:pPr>
+    <w:rPr>
+      <w:b/>
+      <w:sz w:val="24"/>
+      <w:lang w:val="uk-UA"/>
+    </w:rPr>
+  </w:style>
+  <w:style w:type="paragraph" w:styleId="Heading7">
+    <w:name w:val="heading 7"/>
+    <w:basedOn w:val="Normal"/>
+    <w:next w:val="Normal"/>
+    <w:link w:val="Heading7Char"/>
+    <w:uiPriority w:val="9"/>
+    <w:qFormat/>
+    <w:pPr>
+      <w:keepNext/>
+      <w:numPr>
+        <w:ilvl w:val="6"/>
+        <w:numId w:val="1"/>
+      </w:numPr>
+      <w:jc w:val="center"/>
+      <w:outlineLvl w:val="6"/>
+    </w:pPr>
+    <w:rPr>
+      <w:b/>
+      <w:bCs/>
+      <w:sz w:val="22"/>
+      <w:lang w:val="uk-UA"/>
+    </w:rPr>
+  </w:style>
+  <w:style w:type="paragraph" w:styleId="Heading8">
+    <w:name w:val="heading 8"/>
+    <w:basedOn w:val="Normal"/>
+    <w:next w:val="Normal"/>
+    <w:link w:val="Heading8Char"/>
+    <w:uiPriority w:val="9"/>
+    <w:qFormat/>
+    <w:pPr>
+      <w:keepNext/>
+      <w:numPr>
+        <w:ilvl w:val="7"/>
+        <w:numId w:val="1"/>
+      </w:numPr>
+      <w:outlineLvl w:val="7"/>
+    </w:pPr>
+    <w:rPr>
+      <w:b/>
+      <w:bCs/>
+      <w:sz w:val="24"/>
+      <w:lang w:val="uk-UA"/>
+    </w:rPr>
+  </w:style>
+  <w:style w:type="paragraph" w:styleId="Heading9">
+    <w:name w:val="heading 9"/>
+    <w:basedOn w:val="Normal"/>
+    <w:next w:val="Normal"/>
+    <w:link w:val="Heading9Char"/>
+    <w:uiPriority w:val="9"/>
+    <w:qFormat/>
+    <w:pPr>
+      <w:keepNext/>
+      <w:numPr>
+        <w:ilvl w:val="8"/>
+        <w:numId w:val="1"/>
+      </w:numPr>
+      <w:outlineLvl w:val="8"/>
+    </w:pPr>
+    <w:rPr>
+      <w:b/>
+      <w:bCs/>
+      <w:sz w:val="22"/>
+      <w:lang w:val="uk-UA"/>
+    </w:rPr>
   </w:style>
   <w:style w:type="character" w:default="1" w:styleId="DefaultParagraphFont">
     <w:name w:val="Default Paragraph Font"/>
@@ -9279,6 +9195,676 @@
     <w:uiPriority w:val="99"/>
     <w:semiHidden/>
     <w:unhideWhenUsed/>
+  </w:style>
+  <w:style w:type="character" w:customStyle="1" w:styleId="Heading1Char">
+    <w:name w:val="Heading 1 Char"/>
+    <w:link w:val="Heading1"/>
+    <w:uiPriority w:val="9"/>
+    <w:locked/>
+    <w:rPr>
+      <w:rFonts w:ascii="Cambria" w:eastAsia="Times New Roman" w:hAnsi="Cambria" w:cs="Times New Roman"/>
+      <w:b/>
+      <w:bCs/>
+      <w:kern w:val="32"/>
+      <w:sz w:val="32"/>
+      <w:szCs w:val="32"/>
+      <w:lang w:val="ru-RU" w:eastAsia="ar-SA" w:bidi="ar-SA"/>
+    </w:rPr>
+  </w:style>
+  <w:style w:type="character" w:customStyle="1" w:styleId="Heading2Char">
+    <w:name w:val="Heading 2 Char"/>
+    <w:link w:val="Heading2"/>
+    <w:uiPriority w:val="9"/>
+    <w:semiHidden/>
+    <w:locked/>
+    <w:rPr>
+      <w:rFonts w:ascii="Cambria" w:eastAsia="Times New Roman" w:hAnsi="Cambria" w:cs="Times New Roman"/>
+      <w:b/>
+      <w:bCs/>
+      <w:i/>
+      <w:iCs/>
+      <w:sz w:val="28"/>
+      <w:szCs w:val="28"/>
+      <w:lang w:val="ru-RU" w:eastAsia="ar-SA" w:bidi="ar-SA"/>
+    </w:rPr>
+  </w:style>
+  <w:style w:type="character" w:customStyle="1" w:styleId="Heading3Char">
+    <w:name w:val="Heading 3 Char"/>
+    <w:link w:val="Heading3"/>
+    <w:uiPriority w:val="9"/>
+    <w:semiHidden/>
+    <w:locked/>
+    <w:rPr>
+      <w:rFonts w:ascii="Cambria" w:eastAsia="Times New Roman" w:hAnsi="Cambria" w:cs="Times New Roman"/>
+      <w:b/>
+      <w:bCs/>
+      <w:sz w:val="26"/>
+      <w:szCs w:val="26"/>
+      <w:lang w:val="ru-RU" w:eastAsia="ar-SA" w:bidi="ar-SA"/>
+    </w:rPr>
+  </w:style>
+  <w:style w:type="character" w:customStyle="1" w:styleId="Heading4Char">
+    <w:name w:val="Heading 4 Char"/>
+    <w:link w:val="Heading4"/>
+    <w:uiPriority w:val="9"/>
+    <w:semiHidden/>
+    <w:locked/>
+    <w:rPr>
+      <w:rFonts w:ascii="Calibri" w:eastAsia="Times New Roman" w:hAnsi="Calibri" w:cs="Times New Roman"/>
+      <w:b/>
+      <w:bCs/>
+      <w:sz w:val="28"/>
+      <w:szCs w:val="28"/>
+      <w:lang w:val="ru-RU" w:eastAsia="ar-SA" w:bidi="ar-SA"/>
+    </w:rPr>
+  </w:style>
+  <w:style w:type="character" w:customStyle="1" w:styleId="Heading5Char">
+    <w:name w:val="Heading 5 Char"/>
+    <w:link w:val="Heading5"/>
+    <w:uiPriority w:val="9"/>
+    <w:semiHidden/>
+    <w:locked/>
+    <w:rPr>
+      <w:rFonts w:ascii="Calibri" w:eastAsia="Times New Roman" w:hAnsi="Calibri" w:cs="Times New Roman"/>
+      <w:b/>
+      <w:bCs/>
+      <w:i/>
+      <w:iCs/>
+      <w:sz w:val="26"/>
+      <w:szCs w:val="26"/>
+      <w:lang w:val="ru-RU" w:eastAsia="ar-SA" w:bidi="ar-SA"/>
+    </w:rPr>
+  </w:style>
+  <w:style w:type="character" w:customStyle="1" w:styleId="Heading6Char">
+    <w:name w:val="Heading 6 Char"/>
+    <w:link w:val="Heading6"/>
+    <w:uiPriority w:val="9"/>
+    <w:semiHidden/>
+    <w:locked/>
+    <w:rPr>
+      <w:rFonts w:ascii="Calibri" w:eastAsia="Times New Roman" w:hAnsi="Calibri" w:cs="Times New Roman"/>
+      <w:b/>
+      <w:bCs/>
+      <w:sz w:val="22"/>
+      <w:szCs w:val="22"/>
+      <w:lang w:val="ru-RU" w:eastAsia="ar-SA" w:bidi="ar-SA"/>
+    </w:rPr>
+  </w:style>
+  <w:style w:type="character" w:customStyle="1" w:styleId="Heading7Char">
+    <w:name w:val="Heading 7 Char"/>
+    <w:link w:val="Heading7"/>
+    <w:uiPriority w:val="9"/>
+    <w:semiHidden/>
+    <w:locked/>
+    <w:rPr>
+      <w:rFonts w:ascii="Calibri" w:eastAsia="Times New Roman" w:hAnsi="Calibri" w:cs="Times New Roman"/>
+      <w:sz w:val="24"/>
+      <w:szCs w:val="24"/>
+      <w:lang w:val="ru-RU" w:eastAsia="ar-SA" w:bidi="ar-SA"/>
+    </w:rPr>
+  </w:style>
+  <w:style w:type="character" w:customStyle="1" w:styleId="Heading8Char">
+    <w:name w:val="Heading 8 Char"/>
+    <w:link w:val="Heading8"/>
+    <w:uiPriority w:val="9"/>
+    <w:semiHidden/>
+    <w:locked/>
+    <w:rPr>
+      <w:rFonts w:ascii="Calibri" w:eastAsia="Times New Roman" w:hAnsi="Calibri" w:cs="Times New Roman"/>
+      <w:i/>
+      <w:iCs/>
+      <w:sz w:val="24"/>
+      <w:szCs w:val="24"/>
+      <w:lang w:val="ru-RU" w:eastAsia="ar-SA" w:bidi="ar-SA"/>
+    </w:rPr>
+  </w:style>
+  <w:style w:type="character" w:customStyle="1" w:styleId="Heading9Char">
+    <w:name w:val="Heading 9 Char"/>
+    <w:link w:val="Heading9"/>
+    <w:uiPriority w:val="9"/>
+    <w:semiHidden/>
+    <w:locked/>
+    <w:rPr>
+      <w:rFonts w:ascii="Cambria" w:eastAsia="Times New Roman" w:hAnsi="Cambria" w:cs="Times New Roman"/>
+      <w:sz w:val="22"/>
+      <w:szCs w:val="22"/>
+      <w:lang w:val="ru-RU" w:eastAsia="ar-SA" w:bidi="ar-SA"/>
+    </w:rPr>
+  </w:style>
+  <w:style w:type="character" w:customStyle="1" w:styleId="Absatz-Standardschriftart">
+    <w:name w:val="Absatz-Standardschriftart"/>
+  </w:style>
+  <w:style w:type="character" w:customStyle="1" w:styleId="3">
+    <w:name w:val="Основной шрифт абзаца3"/>
+  </w:style>
+  <w:style w:type="character" w:customStyle="1" w:styleId="WW-Absatz-Standardschriftart">
+    <w:name w:val="WW-Absatz-Standardschriftart"/>
+  </w:style>
+  <w:style w:type="character" w:customStyle="1" w:styleId="WW-Absatz-Standardschriftart1">
+    <w:name w:val="WW-Absatz-Standardschriftart1"/>
+  </w:style>
+  <w:style w:type="character" w:customStyle="1" w:styleId="2">
+    <w:name w:val="Основной шрифт абзаца2"/>
+  </w:style>
+  <w:style w:type="character" w:customStyle="1" w:styleId="WW8Num5z0">
+    <w:name w:val="WW8Num5z0"/>
+    <w:rPr>
+      <w:rFonts w:ascii="Times New Roman" w:hAnsi="Times New Roman"/>
+      <w:b/>
+      <w:color w:val="000000"/>
+      <w:sz w:val="28"/>
+      <w:u w:val="none"/>
+    </w:rPr>
+  </w:style>
+  <w:style w:type="character" w:customStyle="1" w:styleId="WW8Num9z0">
+    <w:name w:val="WW8Num9z0"/>
+    <w:rPr>
+      <w:rFonts w:ascii="Times New Roman" w:hAnsi="Times New Roman"/>
+      <w:color w:val="000000"/>
+      <w:sz w:val="28"/>
+      <w:u w:val="none"/>
+    </w:rPr>
+  </w:style>
+  <w:style w:type="character" w:customStyle="1" w:styleId="WW8Num12z0">
+    <w:name w:val="WW8Num12z0"/>
+    <w:rPr>
+      <w:rFonts w:ascii="Times New Roman" w:hAnsi="Times New Roman"/>
+      <w:b/>
+      <w:color w:val="000000"/>
+      <w:sz w:val="28"/>
+      <w:u w:val="none"/>
+    </w:rPr>
+  </w:style>
+  <w:style w:type="character" w:customStyle="1" w:styleId="WW8Num13z0">
+    <w:name w:val="WW8Num13z0"/>
+    <w:rPr>
+      <w:rFonts w:ascii="Times New Roman" w:hAnsi="Times New Roman"/>
+      <w:color w:val="000000"/>
+      <w:sz w:val="28"/>
+      <w:u w:val="none"/>
+    </w:rPr>
+  </w:style>
+  <w:style w:type="character" w:customStyle="1" w:styleId="1">
+    <w:name w:val="Основной шрифт абзаца1"/>
+  </w:style>
+  <w:style w:type="character" w:customStyle="1" w:styleId="a">
+    <w:name w:val="Символ сноски"/>
+    <w:rPr>
+      <w:rFonts w:cs="Times New Roman"/>
+      <w:vertAlign w:val="superscript"/>
+    </w:rPr>
+  </w:style>
+  <w:style w:type="character" w:styleId="PageNumber">
+    <w:name w:val="page number"/>
+    <w:uiPriority w:val="99"/>
+    <w:rPr>
+      <w:rFonts w:cs="Times New Roman"/>
+    </w:rPr>
+  </w:style>
+  <w:style w:type="character" w:customStyle="1" w:styleId="a0">
+    <w:name w:val="Символ нумерации"/>
+  </w:style>
+  <w:style w:type="paragraph" w:customStyle="1" w:styleId="a1">
+    <w:name w:val="Заголовок"/>
+    <w:basedOn w:val="Normal"/>
+    <w:next w:val="BodyText"/>
+    <w:pPr>
+      <w:keepNext/>
+      <w:spacing w:before="240" w:after="120"/>
+    </w:pPr>
+    <w:rPr>
+      <w:rFonts w:ascii="Arial" w:hAnsi="Arial" w:cs="Mangal"/>
+      <w:sz w:val="28"/>
+      <w:szCs w:val="28"/>
+    </w:rPr>
+  </w:style>
+  <w:style w:type="paragraph" w:styleId="BodyText">
+    <w:name w:val="Body Text"/>
+    <w:basedOn w:val="Normal"/>
+    <w:link w:val="BodyTextChar"/>
+    <w:uiPriority w:val="99"/>
+    <w:rPr>
+      <w:sz w:val="24"/>
+      <w:lang w:val="uk-UA"/>
+    </w:rPr>
+  </w:style>
+  <w:style w:type="character" w:customStyle="1" w:styleId="BodyTextChar">
+    <w:name w:val="Body Text Char"/>
+    <w:link w:val="BodyText"/>
+    <w:uiPriority w:val="99"/>
+    <w:semiHidden/>
+    <w:locked/>
+    <w:rPr>
+      <w:rFonts w:cs="Times New Roman"/>
+      <w:sz w:val="28"/>
+      <w:lang w:val="ru-RU" w:eastAsia="ar-SA" w:bidi="ar-SA"/>
+    </w:rPr>
+  </w:style>
+  <w:style w:type="paragraph" w:styleId="List">
+    <w:name w:val="List"/>
+    <w:basedOn w:val="BodyText"/>
+    <w:uiPriority w:val="99"/>
+    <w:rPr>
+      <w:rFonts w:cs="Mangal"/>
+    </w:rPr>
+  </w:style>
+  <w:style w:type="paragraph" w:customStyle="1" w:styleId="30">
+    <w:name w:val="Название3"/>
+    <w:basedOn w:val="Normal"/>
+    <w:pPr>
+      <w:suppressLineNumbers/>
+      <w:spacing w:before="120" w:after="120"/>
+    </w:pPr>
+    <w:rPr>
+      <w:rFonts w:cs="Mangal"/>
+      <w:i/>
+      <w:iCs/>
+      <w:sz w:val="24"/>
+      <w:szCs w:val="24"/>
+    </w:rPr>
+  </w:style>
+  <w:style w:type="paragraph" w:customStyle="1" w:styleId="31">
+    <w:name w:val="Указатель3"/>
+    <w:basedOn w:val="Normal"/>
+    <w:pPr>
+      <w:suppressLineNumbers/>
+    </w:pPr>
+    <w:rPr>
+      <w:rFonts w:cs="Mangal"/>
+      <w:sz w:val="28"/>
+    </w:rPr>
+  </w:style>
+  <w:style w:type="paragraph" w:customStyle="1" w:styleId="20">
+    <w:name w:val="Название2"/>
+    <w:basedOn w:val="Normal"/>
+    <w:pPr>
+      <w:suppressLineNumbers/>
+      <w:spacing w:before="120" w:after="120"/>
+    </w:pPr>
+    <w:rPr>
+      <w:rFonts w:cs="Mangal"/>
+      <w:i/>
+      <w:iCs/>
+      <w:sz w:val="24"/>
+      <w:szCs w:val="24"/>
+    </w:rPr>
+  </w:style>
+  <w:style w:type="paragraph" w:customStyle="1" w:styleId="21">
+    <w:name w:val="Указатель2"/>
+    <w:basedOn w:val="Normal"/>
+    <w:pPr>
+      <w:suppressLineNumbers/>
+    </w:pPr>
+    <w:rPr>
+      <w:rFonts w:cs="Mangal"/>
+      <w:sz w:val="28"/>
+    </w:rPr>
+  </w:style>
+  <w:style w:type="paragraph" w:customStyle="1" w:styleId="10">
+    <w:name w:val="Название1"/>
+    <w:basedOn w:val="Normal"/>
+    <w:pPr>
+      <w:suppressLineNumbers/>
+      <w:spacing w:before="120" w:after="120"/>
+    </w:pPr>
+    <w:rPr>
+      <w:rFonts w:cs="Mangal"/>
+      <w:i/>
+      <w:iCs/>
+      <w:sz w:val="24"/>
+      <w:szCs w:val="24"/>
+    </w:rPr>
+  </w:style>
+  <w:style w:type="paragraph" w:customStyle="1" w:styleId="11">
+    <w:name w:val="Указатель1"/>
+    <w:basedOn w:val="Normal"/>
+    <w:pPr>
+      <w:suppressLineNumbers/>
+    </w:pPr>
+    <w:rPr>
+      <w:rFonts w:cs="Mangal"/>
+      <w:sz w:val="28"/>
+    </w:rPr>
+  </w:style>
+  <w:style w:type="paragraph" w:styleId="FootnoteText">
+    <w:name w:val="footnote text"/>
+    <w:basedOn w:val="Normal"/>
+    <w:link w:val="FootnoteTextChar"/>
+    <w:uiPriority w:val="99"/>
+  </w:style>
+  <w:style w:type="character" w:customStyle="1" w:styleId="FootnoteTextChar">
+    <w:name w:val="Footnote Text Char"/>
+    <w:link w:val="FootnoteText"/>
+    <w:uiPriority w:val="99"/>
+    <w:locked/>
+    <w:rPr>
+      <w:rFonts w:cs="Times New Roman"/>
+      <w:lang w:val="ru-RU" w:eastAsia="ar-SA" w:bidi="ar-SA"/>
+    </w:rPr>
+  </w:style>
+  <w:style w:type="paragraph" w:customStyle="1" w:styleId="210">
+    <w:name w:val="Основной текст 21"/>
+    <w:basedOn w:val="Normal"/>
+    <w:pPr>
+      <w:jc w:val="both"/>
+    </w:pPr>
+    <w:rPr>
+      <w:sz w:val="24"/>
+      <w:lang w:val="uk-UA"/>
+    </w:rPr>
+  </w:style>
+  <w:style w:type="paragraph" w:styleId="Title">
+    <w:name w:val="Title"/>
+    <w:basedOn w:val="Normal"/>
+    <w:next w:val="Subtitle"/>
+    <w:link w:val="TitleChar"/>
+    <w:uiPriority w:val="10"/>
+    <w:qFormat/>
+    <w:pPr>
+      <w:jc w:val="center"/>
+    </w:pPr>
+    <w:rPr>
+      <w:b/>
+      <w:sz w:val="28"/>
+    </w:rPr>
+  </w:style>
+  <w:style w:type="character" w:customStyle="1" w:styleId="TitleChar">
+    <w:name w:val="Title Char"/>
+    <w:link w:val="Title"/>
+    <w:uiPriority w:val="10"/>
+    <w:locked/>
+    <w:rPr>
+      <w:rFonts w:ascii="Cambria" w:eastAsia="Times New Roman" w:hAnsi="Cambria" w:cs="Times New Roman"/>
+      <w:b/>
+      <w:bCs/>
+      <w:kern w:val="28"/>
+      <w:sz w:val="32"/>
+      <w:szCs w:val="32"/>
+      <w:lang w:val="ru-RU" w:eastAsia="ar-SA" w:bidi="ar-SA"/>
+    </w:rPr>
+  </w:style>
+  <w:style w:type="paragraph" w:styleId="Subtitle">
+    <w:name w:val="Subtitle"/>
+    <w:basedOn w:val="a1"/>
+    <w:next w:val="BodyText"/>
+    <w:link w:val="SubtitleChar"/>
+    <w:uiPriority w:val="11"/>
+    <w:qFormat/>
+    <w:pPr>
+      <w:jc w:val="center"/>
+    </w:pPr>
+    <w:rPr>
+      <w:i/>
+      <w:iCs/>
+    </w:rPr>
+  </w:style>
+  <w:style w:type="character" w:customStyle="1" w:styleId="SubtitleChar">
+    <w:name w:val="Subtitle Char"/>
+    <w:link w:val="Subtitle"/>
+    <w:uiPriority w:val="11"/>
+    <w:locked/>
+    <w:rPr>
+      <w:rFonts w:ascii="Cambria" w:eastAsia="Times New Roman" w:hAnsi="Cambria" w:cs="Times New Roman"/>
+      <w:sz w:val="24"/>
+      <w:szCs w:val="24"/>
+      <w:lang w:val="ru-RU" w:eastAsia="ar-SA" w:bidi="ar-SA"/>
+    </w:rPr>
+  </w:style>
+  <w:style w:type="paragraph" w:styleId="BodyTextIndent">
+    <w:name w:val="Body Text Indent"/>
+    <w:basedOn w:val="Normal"/>
+    <w:link w:val="BodyTextIndentChar"/>
+    <w:uiPriority w:val="99"/>
+    <w:pPr>
+      <w:ind w:firstLine="720"/>
+      <w:jc w:val="both"/>
+    </w:pPr>
+    <w:rPr>
+      <w:sz w:val="28"/>
+      <w:lang w:val="uk-UA"/>
+    </w:rPr>
+  </w:style>
+  <w:style w:type="character" w:customStyle="1" w:styleId="BodyTextIndentChar">
+    <w:name w:val="Body Text Indent Char"/>
+    <w:link w:val="BodyTextIndent"/>
+    <w:uiPriority w:val="99"/>
+    <w:semiHidden/>
+    <w:locked/>
+    <w:rPr>
+      <w:rFonts w:cs="Times New Roman"/>
+      <w:lang w:val="ru-RU" w:eastAsia="ar-SA" w:bidi="ar-SA"/>
+    </w:rPr>
+  </w:style>
+  <w:style w:type="paragraph" w:customStyle="1" w:styleId="310">
+    <w:name w:val="Основной текст 31"/>
+    <w:basedOn w:val="Normal"/>
+    <w:pPr>
+      <w:jc w:val="both"/>
+    </w:pPr>
+    <w:rPr>
+      <w:sz w:val="28"/>
+      <w:lang w:val="uk-UA"/>
+    </w:rPr>
+  </w:style>
+  <w:style w:type="paragraph" w:customStyle="1" w:styleId="211">
+    <w:name w:val="Основной текст с отступом 21"/>
+    <w:basedOn w:val="Normal"/>
+    <w:pPr>
+      <w:ind w:left="4320"/>
+    </w:pPr>
+    <w:rPr>
+      <w:sz w:val="16"/>
+    </w:rPr>
+  </w:style>
+  <w:style w:type="paragraph" w:customStyle="1" w:styleId="12">
+    <w:name w:val="Цитата1"/>
+    <w:basedOn w:val="Normal"/>
+    <w:pPr>
+      <w:ind w:left="5040" w:right="-521"/>
+    </w:pPr>
+    <w:rPr>
+      <w:sz w:val="16"/>
+      <w:lang w:val="uk-UA"/>
+    </w:rPr>
+  </w:style>
+  <w:style w:type="paragraph" w:customStyle="1" w:styleId="311">
+    <w:name w:val="Основной текст с отступом 31"/>
+    <w:basedOn w:val="Normal"/>
+    <w:pPr>
+      <w:ind w:left="5040"/>
+    </w:pPr>
+    <w:rPr>
+      <w:sz w:val="16"/>
+      <w:lang w:val="uk-UA"/>
+    </w:rPr>
+  </w:style>
+  <w:style w:type="paragraph" w:styleId="Header">
+    <w:name w:val="header"/>
+    <w:basedOn w:val="Normal"/>
+    <w:link w:val="HeaderChar"/>
+    <w:uiPriority w:val="99"/>
+    <w:pPr>
+      <w:tabs>
+        <w:tab w:val="center" w:pos="4677"/>
+        <w:tab w:val="right" w:pos="9355"/>
+      </w:tabs>
+    </w:pPr>
+    <w:rPr>
+      <w:sz w:val="28"/>
+    </w:rPr>
+  </w:style>
+  <w:style w:type="character" w:customStyle="1" w:styleId="HeaderChar">
+    <w:name w:val="Header Char"/>
+    <w:link w:val="Header"/>
+    <w:uiPriority w:val="99"/>
+    <w:locked/>
+    <w:rPr>
+      <w:rFonts w:cs="Times New Roman"/>
+      <w:lang w:val="ru-RU" w:eastAsia="ar-SA" w:bidi="ar-SA"/>
+    </w:rPr>
+  </w:style>
+  <w:style w:type="paragraph" w:customStyle="1" w:styleId="13">
+    <w:name w:val="Текст 1"/>
+    <w:pPr>
+      <w:widowControl w:val="0"/>
+      <w:suppressAutoHyphens/>
+      <w:spacing w:before="200"/>
+      <w:jc w:val="both"/>
+    </w:pPr>
+    <w:rPr>
+      <w:sz w:val="22"/>
+      <w:lang w:val="ru-RU" w:eastAsia="ar-SA"/>
+    </w:rPr>
+  </w:style>
+  <w:style w:type="paragraph" w:customStyle="1" w:styleId="a2">
+    <w:name w:val="Содержимое таблицы"/>
+    <w:basedOn w:val="Normal"/>
+    <w:pPr>
+      <w:suppressLineNumbers/>
+    </w:pPr>
+    <w:rPr>
+      <w:sz w:val="28"/>
+    </w:rPr>
+  </w:style>
+  <w:style w:type="paragraph" w:customStyle="1" w:styleId="a3">
+    <w:name w:val="Заголовок таблицы"/>
+    <w:basedOn w:val="a2"/>
+    <w:pPr>
+      <w:jc w:val="center"/>
+    </w:pPr>
+    <w:rPr>
+      <w:b/>
+      <w:bCs/>
+    </w:rPr>
+  </w:style>
+  <w:style w:type="paragraph" w:customStyle="1" w:styleId="a4">
+    <w:name w:val="Содержимое врезки"/>
+    <w:basedOn w:val="BodyText"/>
+  </w:style>
+  <w:style w:type="paragraph" w:styleId="Footer">
+    <w:name w:val="footer"/>
+    <w:basedOn w:val="Normal"/>
+    <w:link w:val="FooterChar"/>
+    <w:uiPriority w:val="99"/>
+    <w:pPr>
+      <w:suppressLineNumbers/>
+      <w:tabs>
+        <w:tab w:val="center" w:pos="4819"/>
+        <w:tab w:val="right" w:pos="9638"/>
+      </w:tabs>
+    </w:pPr>
+    <w:rPr>
+      <w:sz w:val="28"/>
+    </w:rPr>
+  </w:style>
+  <w:style w:type="character" w:customStyle="1" w:styleId="FooterChar">
+    <w:name w:val="Footer Char"/>
+    <w:link w:val="Footer"/>
+    <w:uiPriority w:val="99"/>
+    <w:semiHidden/>
+    <w:locked/>
+    <w:rPr>
+      <w:rFonts w:cs="Times New Roman"/>
+      <w:lang w:val="ru-RU" w:eastAsia="ar-SA" w:bidi="ar-SA"/>
+    </w:rPr>
+  </w:style>
+  <w:style w:type="character" w:styleId="SubtleReference">
+    <w:name w:val="Subtle Reference"/>
+    <w:basedOn w:val="DefaultParagraphFont"/>
+    <w:uiPriority w:val="31"/>
+    <w:qFormat/>
+    <w:rsid w:val="00B2746F"/>
+    <w:rPr>
+      <w:smallCaps/>
+      <w:color w:val="C0504D" w:themeColor="accent2"/>
+      <w:u w:val="single"/>
+    </w:rPr>
+  </w:style>
+  <w:style w:type="table" w:customStyle="1" w:styleId="TableGridZa">
+    <w:name w:val="TableGridZa"/>
+    <w:basedOn w:val="TableGrid1"/>
+    <w:uiPriority w:val="99"/>
+    <w:rsid w:val="005E0153"/>
+    <w:tblPr/>
+    <w:tcPr>
+      <w:shd w:val="clear" w:color="auto" w:fill="auto"/>
+    </w:tcPr>
+    <w:tblStylePr w:type="lastRow">
+      <w:rPr>
+        <w:i/>
+        <w:iCs/>
+      </w:rPr>
+      <w:tblPr/>
+      <w:tcPr>
+        <w:tcBorders>
+          <w:tl2br w:val="none" w:sz="0" w:space="0" w:color="auto"/>
+          <w:tr2bl w:val="none" w:sz="0" w:space="0" w:color="auto"/>
+        </w:tcBorders>
+      </w:tcPr>
+    </w:tblStylePr>
+    <w:tblStylePr w:type="lastCol">
+      <w:rPr>
+        <w:i/>
+        <w:iCs/>
+      </w:rPr>
+      <w:tblPr/>
+      <w:tcPr>
+        <w:tcBorders>
+          <w:tl2br w:val="none" w:sz="0" w:space="0" w:color="auto"/>
+          <w:tr2bl w:val="none" w:sz="0" w:space="0" w:color="auto"/>
+        </w:tcBorders>
+      </w:tcPr>
+    </w:tblStylePr>
+  </w:style>
+  <w:style w:type="table" w:styleId="TableGrid1">
+    <w:name w:val="Table Grid 1"/>
+    <w:basedOn w:val="TableNormal"/>
+    <w:uiPriority w:val="99"/>
+    <w:semiHidden/>
+    <w:unhideWhenUsed/>
+    <w:rsid w:val="005E0153"/>
+    <w:pPr>
+      <w:suppressAutoHyphens/>
+    </w:pPr>
+    <w:tblPr>
+      <w:tblBorders>
+        <w:top w:val="single" w:sz="6" w:space="0" w:color="000000"/>
+        <w:left w:val="single" w:sz="6" w:space="0" w:color="000000"/>
+        <w:bottom w:val="single" w:sz="6" w:space="0" w:color="000000"/>
+        <w:right w:val="single" w:sz="6" w:space="0" w:color="000000"/>
+        <w:insideH w:val="single" w:sz="6" w:space="0" w:color="000000"/>
+        <w:insideV w:val="single" w:sz="6" w:space="0" w:color="000000"/>
+      </w:tblBorders>
+    </w:tblPr>
+    <w:tcPr>
+      <w:shd w:val="clear" w:color="auto" w:fill="auto"/>
+    </w:tcPr>
+    <w:tblStylePr w:type="lastRow">
+      <w:rPr>
+        <w:i/>
+        <w:iCs/>
+      </w:rPr>
+      <w:tblPr/>
+      <w:tcPr>
+        <w:tcBorders>
+          <w:tl2br w:val="none" w:sz="0" w:space="0" w:color="auto"/>
+          <w:tr2bl w:val="none" w:sz="0" w:space="0" w:color="auto"/>
+        </w:tcBorders>
+      </w:tcPr>
+    </w:tblStylePr>
+    <w:tblStylePr w:type="lastCol">
+      <w:rPr>
+        <w:i/>
+        <w:iCs/>
+      </w:rPr>
+      <w:tblPr/>
+      <w:tcPr>
+        <w:tcBorders>
+          <w:tl2br w:val="none" w:sz="0" w:space="0" w:color="auto"/>
+          <w:tr2bl w:val="none" w:sz="0" w:space="0" w:color="auto"/>
+        </w:tcBorders>
+      </w:tcPr>
+    </w:tblStylePr>
   </w:style>
 </w:styles>
 </file>
@@ -9571,7 +10157,7 @@
 </file>
 
 <file path=customXml/itemProps1.xml><?xml version="1.0" encoding="utf-8"?>
-<ds:datastoreItem xmlns:ds="http://schemas.openxmlformats.org/officeDocument/2006/customXml" ds:itemID="{0E12869D-1888-4EBB-BEF7-BDFC3C101EEC}">
+<ds:datastoreItem xmlns:ds="http://schemas.openxmlformats.org/officeDocument/2006/customXml" ds:itemID="{DD479DF5-B4D7-44C8-B4EB-91365B31FC80}">
   <ds:schemaRefs>
     <ds:schemaRef ds:uri="http://schemas.openxmlformats.org/officeDocument/2006/bibliography"/>
   </ds:schemaRefs>

</xml_diff>

<commit_message>
main: one template ready to use
made a working docx template for use with this service
</commit_message>
<xml_diff>
--- a/INVENTAR/инв опис НА.docx
+++ b/INVENTAR/инв опис НА.docx
@@ -13,8 +13,6 @@
           <w:lang w:val="uk-UA"/>
         </w:rPr>
       </w:pPr>
-      <w:bookmarkStart w:id="0" w:name="_GoBack"/>
-      <w:bookmarkEnd w:id="0"/>
       <w:r>
         <w:rPr>
           <w:sz w:val="28"/>
@@ -1107,6 +1105,10 @@
     <w:p>
       <w:pPr>
         <w:pStyle w:val="BodyText"/>
+        <w:tabs>
+          <w:tab w:val="left" w:pos="3780"/>
+          <w:tab w:val="left" w:pos="10440"/>
+        </w:tabs>
         <w:ind w:firstLine="567"/>
         <w:jc w:val="both"/>
         <w:rPr>
@@ -1221,42 +1223,28 @@
       <w:r>
         <w:rPr>
           <w:sz w:val="20"/>
-        </w:rPr>
-        <w:t>_</w:t>
-      </w:r>
-      <w:r>
-        <w:rPr>
-          <w:sz w:val="20"/>
-        </w:rPr>
-        <w:t>_</w:t>
-      </w:r>
-      <w:r>
-        <w:rPr>
-          <w:sz w:val="20"/>
-        </w:rPr>
-        <w:t>__</w:t>
-      </w:r>
-      <w:r>
-        <w:rPr>
-          <w:sz w:val="20"/>
-        </w:rPr>
-        <w:t>_</w:t>
+          <w:lang w:val="en-US"/>
+        </w:rPr>
+        <w:tab/>
       </w:r>
       <w:r>
         <w:rPr>
           <w:rStyle w:val="SubtleReference"/>
+          <w:color w:val="4A442A" w:themeColor="background2" w:themeShade="40"/>
         </w:rPr>
         <w:fldChar w:fldCharType="begin"/>
       </w:r>
       <w:r>
         <w:rPr>
           <w:rStyle w:val="SubtleReference"/>
+          <w:color w:val="4A442A" w:themeColor="background2" w:themeShade="40"/>
         </w:rPr>
         <w:instrText xml:space="preserve"> MERGEFIELD  Счета  \* MERGEFORMAT </w:instrText>
       </w:r>
       <w:r>
         <w:rPr>
           <w:rStyle w:val="SubtleReference"/>
+          <w:color w:val="4A442A" w:themeColor="background2" w:themeShade="40"/>
         </w:rPr>
         <w:fldChar w:fldCharType="separate"/>
       </w:r>
@@ -1264,12 +1252,14 @@
         <w:rPr>
           <w:rStyle w:val="SubtleReference"/>
           <w:noProof/>
+          <w:color w:val="4A442A" w:themeColor="background2" w:themeShade="40"/>
         </w:rPr>
         <w:t>«Счета»</w:t>
       </w:r>
       <w:r>
         <w:rPr>
           <w:rStyle w:val="SubtleReference"/>
+          <w:color w:val="4A442A" w:themeColor="background2" w:themeShade="40"/>
         </w:rPr>
         <w:fldChar w:fldCharType="end"/>
       </w:r>
@@ -1277,7 +1267,7 @@
         <w:rPr>
           <w:sz w:val="20"/>
         </w:rPr>
-        <w:t xml:space="preserve">___ </w:t>
+        <w:t xml:space="preserve"> </w:t>
       </w:r>
       <w:r>
         <w:t>та зберігаються</w:t>
@@ -1286,23 +1276,33 @@
         <w:rPr>
           <w:sz w:val="20"/>
         </w:rPr>
-        <w:t xml:space="preserve"> ______________</w:t>
+        <w:t xml:space="preserve"> </w:t>
+      </w:r>
+      <w:r>
+        <w:rPr>
+          <w:sz w:val="20"/>
+          <w:lang w:val="en-US"/>
+        </w:rPr>
+        <w:tab/>
       </w:r>
       <w:r>
         <w:rPr>
           <w:rStyle w:val="SubtleReference"/>
+          <w:color w:val="4A442A" w:themeColor="background2" w:themeShade="40"/>
         </w:rPr>
         <w:fldChar w:fldCharType="begin"/>
       </w:r>
       <w:r>
         <w:rPr>
           <w:rStyle w:val="SubtleReference"/>
+          <w:color w:val="4A442A" w:themeColor="background2" w:themeShade="40"/>
         </w:rPr>
         <w:instrText xml:space="preserve"> MERGEFIELD  МестоХранения  \* MERGEFORMAT </w:instrText>
       </w:r>
       <w:r>
         <w:rPr>
           <w:rStyle w:val="SubtleReference"/>
+          <w:color w:val="4A442A" w:themeColor="background2" w:themeShade="40"/>
         </w:rPr>
         <w:fldChar w:fldCharType="separate"/>
       </w:r>
@@ -1310,12 +1310,14 @@
         <w:rPr>
           <w:rStyle w:val="SubtleReference"/>
           <w:noProof/>
+          <w:color w:val="4A442A" w:themeColor="background2" w:themeShade="40"/>
         </w:rPr>
         <w:t>«МестоХранения1»</w:t>
       </w:r>
       <w:r>
         <w:rPr>
           <w:rStyle w:val="SubtleReference"/>
+          <w:color w:val="4A442A" w:themeColor="background2" w:themeShade="40"/>
         </w:rPr>
         <w:fldChar w:fldCharType="end"/>
       </w:r>
@@ -1324,17 +1326,15 @@
           <w:sz w:val="20"/>
         </w:rPr>
         <w:t xml:space="preserve"> </w:t>
-      </w:r>
-      <w:r>
-        <w:rPr>
-          <w:sz w:val="20"/>
-        </w:rPr>
-        <w:t>____</w:t>
       </w:r>
     </w:p>
     <w:p>
       <w:pPr>
         <w:pStyle w:val="BodyText"/>
+        <w:tabs>
+          <w:tab w:val="left" w:pos="3780"/>
+          <w:tab w:val="left" w:pos="10620"/>
+        </w:tabs>
         <w:ind w:firstLine="432"/>
         <w:jc w:val="both"/>
         <w:rPr>
@@ -1350,70 +1350,34 @@
       <w:r>
         <w:rPr>
           <w:sz w:val="20"/>
-        </w:rPr>
-        <w:tab/>
-        <w:t xml:space="preserve">       </w:t>
+          <w:lang w:val="en-US"/>
+        </w:rPr>
+        <w:tab/>
       </w:r>
       <w:r>
         <w:rPr>
           <w:sz w:val="20"/>
         </w:rPr>
-        <w:t xml:space="preserve">                   </w:t>
+        <w:t>(номер та назва)</w:t>
       </w:r>
       <w:r>
         <w:rPr>
           <w:sz w:val="20"/>
         </w:rPr>
-        <w:t xml:space="preserve">                                </w:t>
+        <w:t xml:space="preserve">         </w:t>
       </w:r>
       <w:r>
         <w:rPr>
           <w:sz w:val="20"/>
+          <w:lang w:val="en-US"/>
+        </w:rPr>
+        <w:tab/>
+      </w:r>
+      <w:r>
+        <w:rPr>
+          <w:sz w:val="20"/>
         </w:rPr>
         <w:t xml:space="preserve"> </w:t>
-      </w:r>
-      <w:r>
-        <w:rPr>
-          <w:sz w:val="20"/>
-        </w:rPr>
-        <w:t>(номер та назва)</w:t>
-      </w:r>
-      <w:r>
-        <w:rPr>
-          <w:sz w:val="20"/>
-        </w:rPr>
-        <w:tab/>
-      </w:r>
-      <w:r>
-        <w:rPr>
-          <w:sz w:val="20"/>
-        </w:rPr>
-        <w:tab/>
-      </w:r>
-      <w:r>
-        <w:rPr>
-          <w:sz w:val="20"/>
-        </w:rPr>
-        <w:tab/>
-        <w:t xml:space="preserve">                                  </w:t>
-      </w:r>
-      <w:r>
-        <w:rPr>
-          <w:sz w:val="20"/>
-        </w:rPr>
-        <w:t xml:space="preserve">     </w:t>
-      </w:r>
-      <w:r>
-        <w:rPr>
-          <w:sz w:val="20"/>
-        </w:rPr>
-        <w:tab/>
-      </w:r>
-      <w:r>
-        <w:rPr>
-          <w:sz w:val="20"/>
-        </w:rPr>
-        <w:t xml:space="preserve">          </w:t>
       </w:r>
       <w:r>
         <w:rPr>
@@ -1451,18 +1415,21 @@
       <w:r>
         <w:rPr>
           <w:rStyle w:val="SubtleReference"/>
+          <w:color w:val="4A442A" w:themeColor="background2" w:themeShade="40"/>
         </w:rPr>
         <w:fldChar w:fldCharType="begin"/>
       </w:r>
       <w:r>
         <w:rPr>
           <w:rStyle w:val="SubtleReference"/>
+          <w:color w:val="4A442A" w:themeColor="background2" w:themeShade="40"/>
         </w:rPr>
         <w:instrText xml:space="preserve"> MERGEFIELD  ПоСостояниюНа  \* MERGEFORMAT </w:instrText>
       </w:r>
       <w:r>
         <w:rPr>
           <w:rStyle w:val="SubtleReference"/>
+          <w:color w:val="4A442A" w:themeColor="background2" w:themeShade="40"/>
         </w:rPr>
         <w:fldChar w:fldCharType="separate"/>
       </w:r>
@@ -1470,12 +1437,14 @@
         <w:rPr>
           <w:rStyle w:val="SubtleReference"/>
           <w:noProof/>
+          <w:color w:val="4A442A" w:themeColor="background2" w:themeShade="40"/>
         </w:rPr>
         <w:t>«ПоСостояниюНа»</w:t>
       </w:r>
       <w:r>
         <w:rPr>
           <w:rStyle w:val="SubtleReference"/>
+          <w:color w:val="4A442A" w:themeColor="background2" w:themeShade="40"/>
         </w:rPr>
         <w:fldChar w:fldCharType="end"/>
       </w:r>
@@ -1682,6 +1651,7 @@
               <w:ind w:right="-49"/>
               <w:jc w:val="center"/>
               <w:rPr>
+                <w:color w:val="4A442A" w:themeColor="background2" w:themeShade="40"/>
                 <w:sz w:val="22"/>
                 <w:szCs w:val="24"/>
               </w:rPr>
@@ -1689,19 +1659,24 @@
             <w:r>
               <w:rPr>
                 <w:rStyle w:val="SubtleReference"/>
-              </w:rPr>
-              <w:lastRenderedPageBreak/>
+                <w:color w:val="4A442A" w:themeColor="background2" w:themeShade="40"/>
+                <w:u w:val="none"/>
+              </w:rPr>
               <w:fldChar w:fldCharType="begin"/>
             </w:r>
             <w:r>
               <w:rPr>
                 <w:rStyle w:val="SubtleReference"/>
+                <w:color w:val="4A442A" w:themeColor="background2" w:themeShade="40"/>
+                <w:u w:val="none"/>
               </w:rPr>
               <w:instrText xml:space="preserve"> MERGEFIELD  ОтветственныйДолжность  \* MERGEFORMAT </w:instrText>
             </w:r>
             <w:r>
               <w:rPr>
                 <w:rStyle w:val="SubtleReference"/>
+                <w:color w:val="4A442A" w:themeColor="background2" w:themeShade="40"/>
+                <w:u w:val="none"/>
               </w:rPr>
               <w:fldChar w:fldCharType="separate"/>
             </w:r>
@@ -1709,12 +1684,16 @@
               <w:rPr>
                 <w:rStyle w:val="SubtleReference"/>
                 <w:noProof/>
+                <w:color w:val="4A442A" w:themeColor="background2" w:themeShade="40"/>
+                <w:u w:val="none"/>
               </w:rPr>
               <w:t>«ОтветственныйДолжность»</w:t>
             </w:r>
             <w:r>
               <w:rPr>
                 <w:rStyle w:val="SubtleReference"/>
+                <w:color w:val="4A442A" w:themeColor="background2" w:themeShade="40"/>
+                <w:u w:val="none"/>
               </w:rPr>
               <w:fldChar w:fldCharType="end"/>
             </w:r>
@@ -1736,6 +1715,7 @@
               <w:ind w:right="-482"/>
               <w:jc w:val="center"/>
               <w:rPr>
+                <w:color w:val="4A442A" w:themeColor="background2" w:themeShade="40"/>
                 <w:sz w:val="22"/>
                 <w:szCs w:val="24"/>
               </w:rPr>
@@ -1758,41 +1738,11 @@
               <w:ind w:right="-84"/>
               <w:jc w:val="center"/>
               <w:rPr>
+                <w:color w:val="4A442A" w:themeColor="background2" w:themeShade="40"/>
                 <w:sz w:val="22"/>
                 <w:szCs w:val="24"/>
               </w:rPr>
             </w:pPr>
-            <w:r>
-              <w:rPr>
-                <w:rStyle w:val="SubtleReference"/>
-              </w:rPr>
-              <w:fldChar w:fldCharType="begin"/>
-            </w:r>
-            <w:r>
-              <w:rPr>
-                <w:rStyle w:val="SubtleReference"/>
-              </w:rPr>
-              <w:instrText xml:space="preserve"> MERGEFIELD  ОтветственныйПодпись  \* MERGEFORMAT </w:instrText>
-            </w:r>
-            <w:r>
-              <w:rPr>
-                <w:rStyle w:val="SubtleReference"/>
-              </w:rPr>
-              <w:fldChar w:fldCharType="separate"/>
-            </w:r>
-            <w:r>
-              <w:rPr>
-                <w:rStyle w:val="SubtleReference"/>
-                <w:noProof/>
-              </w:rPr>
-              <w:t>«ОтветственныйПодпись»</w:t>
-            </w:r>
-            <w:r>
-              <w:rPr>
-                <w:rStyle w:val="SubtleReference"/>
-              </w:rPr>
-              <w:fldChar w:fldCharType="end"/>
-            </w:r>
           </w:p>
         </w:tc>
         <w:tc>
@@ -1812,6 +1762,7 @@
               <w:ind w:right="-482"/>
               <w:jc w:val="center"/>
               <w:rPr>
+                <w:color w:val="4A442A" w:themeColor="background2" w:themeShade="40"/>
                 <w:sz w:val="22"/>
                 <w:szCs w:val="24"/>
               </w:rPr>
@@ -1834,6 +1785,7 @@
               <w:ind w:right="-482"/>
               <w:jc w:val="center"/>
               <w:rPr>
+                <w:color w:val="4A442A" w:themeColor="background2" w:themeShade="40"/>
                 <w:sz w:val="22"/>
                 <w:szCs w:val="24"/>
               </w:rPr>
@@ -1841,18 +1793,24 @@
             <w:r>
               <w:rPr>
                 <w:rStyle w:val="SubtleReference"/>
+                <w:color w:val="4A442A" w:themeColor="background2" w:themeShade="40"/>
+                <w:u w:val="none"/>
               </w:rPr>
               <w:fldChar w:fldCharType="begin"/>
             </w:r>
             <w:r>
               <w:rPr>
                 <w:rStyle w:val="SubtleReference"/>
+                <w:color w:val="4A442A" w:themeColor="background2" w:themeShade="40"/>
+                <w:u w:val="none"/>
               </w:rPr>
               <w:instrText xml:space="preserve"> MERGEFIELD  ОтветственныйФИО  \* MERGEFORMAT </w:instrText>
             </w:r>
             <w:r>
               <w:rPr>
                 <w:rStyle w:val="SubtleReference"/>
+                <w:color w:val="4A442A" w:themeColor="background2" w:themeShade="40"/>
+                <w:u w:val="none"/>
               </w:rPr>
               <w:fldChar w:fldCharType="separate"/>
             </w:r>
@@ -1860,12 +1818,16 @@
               <w:rPr>
                 <w:rStyle w:val="SubtleReference"/>
                 <w:noProof/>
+                <w:color w:val="4A442A" w:themeColor="background2" w:themeShade="40"/>
+                <w:u w:val="none"/>
               </w:rPr>
               <w:t>«ОтветственныйФИО»</w:t>
             </w:r>
             <w:r>
               <w:rPr>
                 <w:rStyle w:val="SubtleReference"/>
+                <w:color w:val="4A442A" w:themeColor="background2" w:themeShade="40"/>
+                <w:u w:val="none"/>
               </w:rPr>
               <w:fldChar w:fldCharType="end"/>
             </w:r>
@@ -2536,28 +2498,18 @@
         </w:tabs>
         <w:ind w:right="-340" w:firstLine="567"/>
         <w:rPr>
+          <w:sz w:val="6"/>
+          <w:lang w:val="uk-UA"/>
+        </w:rPr>
+      </w:pPr>
+      <w:r>
+        <w:rPr>
           <w:sz w:val="16"/>
           <w:szCs w:val="16"/>
           <w:lang w:val="uk-UA"/>
         </w:rPr>
-      </w:pPr>
-      <w:r>
-        <w:rPr>
-          <w:sz w:val="16"/>
-          <w:szCs w:val="16"/>
-          <w:lang w:val="uk-UA"/>
-        </w:rPr>
         <w:br w:type="page"/>
       </w:r>
-    </w:p>
-    <w:p>
-      <w:pPr>
-        <w:ind w:right="-340"/>
-        <w:rPr>
-          <w:sz w:val="6"/>
-          <w:lang w:val="uk-UA"/>
-        </w:rPr>
-      </w:pPr>
       <w:r>
         <w:rPr>
           <w:sz w:val="24"/>
@@ -4014,6 +3966,9 @@
     </w:p>
     <w:p>
       <w:pPr>
+        <w:tabs>
+          <w:tab w:val="left" w:pos="7470"/>
+        </w:tabs>
         <w:rPr>
           <w:sz w:val="22"/>
           <w:szCs w:val="22"/>
@@ -4033,7 +3988,15 @@
           <w:szCs w:val="22"/>
           <w:lang w:val="uk-UA"/>
         </w:rPr>
-        <w:t>а) кількість порядкових номерів _____</w:t>
+        <w:t xml:space="preserve">а) кількість порядкових номерів </w:t>
+      </w:r>
+      <w:r>
+        <w:rPr>
+          <w:sz w:val="22"/>
+          <w:szCs w:val="22"/>
+          <w:lang w:val="en-US"/>
+        </w:rPr>
+        <w:tab/>
       </w:r>
       <w:r>
         <w:rPr>
@@ -4044,18 +4007,21 @@
       <w:r>
         <w:rPr>
           <w:rStyle w:val="SubtleReference"/>
+          <w:color w:val="4A442A" w:themeColor="background2" w:themeShade="40"/>
         </w:rPr>
         <w:fldChar w:fldCharType="begin"/>
       </w:r>
       <w:r>
         <w:rPr>
           <w:rStyle w:val="SubtleReference"/>
+          <w:color w:val="4A442A" w:themeColor="background2" w:themeShade="40"/>
         </w:rPr>
         <w:instrText xml:space="preserve"> MERGEFIELD  КоличествоПорядковыхНомеров  \* MERGEFORMAT </w:instrText>
       </w:r>
       <w:r>
         <w:rPr>
           <w:rStyle w:val="SubtleReference"/>
+          <w:color w:val="4A442A" w:themeColor="background2" w:themeShade="40"/>
         </w:rPr>
         <w:fldChar w:fldCharType="separate"/>
       </w:r>
@@ -4063,22 +4029,228 @@
         <w:rPr>
           <w:rStyle w:val="SubtleReference"/>
           <w:noProof/>
+          <w:color w:val="4A442A" w:themeColor="background2" w:themeShade="40"/>
         </w:rPr>
         <w:t>«КоличествоПорядковыхНомеров»</w:t>
       </w:r>
       <w:r>
         <w:rPr>
           <w:rStyle w:val="SubtleReference"/>
+          <w:color w:val="4A442A" w:themeColor="background2" w:themeShade="40"/>
         </w:rPr>
         <w:fldChar w:fldCharType="end"/>
       </w:r>
-      <w:r>
+    </w:p>
+    <w:p>
+      <w:pPr>
+        <w:rPr>
+          <w:sz w:val="16"/>
+          <w:lang w:val="uk-UA"/>
+        </w:rPr>
+      </w:pPr>
+      <w:r>
+        <w:rPr>
+          <w:sz w:val="16"/>
+          <w:lang w:val="uk-UA"/>
+        </w:rPr>
+        <w:tab/>
+      </w:r>
+      <w:r>
+        <w:rPr>
+          <w:sz w:val="16"/>
+          <w:lang w:val="uk-UA"/>
+        </w:rPr>
+        <w:tab/>
+      </w:r>
+      <w:r>
+        <w:rPr>
+          <w:sz w:val="16"/>
+          <w:lang w:val="uk-UA"/>
+        </w:rPr>
+        <w:tab/>
+      </w:r>
+      <w:r>
+        <w:rPr>
+          <w:sz w:val="16"/>
+          <w:lang w:val="uk-UA"/>
+        </w:rPr>
+        <w:tab/>
+      </w:r>
+      <w:r>
+        <w:rPr>
+          <w:sz w:val="16"/>
+          <w:lang w:val="uk-UA"/>
+        </w:rPr>
+        <w:tab/>
+      </w:r>
+      <w:r>
+        <w:rPr>
+          <w:sz w:val="16"/>
+          <w:lang w:val="uk-UA"/>
+        </w:rPr>
+        <w:tab/>
+      </w:r>
+      <w:r>
+        <w:rPr>
+          <w:sz w:val="16"/>
+          <w:lang w:val="uk-UA"/>
+        </w:rPr>
+        <w:tab/>
+      </w:r>
+      <w:r>
+        <w:rPr>
+          <w:sz w:val="16"/>
+          <w:lang w:val="uk-UA"/>
+        </w:rPr>
+        <w:tab/>
+      </w:r>
+      <w:r>
+        <w:rPr>
+          <w:sz w:val="16"/>
+          <w:lang w:val="uk-UA"/>
+        </w:rPr>
+        <w:tab/>
+      </w:r>
+      <w:r>
+        <w:rPr>
+          <w:sz w:val="16"/>
+          <w:lang w:val="uk-UA"/>
+        </w:rPr>
+        <w:tab/>
+      </w:r>
+      <w:r>
+        <w:rPr>
+          <w:sz w:val="16"/>
+          <w:lang w:val="uk-UA"/>
+        </w:rPr>
+        <w:tab/>
+      </w:r>
+      <w:r>
+        <w:rPr>
+          <w:sz w:val="16"/>
+          <w:lang w:val="uk-UA"/>
+        </w:rPr>
+        <w:tab/>
+        <w:t>(прописом)</w:t>
+      </w:r>
+      <w:r>
+        <w:rPr>
+          <w:sz w:val="16"/>
+          <w:lang w:val="uk-UA"/>
+        </w:rPr>
+        <w:br/>
+      </w:r>
+    </w:p>
+    <w:p>
+      <w:pPr>
+        <w:tabs>
+          <w:tab w:val="left" w:pos="1800"/>
+          <w:tab w:val="left" w:pos="7470"/>
+        </w:tabs>
         <w:rPr>
           <w:sz w:val="22"/>
           <w:szCs w:val="22"/>
           <w:lang w:val="uk-UA"/>
         </w:rPr>
-        <w:t>____________</w:t>
+      </w:pPr>
+      <w:r>
+        <w:rPr>
+          <w:sz w:val="22"/>
+          <w:szCs w:val="22"/>
+          <w:lang w:val="en-US"/>
+        </w:rPr>
+        <w:tab/>
+      </w:r>
+      <w:r>
+        <w:rPr>
+          <w:sz w:val="22"/>
+          <w:szCs w:val="22"/>
+          <w:lang w:val="uk-UA"/>
+        </w:rPr>
+        <w:t xml:space="preserve">б) загальна кількість одиниць </w:t>
+      </w:r>
+      <w:r>
+        <w:rPr>
+          <w:sz w:val="22"/>
+          <w:szCs w:val="22"/>
+          <w:lang w:val="uk-UA"/>
+        </w:rPr>
+        <w:t>(</w:t>
+      </w:r>
+      <w:r>
+        <w:rPr>
+          <w:sz w:val="22"/>
+          <w:szCs w:val="22"/>
+          <w:lang w:val="uk-UA"/>
+        </w:rPr>
+        <w:t>фактично</w:t>
+      </w:r>
+      <w:r>
+        <w:rPr>
+          <w:sz w:val="22"/>
+          <w:szCs w:val="22"/>
+          <w:lang w:val="uk-UA"/>
+        </w:rPr>
+        <w:t>)</w:t>
+      </w:r>
+      <w:r>
+        <w:rPr>
+          <w:sz w:val="22"/>
+          <w:szCs w:val="22"/>
+          <w:lang w:val="uk-UA"/>
+        </w:rPr>
+        <w:t xml:space="preserve"> </w:t>
+      </w:r>
+      <w:r>
+        <w:rPr>
+          <w:sz w:val="22"/>
+          <w:szCs w:val="22"/>
+          <w:lang w:val="en-US"/>
+        </w:rPr>
+        <w:tab/>
+      </w:r>
+      <w:r>
+        <w:rPr>
+          <w:rStyle w:val="SubtleReference"/>
+          <w:color w:val="4A442A" w:themeColor="background2" w:themeShade="40"/>
+        </w:rPr>
+        <w:t xml:space="preserve"> </w:t>
+      </w:r>
+      <w:r>
+        <w:rPr>
+          <w:rStyle w:val="SubtleReference"/>
+          <w:color w:val="4A442A" w:themeColor="background2" w:themeShade="40"/>
+        </w:rPr>
+        <w:fldChar w:fldCharType="begin"/>
+      </w:r>
+      <w:r>
+        <w:rPr>
+          <w:rStyle w:val="SubtleReference"/>
+          <w:color w:val="4A442A" w:themeColor="background2" w:themeShade="40"/>
+        </w:rPr>
+        <w:instrText xml:space="preserve"> MERGEFIELD  ОбщееКоличествоЕдиницФакт  \* MERGEFORMAT </w:instrText>
+      </w:r>
+      <w:r>
+        <w:rPr>
+          <w:rStyle w:val="SubtleReference"/>
+          <w:color w:val="4A442A" w:themeColor="background2" w:themeShade="40"/>
+        </w:rPr>
+        <w:fldChar w:fldCharType="separate"/>
+      </w:r>
+      <w:r>
+        <w:rPr>
+          <w:rStyle w:val="SubtleReference"/>
+          <w:noProof/>
+          <w:color w:val="4A442A" w:themeColor="background2" w:themeShade="40"/>
+        </w:rPr>
+        <w:t>«ОбщееКоличествоЕдиницФакт»</w:t>
+      </w:r>
+      <w:r>
+        <w:rPr>
+          <w:rStyle w:val="SubtleReference"/>
+          <w:color w:val="4A442A" w:themeColor="background2" w:themeShade="40"/>
+        </w:rPr>
+        <w:fldChar w:fldCharType="end"/>
       </w:r>
     </w:p>
     <w:p>
@@ -4090,87 +4262,87 @@
       </w:pPr>
       <w:r>
         <w:rPr>
-          <w:sz w:val="16"/>
-          <w:lang w:val="uk-UA"/>
-        </w:rPr>
-        <w:tab/>
-      </w:r>
-      <w:r>
-        <w:rPr>
-          <w:sz w:val="16"/>
-          <w:lang w:val="uk-UA"/>
-        </w:rPr>
-        <w:tab/>
-      </w:r>
-      <w:r>
-        <w:rPr>
-          <w:sz w:val="16"/>
-          <w:lang w:val="uk-UA"/>
-        </w:rPr>
-        <w:tab/>
-      </w:r>
-      <w:r>
-        <w:rPr>
-          <w:sz w:val="16"/>
-          <w:lang w:val="uk-UA"/>
-        </w:rPr>
-        <w:tab/>
-      </w:r>
-      <w:r>
-        <w:rPr>
-          <w:sz w:val="16"/>
-          <w:lang w:val="uk-UA"/>
-        </w:rPr>
-        <w:tab/>
-      </w:r>
-      <w:r>
-        <w:rPr>
-          <w:sz w:val="16"/>
-          <w:lang w:val="uk-UA"/>
-        </w:rPr>
-        <w:tab/>
-      </w:r>
-      <w:r>
-        <w:rPr>
-          <w:sz w:val="16"/>
-          <w:lang w:val="uk-UA"/>
-        </w:rPr>
-        <w:tab/>
-      </w:r>
-      <w:r>
-        <w:rPr>
-          <w:sz w:val="16"/>
-          <w:lang w:val="uk-UA"/>
-        </w:rPr>
-        <w:tab/>
-      </w:r>
-      <w:r>
-        <w:rPr>
-          <w:sz w:val="16"/>
-          <w:lang w:val="uk-UA"/>
-        </w:rPr>
-        <w:tab/>
-      </w:r>
-      <w:r>
-        <w:rPr>
-          <w:sz w:val="16"/>
-          <w:lang w:val="uk-UA"/>
-        </w:rPr>
-        <w:tab/>
-      </w:r>
-      <w:r>
-        <w:rPr>
-          <w:sz w:val="16"/>
-          <w:lang w:val="uk-UA"/>
-        </w:rPr>
-        <w:tab/>
-      </w:r>
-      <w:r>
-        <w:rPr>
-          <w:sz w:val="16"/>
-          <w:lang w:val="uk-UA"/>
-        </w:rPr>
-        <w:tab/>
+          <w:sz w:val="22"/>
+          <w:szCs w:val="22"/>
+          <w:lang w:val="uk-UA"/>
+        </w:rPr>
+        <w:tab/>
+      </w:r>
+      <w:r>
+        <w:rPr>
+          <w:sz w:val="22"/>
+          <w:szCs w:val="22"/>
+          <w:lang w:val="uk-UA"/>
+        </w:rPr>
+        <w:tab/>
+      </w:r>
+      <w:r>
+        <w:rPr>
+          <w:sz w:val="22"/>
+          <w:szCs w:val="22"/>
+          <w:lang w:val="uk-UA"/>
+        </w:rPr>
+        <w:tab/>
+        <w:t xml:space="preserve">     </w:t>
+      </w:r>
+      <w:r>
+        <w:rPr>
+          <w:sz w:val="22"/>
+          <w:szCs w:val="22"/>
+          <w:lang w:val="uk-UA"/>
+        </w:rPr>
+        <w:tab/>
+      </w:r>
+      <w:r>
+        <w:rPr>
+          <w:sz w:val="22"/>
+          <w:szCs w:val="22"/>
+          <w:lang w:val="uk-UA"/>
+        </w:rPr>
+        <w:tab/>
+      </w:r>
+      <w:r>
+        <w:rPr>
+          <w:lang w:val="uk-UA"/>
+        </w:rPr>
+        <w:tab/>
+      </w:r>
+      <w:r>
+        <w:rPr>
+          <w:lang w:val="uk-UA"/>
+        </w:rPr>
+        <w:tab/>
+      </w:r>
+      <w:r>
+        <w:rPr>
+          <w:lang w:val="uk-UA"/>
+        </w:rPr>
+        <w:tab/>
+        <w:t xml:space="preserve">                      </w:t>
+      </w:r>
+      <w:r>
+        <w:rPr>
+          <w:lang w:val="uk-UA"/>
+        </w:rPr>
+        <w:tab/>
+      </w:r>
+      <w:r>
+        <w:rPr>
+          <w:lang w:val="uk-UA"/>
+        </w:rPr>
+        <w:tab/>
+      </w:r>
+      <w:r>
+        <w:rPr>
+          <w:lang w:val="uk-UA"/>
+        </w:rPr>
+        <w:tab/>
+      </w:r>
+      <w:r>
+        <w:rPr>
+          <w:sz w:val="16"/>
+          <w:lang w:val="uk-UA"/>
+        </w:rPr>
         <w:t>(прописом)</w:t>
       </w:r>
       <w:r>
@@ -4183,6 +4355,10 @@
     </w:p>
     <w:p>
       <w:pPr>
+        <w:tabs>
+          <w:tab w:val="left" w:pos="1800"/>
+          <w:tab w:val="left" w:pos="7470"/>
+        </w:tabs>
         <w:rPr>
           <w:sz w:val="22"/>
           <w:szCs w:val="22"/>
@@ -4193,20 +4369,13 @@
         <w:rPr>
           <w:lang w:val="uk-UA"/>
         </w:rPr>
-        <w:t xml:space="preserve"> </w:t>
-      </w:r>
-      <w:r>
-        <w:rPr>
-          <w:lang w:val="uk-UA"/>
-        </w:rPr>
-        <w:tab/>
-      </w:r>
-      <w:r>
-        <w:rPr>
-          <w:lang w:val="uk-UA"/>
-        </w:rPr>
-        <w:tab/>
-        <w:t xml:space="preserve">       </w:t>
+        <w:t xml:space="preserve">            </w:t>
+      </w:r>
+      <w:r>
+        <w:rPr>
+          <w:lang w:val="uk-UA"/>
+        </w:rPr>
+        <w:tab/>
       </w:r>
       <w:r>
         <w:rPr>
@@ -4214,23 +4383,170 @@
           <w:szCs w:val="22"/>
           <w:lang w:val="uk-UA"/>
         </w:rPr>
-        <w:t xml:space="preserve">б) загальна кількість одиниць </w:t>
+        <w:t xml:space="preserve">в) вартість фактична  </w:t>
       </w:r>
       <w:r>
         <w:rPr>
           <w:sz w:val="22"/>
           <w:szCs w:val="22"/>
-          <w:lang w:val="uk-UA"/>
-        </w:rPr>
-        <w:t>(</w:t>
-      </w:r>
-      <w:r>
+          <w:lang w:val="en-US"/>
+        </w:rPr>
+        <w:tab/>
+      </w:r>
+      <w:r>
+        <w:rPr>
+          <w:rStyle w:val="SubtleReference"/>
+          <w:color w:val="4A442A" w:themeColor="background2" w:themeShade="40"/>
+        </w:rPr>
+        <w:fldChar w:fldCharType="begin"/>
+      </w:r>
+      <w:r>
+        <w:rPr>
+          <w:rStyle w:val="SubtleReference"/>
+          <w:color w:val="4A442A" w:themeColor="background2" w:themeShade="40"/>
+        </w:rPr>
+        <w:instrText xml:space="preserve"> MERGEFIELD  ФактическаяСтоимостьФакт  \* MERGEFORMAT </w:instrText>
+      </w:r>
+      <w:r>
+        <w:rPr>
+          <w:rStyle w:val="SubtleReference"/>
+          <w:color w:val="4A442A" w:themeColor="background2" w:themeShade="40"/>
+        </w:rPr>
+        <w:fldChar w:fldCharType="separate"/>
+      </w:r>
+      <w:r>
+        <w:rPr>
+          <w:rStyle w:val="SubtleReference"/>
+          <w:noProof/>
+          <w:color w:val="4A442A" w:themeColor="background2" w:themeShade="40"/>
+        </w:rPr>
+        <w:t>«ФактическаяСтоимостьФакт»</w:t>
+      </w:r>
+      <w:r>
+        <w:rPr>
+          <w:rStyle w:val="SubtleReference"/>
+          <w:color w:val="4A442A" w:themeColor="background2" w:themeShade="40"/>
+        </w:rPr>
+        <w:fldChar w:fldCharType="end"/>
+      </w:r>
+    </w:p>
+    <w:p>
+      <w:pPr>
+        <w:rPr>
+          <w:sz w:val="16"/>
+          <w:lang w:val="uk-UA"/>
+        </w:rPr>
+      </w:pPr>
+      <w:r>
+        <w:rPr>
+          <w:sz w:val="16"/>
+          <w:lang w:val="uk-UA"/>
+        </w:rPr>
+        <w:tab/>
+      </w:r>
+      <w:r>
+        <w:rPr>
+          <w:sz w:val="16"/>
+          <w:lang w:val="uk-UA"/>
+        </w:rPr>
+        <w:tab/>
+      </w:r>
+      <w:r>
+        <w:rPr>
+          <w:sz w:val="16"/>
+          <w:lang w:val="uk-UA"/>
+        </w:rPr>
+        <w:tab/>
+      </w:r>
+      <w:r>
+        <w:rPr>
+          <w:sz w:val="16"/>
+          <w:lang w:val="uk-UA"/>
+        </w:rPr>
+        <w:tab/>
+      </w:r>
+      <w:r>
+        <w:rPr>
+          <w:sz w:val="16"/>
+          <w:lang w:val="uk-UA"/>
+        </w:rPr>
+        <w:tab/>
+      </w:r>
+      <w:r>
+        <w:rPr>
+          <w:sz w:val="16"/>
+          <w:lang w:val="uk-UA"/>
+        </w:rPr>
+        <w:tab/>
+      </w:r>
+      <w:r>
+        <w:rPr>
+          <w:sz w:val="16"/>
+          <w:lang w:val="uk-UA"/>
+        </w:rPr>
+        <w:tab/>
+      </w:r>
+      <w:r>
+        <w:rPr>
+          <w:sz w:val="16"/>
+          <w:lang w:val="uk-UA"/>
+        </w:rPr>
+        <w:tab/>
+      </w:r>
+      <w:r>
+        <w:rPr>
+          <w:sz w:val="16"/>
+          <w:lang w:val="uk-UA"/>
+        </w:rPr>
+        <w:tab/>
+      </w:r>
+      <w:r>
+        <w:rPr>
+          <w:sz w:val="16"/>
+          <w:lang w:val="uk-UA"/>
+        </w:rPr>
+        <w:tab/>
+      </w:r>
+      <w:r>
+        <w:rPr>
+          <w:sz w:val="16"/>
+          <w:lang w:val="uk-UA"/>
+        </w:rPr>
+        <w:tab/>
+      </w:r>
+      <w:r>
+        <w:rPr>
+          <w:sz w:val="16"/>
+          <w:lang w:val="uk-UA"/>
+        </w:rPr>
+        <w:tab/>
+        <w:t>(прописом)</w:t>
+      </w:r>
+      <w:r>
+        <w:rPr>
+          <w:sz w:val="16"/>
+          <w:lang w:val="uk-UA"/>
+        </w:rPr>
+        <w:br/>
+      </w:r>
+    </w:p>
+    <w:p>
+      <w:pPr>
+        <w:tabs>
+          <w:tab w:val="left" w:pos="8550"/>
+          <w:tab w:val="left" w:pos="8730"/>
+        </w:tabs>
         <w:rPr>
           <w:sz w:val="22"/>
           <w:szCs w:val="22"/>
           <w:lang w:val="uk-UA"/>
         </w:rPr>
-        <w:t>фактично</w:t>
+      </w:pPr>
+      <w:r>
+        <w:rPr>
+          <w:lang w:val="uk-UA"/>
+        </w:rPr>
+        <w:t xml:space="preserve">                                   г</w:t>
       </w:r>
       <w:r>
         <w:rPr>
@@ -4238,37 +4554,42 @@
           <w:szCs w:val="22"/>
           <w:lang w:val="uk-UA"/>
         </w:rPr>
-        <w:t>)</w:t>
+        <w:t>) загальна кількість одиниць  за даними бухгалтерського обліку</w:t>
       </w:r>
       <w:r>
         <w:rPr>
           <w:sz w:val="22"/>
           <w:szCs w:val="22"/>
-          <w:lang w:val="uk-UA"/>
-        </w:rPr>
-        <w:t>________</w:t>
+          <w:lang w:val="en-US"/>
+        </w:rPr>
+        <w:tab/>
+      </w:r>
+      <w:r>
+        <w:rPr>
+          <w:sz w:val="22"/>
+          <w:szCs w:val="22"/>
+          <w:lang w:val="uk-UA"/>
+        </w:rPr>
+        <w:t xml:space="preserve"> </w:t>
       </w:r>
       <w:r>
         <w:rPr>
           <w:rStyle w:val="SubtleReference"/>
-        </w:rPr>
-        <w:t xml:space="preserve"> </w:t>
+          <w:color w:val="4A442A" w:themeColor="background2" w:themeShade="40"/>
+        </w:rPr>
+        <w:fldChar w:fldCharType="begin"/>
       </w:r>
       <w:r>
         <w:rPr>
           <w:rStyle w:val="SubtleReference"/>
-        </w:rPr>
-        <w:fldChar w:fldCharType="begin"/>
+          <w:color w:val="4A442A" w:themeColor="background2" w:themeShade="40"/>
+        </w:rPr>
+        <w:instrText xml:space="preserve"> MERGEFIELD  ОбщееКоличествоЕдиницБух  \* MERGEFORMAT </w:instrText>
       </w:r>
       <w:r>
         <w:rPr>
           <w:rStyle w:val="SubtleReference"/>
-        </w:rPr>
-        <w:instrText xml:space="preserve"> MERGEFIELD  ОбщееКоличествоЕдиницФакт  \* MERGEFORMAT </w:instrText>
-      </w:r>
-      <w:r>
-        <w:rPr>
-          <w:rStyle w:val="SubtleReference"/>
+          <w:color w:val="4A442A" w:themeColor="background2" w:themeShade="40"/>
         </w:rPr>
         <w:fldChar w:fldCharType="separate"/>
       </w:r>
@@ -4276,38 +4597,155 @@
         <w:rPr>
           <w:rStyle w:val="SubtleReference"/>
           <w:noProof/>
-        </w:rPr>
-        <w:t>«ОбщееКоличествоЕдиницФакт»</w:t>
+          <w:color w:val="4A442A" w:themeColor="background2" w:themeShade="40"/>
+        </w:rPr>
+        <w:t>«ОбщееКоличествоЕдиницБух»</w:t>
       </w:r>
       <w:r>
         <w:rPr>
           <w:rStyle w:val="SubtleReference"/>
+          <w:color w:val="4A442A" w:themeColor="background2" w:themeShade="40"/>
         </w:rPr>
         <w:fldChar w:fldCharType="end"/>
       </w:r>
-      <w:r>
+    </w:p>
+    <w:p>
+      <w:pPr>
         <w:rPr>
           <w:sz w:val="22"/>
           <w:szCs w:val="22"/>
           <w:lang w:val="uk-UA"/>
         </w:rPr>
-        <w:t>_____________</w:t>
+      </w:pPr>
+      <w:r>
+        <w:rPr>
+          <w:lang w:val="uk-UA"/>
+        </w:rPr>
+        <w:t xml:space="preserve"> </w:t>
+      </w:r>
+      <w:r>
+        <w:rPr>
+          <w:lang w:val="uk-UA"/>
+        </w:rPr>
+        <w:tab/>
+      </w:r>
+      <w:r>
+        <w:rPr>
+          <w:lang w:val="uk-UA"/>
+        </w:rPr>
+        <w:tab/>
+      </w:r>
+      <w:r>
+        <w:rPr>
+          <w:lang w:val="uk-UA"/>
+        </w:rPr>
+        <w:tab/>
+      </w:r>
+      <w:r>
+        <w:rPr>
+          <w:lang w:val="uk-UA"/>
+        </w:rPr>
+        <w:tab/>
+      </w:r>
+      <w:r>
+        <w:rPr>
+          <w:lang w:val="uk-UA"/>
+        </w:rPr>
+        <w:tab/>
+      </w:r>
+      <w:r>
+        <w:rPr>
+          <w:lang w:val="uk-UA"/>
+        </w:rPr>
+        <w:tab/>
+      </w:r>
+      <w:r>
+        <w:rPr>
+          <w:lang w:val="uk-UA"/>
+        </w:rPr>
+        <w:tab/>
+      </w:r>
+      <w:r>
+        <w:rPr>
+          <w:lang w:val="uk-UA"/>
+        </w:rPr>
+        <w:tab/>
+      </w:r>
+      <w:r>
+        <w:rPr>
+          <w:lang w:val="uk-UA"/>
+        </w:rPr>
+        <w:tab/>
+      </w:r>
+      <w:r>
+        <w:rPr>
+          <w:lang w:val="uk-UA"/>
+        </w:rPr>
+        <w:tab/>
+      </w:r>
+      <w:r>
+        <w:rPr>
+          <w:lang w:val="uk-UA"/>
+        </w:rPr>
+        <w:tab/>
+      </w:r>
+      <w:r>
+        <w:rPr>
+          <w:lang w:val="en-US"/>
+        </w:rPr>
+        <w:tab/>
+      </w:r>
+      <w:r>
+        <w:rPr>
+          <w:lang w:val="uk-UA"/>
+        </w:rPr>
+        <w:t xml:space="preserve"> </w:t>
+      </w:r>
+      <w:r>
+        <w:rPr>
+          <w:sz w:val="16"/>
+          <w:lang w:val="uk-UA"/>
+        </w:rPr>
+        <w:t>(прописом)</w:t>
+      </w:r>
+      <w:r>
+        <w:rPr>
+          <w:sz w:val="22"/>
+          <w:szCs w:val="22"/>
+          <w:lang w:val="uk-UA"/>
+        </w:rPr>
+        <w:br/>
       </w:r>
     </w:p>
     <w:p>
       <w:pPr>
-        <w:rPr>
-          <w:sz w:val="16"/>
-          <w:lang w:val="uk-UA"/>
-        </w:rPr>
-      </w:pPr>
-      <w:r>
+        <w:tabs>
+          <w:tab w:val="left" w:pos="1800"/>
+          <w:tab w:val="left" w:pos="8640"/>
+        </w:tabs>
         <w:rPr>
           <w:sz w:val="22"/>
           <w:szCs w:val="22"/>
           <w:lang w:val="uk-UA"/>
         </w:rPr>
-        <w:tab/>
+      </w:pPr>
+      <w:r>
+        <w:rPr>
+          <w:lang w:val="uk-UA"/>
+        </w:rPr>
+        <w:t xml:space="preserve">           </w:t>
+      </w:r>
+      <w:r>
+        <w:rPr>
+          <w:lang w:val="en-US"/>
+        </w:rPr>
+        <w:tab/>
+      </w:r>
+      <w:r>
+        <w:rPr>
+          <w:lang w:val="uk-UA"/>
+        </w:rPr>
+        <w:t>ґ</w:t>
       </w:r>
       <w:r>
         <w:rPr>
@@ -4315,24 +4753,154 @@
           <w:szCs w:val="22"/>
           <w:lang w:val="uk-UA"/>
         </w:rPr>
-        <w:tab/>
+        <w:t xml:space="preserve">) вартість за даними бухгалтерського обліку </w:t>
       </w:r>
       <w:r>
         <w:rPr>
           <w:sz w:val="22"/>
           <w:szCs w:val="22"/>
-          <w:lang w:val="uk-UA"/>
-        </w:rPr>
-        <w:tab/>
-        <w:t xml:space="preserve">     </w:t>
-      </w:r>
-      <w:r>
+          <w:lang w:val="en-US"/>
+        </w:rPr>
+        <w:tab/>
+      </w:r>
+      <w:r>
+        <w:rPr>
+          <w:rStyle w:val="SubtleReference"/>
+          <w:color w:val="4A442A" w:themeColor="background2" w:themeShade="40"/>
+        </w:rPr>
+        <w:fldChar w:fldCharType="begin"/>
+      </w:r>
+      <w:r>
+        <w:rPr>
+          <w:rStyle w:val="SubtleReference"/>
+          <w:color w:val="4A442A" w:themeColor="background2" w:themeShade="40"/>
+        </w:rPr>
+        <w:instrText xml:space="preserve"> MERGEFIELD  ФактическаяСтоимостьБух  \* MERGEFORMAT </w:instrText>
+      </w:r>
+      <w:r>
+        <w:rPr>
+          <w:rStyle w:val="SubtleReference"/>
+          <w:color w:val="4A442A" w:themeColor="background2" w:themeShade="40"/>
+        </w:rPr>
+        <w:fldChar w:fldCharType="separate"/>
+      </w:r>
+      <w:r>
+        <w:rPr>
+          <w:rStyle w:val="SubtleReference"/>
+          <w:noProof/>
+          <w:color w:val="4A442A" w:themeColor="background2" w:themeShade="40"/>
+        </w:rPr>
+        <w:t>«ФактическаяСтоимостьБух»</w:t>
+      </w:r>
+      <w:r>
+        <w:rPr>
+          <w:rStyle w:val="SubtleReference"/>
+          <w:color w:val="4A442A" w:themeColor="background2" w:themeShade="40"/>
+        </w:rPr>
+        <w:fldChar w:fldCharType="end"/>
+      </w:r>
+    </w:p>
+    <w:p>
+      <w:pPr>
         <w:rPr>
           <w:sz w:val="22"/>
           <w:szCs w:val="22"/>
           <w:lang w:val="uk-UA"/>
         </w:rPr>
-        <w:tab/>
+      </w:pPr>
+      <w:r>
+        <w:rPr>
+          <w:sz w:val="16"/>
+          <w:lang w:val="uk-UA"/>
+        </w:rPr>
+        <w:t xml:space="preserve">                 </w:t>
+      </w:r>
+      <w:r>
+        <w:rPr>
+          <w:sz w:val="16"/>
+          <w:lang w:val="uk-UA"/>
+        </w:rPr>
+        <w:tab/>
+      </w:r>
+      <w:r>
+        <w:rPr>
+          <w:sz w:val="16"/>
+          <w:lang w:val="uk-UA"/>
+        </w:rPr>
+        <w:tab/>
+      </w:r>
+      <w:r>
+        <w:rPr>
+          <w:sz w:val="16"/>
+          <w:lang w:val="uk-UA"/>
+        </w:rPr>
+        <w:tab/>
+      </w:r>
+      <w:r>
+        <w:rPr>
+          <w:sz w:val="16"/>
+          <w:lang w:val="uk-UA"/>
+        </w:rPr>
+        <w:tab/>
+      </w:r>
+      <w:r>
+        <w:rPr>
+          <w:sz w:val="16"/>
+          <w:lang w:val="uk-UA"/>
+        </w:rPr>
+        <w:tab/>
+      </w:r>
+      <w:r>
+        <w:rPr>
+          <w:sz w:val="16"/>
+          <w:lang w:val="uk-UA"/>
+        </w:rPr>
+        <w:tab/>
+      </w:r>
+      <w:r>
+        <w:rPr>
+          <w:sz w:val="16"/>
+          <w:lang w:val="uk-UA"/>
+        </w:rPr>
+        <w:tab/>
+      </w:r>
+      <w:r>
+        <w:rPr>
+          <w:sz w:val="16"/>
+          <w:lang w:val="uk-UA"/>
+        </w:rPr>
+        <w:tab/>
+      </w:r>
+      <w:r>
+        <w:rPr>
+          <w:sz w:val="16"/>
+          <w:lang w:val="uk-UA"/>
+        </w:rPr>
+        <w:tab/>
+      </w:r>
+      <w:r>
+        <w:rPr>
+          <w:sz w:val="16"/>
+          <w:lang w:val="uk-UA"/>
+        </w:rPr>
+        <w:tab/>
+      </w:r>
+      <w:r>
+        <w:rPr>
+          <w:sz w:val="16"/>
+          <w:lang w:val="uk-UA"/>
+        </w:rPr>
+        <w:tab/>
+        <w:t xml:space="preserve">                 </w:t>
+      </w:r>
+      <w:bookmarkStart w:id="0" w:name="_GoBack"/>
+      <w:bookmarkEnd w:id="0"/>
+      <w:r>
+        <w:rPr>
+          <w:sz w:val="16"/>
+          <w:lang w:val="uk-UA"/>
+        </w:rPr>
+        <w:t>(прописом)</w:t>
       </w:r>
       <w:r>
         <w:rPr>
@@ -4340,110 +4908,63 @@
           <w:szCs w:val="22"/>
           <w:lang w:val="uk-UA"/>
         </w:rPr>
-        <w:tab/>
-      </w:r>
-      <w:r>
-        <w:rPr>
-          <w:lang w:val="uk-UA"/>
-        </w:rPr>
-        <w:tab/>
-      </w:r>
-      <w:r>
-        <w:rPr>
-          <w:lang w:val="uk-UA"/>
-        </w:rPr>
-        <w:tab/>
-      </w:r>
-      <w:r>
-        <w:rPr>
-          <w:lang w:val="uk-UA"/>
-        </w:rPr>
-        <w:tab/>
-        <w:t xml:space="preserve">                      </w:t>
-      </w:r>
-      <w:r>
-        <w:rPr>
-          <w:lang w:val="uk-UA"/>
-        </w:rPr>
-        <w:tab/>
-      </w:r>
-      <w:r>
-        <w:rPr>
-          <w:lang w:val="uk-UA"/>
-        </w:rPr>
-        <w:tab/>
-      </w:r>
-      <w:r>
-        <w:rPr>
-          <w:lang w:val="uk-UA"/>
-        </w:rPr>
-        <w:tab/>
-      </w:r>
-      <w:r>
-        <w:rPr>
-          <w:sz w:val="16"/>
-          <w:lang w:val="uk-UA"/>
-        </w:rPr>
-        <w:t>(прописом)</w:t>
-      </w:r>
-      <w:r>
-        <w:rPr>
-          <w:sz w:val="16"/>
-          <w:lang w:val="uk-UA"/>
-        </w:rPr>
         <w:br/>
       </w:r>
     </w:p>
     <w:p>
       <w:pPr>
-        <w:rPr>
-          <w:sz w:val="22"/>
-          <w:szCs w:val="22"/>
-          <w:lang w:val="uk-UA"/>
-        </w:rPr>
-      </w:pPr>
-      <w:r>
-        <w:rPr>
-          <w:lang w:val="uk-UA"/>
-        </w:rPr>
-        <w:t xml:space="preserve">            </w:t>
-      </w:r>
-      <w:r>
-        <w:rPr>
-          <w:lang w:val="uk-UA"/>
-        </w:rPr>
-        <w:tab/>
-      </w:r>
-      <w:r>
-        <w:rPr>
-          <w:lang w:val="uk-UA"/>
-        </w:rPr>
-        <w:tab/>
-        <w:t xml:space="preserve">       </w:t>
-      </w:r>
-      <w:r>
-        <w:rPr>
-          <w:sz w:val="22"/>
-          <w:szCs w:val="22"/>
-          <w:lang w:val="uk-UA"/>
-        </w:rPr>
-        <w:t>в) вартість фактична  _______________</w:t>
+        <w:pStyle w:val="FootnoteText"/>
+        <w:tabs>
+          <w:tab w:val="left" w:pos="2070"/>
+          <w:tab w:val="left" w:pos="5940"/>
+          <w:tab w:val="left" w:pos="9990"/>
+          <w:tab w:val="left" w:pos="16110"/>
+        </w:tabs>
+        <w:ind w:right="-199"/>
+        <w:rPr>
+          <w:color w:val="4A442A" w:themeColor="background2" w:themeShade="40"/>
+          <w:lang w:val="uk-UA"/>
+        </w:rPr>
+      </w:pPr>
+      <w:r>
+        <w:rPr>
+          <w:sz w:val="24"/>
+          <w:lang w:val="uk-UA"/>
+        </w:rPr>
+        <w:t>Голова комісії</w:t>
+      </w:r>
+      <w:r>
+        <w:rPr>
+          <w:sz w:val="24"/>
+          <w:lang w:val="uk-UA"/>
+        </w:rPr>
+        <w:tab/>
+      </w:r>
+      <w:r>
+        <w:rPr>
+          <w:sz w:val="24"/>
+          <w:lang w:val="uk-UA"/>
+        </w:rPr>
+        <w:t xml:space="preserve"> </w:t>
       </w:r>
       <w:r>
         <w:rPr>
           <w:rStyle w:val="SubtleReference"/>
+          <w:color w:val="4A442A" w:themeColor="background2" w:themeShade="40"/>
         </w:rPr>
         <w:fldChar w:fldCharType="begin"/>
       </w:r>
       <w:r>
         <w:rPr>
           <w:rStyle w:val="SubtleReference"/>
-        </w:rPr>
-        <w:instrText xml:space="preserve"> MERGEFIELD  ФактическаяСтоимостьФакт  \* MERGEFORMAT </w:instrText>
+          <w:color w:val="4A442A" w:themeColor="background2" w:themeShade="40"/>
+        </w:rPr>
+        <w:instrText xml:space="preserve"> MERGEFIELD  Головадолжность  \* MERGEFORMAT </w:instrText>
       </w:r>
       <w:r>
         <w:rPr>
           <w:rStyle w:val="SubtleReference"/>
+          <w:color w:val="4A442A" w:themeColor="background2" w:themeShade="40"/>
         </w:rPr>
         <w:fldChar w:fldCharType="separate"/>
       </w:r>
@@ -4451,115 +4972,165 @@
         <w:rPr>
           <w:rStyle w:val="SubtleReference"/>
           <w:noProof/>
-        </w:rPr>
-        <w:t>«ФактическаяСтоимостьФакт»</w:t>
+          <w:color w:val="4A442A" w:themeColor="background2" w:themeShade="40"/>
+        </w:rPr>
+        <w:t>«Головадолжность»</w:t>
       </w:r>
       <w:r>
         <w:rPr>
           <w:rStyle w:val="SubtleReference"/>
+          <w:color w:val="4A442A" w:themeColor="background2" w:themeShade="40"/>
         </w:rPr>
         <w:fldChar w:fldCharType="end"/>
       </w:r>
       <w:r>
         <w:rPr>
-          <w:sz w:val="22"/>
-          <w:szCs w:val="22"/>
-          <w:lang w:val="uk-UA"/>
-        </w:rPr>
-        <w:t>____________________</w:t>
+          <w:color w:val="4A442A" w:themeColor="background2" w:themeShade="40"/>
+          <w:lang w:val="uk-UA"/>
+        </w:rPr>
+        <w:tab/>
+      </w:r>
+      <w:r>
+        <w:rPr>
+          <w:color w:val="4A442A" w:themeColor="background2" w:themeShade="40"/>
+          <w:lang w:val="uk-UA"/>
+        </w:rPr>
+        <w:t>___________</w:t>
+      </w:r>
+      <w:r>
+        <w:rPr>
+          <w:color w:val="4A442A" w:themeColor="background2" w:themeShade="40"/>
+          <w:lang w:val="uk-UA"/>
+        </w:rPr>
+        <w:t>_</w:t>
+      </w:r>
+      <w:r>
+        <w:rPr>
+          <w:color w:val="4A442A" w:themeColor="background2" w:themeShade="40"/>
+          <w:lang w:val="uk-UA"/>
+        </w:rPr>
+        <w:t xml:space="preserve">______________ </w:t>
+      </w:r>
+      <w:r>
+        <w:rPr>
+          <w:color w:val="4A442A" w:themeColor="background2" w:themeShade="40"/>
+          <w:lang w:val="uk-UA"/>
+        </w:rPr>
+        <w:tab/>
+      </w:r>
+      <w:r>
+        <w:rPr>
+          <w:rStyle w:val="SubtleReference"/>
+          <w:color w:val="4A442A" w:themeColor="background2" w:themeShade="40"/>
+        </w:rPr>
+        <w:fldChar w:fldCharType="begin"/>
+      </w:r>
+      <w:r>
+        <w:rPr>
+          <w:rStyle w:val="SubtleReference"/>
+          <w:color w:val="4A442A" w:themeColor="background2" w:themeShade="40"/>
+        </w:rPr>
+        <w:instrText xml:space="preserve"> MERGEFIELD  ГоловаФИО  \* MERGEFORMAT </w:instrText>
+      </w:r>
+      <w:r>
+        <w:rPr>
+          <w:rStyle w:val="SubtleReference"/>
+          <w:color w:val="4A442A" w:themeColor="background2" w:themeShade="40"/>
+        </w:rPr>
+        <w:fldChar w:fldCharType="separate"/>
+      </w:r>
+      <w:r>
+        <w:rPr>
+          <w:rStyle w:val="SubtleReference"/>
+          <w:noProof/>
+          <w:color w:val="4A442A" w:themeColor="background2" w:themeShade="40"/>
+        </w:rPr>
+        <w:t>«ГоловаФИО»</w:t>
+      </w:r>
+      <w:r>
+        <w:rPr>
+          <w:rStyle w:val="SubtleReference"/>
+          <w:color w:val="4A442A" w:themeColor="background2" w:themeShade="40"/>
+        </w:rPr>
+        <w:fldChar w:fldCharType="end"/>
       </w:r>
     </w:p>
     <w:p>
       <w:pPr>
-        <w:rPr>
-          <w:sz w:val="16"/>
-          <w:lang w:val="uk-UA"/>
-        </w:rPr>
-      </w:pPr>
-      <w:r>
-        <w:rPr>
-          <w:sz w:val="16"/>
-          <w:lang w:val="uk-UA"/>
-        </w:rPr>
-        <w:tab/>
-      </w:r>
-      <w:r>
-        <w:rPr>
-          <w:sz w:val="16"/>
-          <w:lang w:val="uk-UA"/>
-        </w:rPr>
-        <w:tab/>
-      </w:r>
-      <w:r>
-        <w:rPr>
-          <w:sz w:val="16"/>
-          <w:lang w:val="uk-UA"/>
-        </w:rPr>
-        <w:tab/>
-      </w:r>
-      <w:r>
-        <w:rPr>
-          <w:sz w:val="16"/>
-          <w:lang w:val="uk-UA"/>
-        </w:rPr>
-        <w:tab/>
-      </w:r>
-      <w:r>
-        <w:rPr>
-          <w:sz w:val="16"/>
-          <w:lang w:val="uk-UA"/>
-        </w:rPr>
-        <w:tab/>
-      </w:r>
-      <w:r>
-        <w:rPr>
-          <w:sz w:val="16"/>
-          <w:lang w:val="uk-UA"/>
-        </w:rPr>
-        <w:tab/>
-      </w:r>
-      <w:r>
-        <w:rPr>
-          <w:sz w:val="16"/>
-          <w:lang w:val="uk-UA"/>
-        </w:rPr>
-        <w:tab/>
-      </w:r>
-      <w:r>
-        <w:rPr>
-          <w:sz w:val="16"/>
-          <w:lang w:val="uk-UA"/>
-        </w:rPr>
-        <w:tab/>
-      </w:r>
-      <w:r>
-        <w:rPr>
-          <w:sz w:val="16"/>
-          <w:lang w:val="uk-UA"/>
-        </w:rPr>
-        <w:tab/>
-      </w:r>
-      <w:r>
-        <w:rPr>
-          <w:sz w:val="16"/>
-          <w:lang w:val="uk-UA"/>
-        </w:rPr>
-        <w:tab/>
-      </w:r>
-      <w:r>
-        <w:rPr>
-          <w:sz w:val="16"/>
-          <w:lang w:val="uk-UA"/>
-        </w:rPr>
-        <w:tab/>
-      </w:r>
-      <w:r>
-        <w:rPr>
-          <w:sz w:val="16"/>
-          <w:lang w:val="uk-UA"/>
-        </w:rPr>
-        <w:tab/>
-        <w:t>(прописом)</w:t>
+        <w:tabs>
+          <w:tab w:val="left" w:pos="2070"/>
+          <w:tab w:val="left" w:pos="5940"/>
+          <w:tab w:val="left" w:pos="9990"/>
+          <w:tab w:val="left" w:pos="16110"/>
+        </w:tabs>
+        <w:rPr>
+          <w:sz w:val="16"/>
+          <w:lang w:val="uk-UA"/>
+        </w:rPr>
+      </w:pPr>
+      <w:r>
+        <w:rPr>
+          <w:sz w:val="16"/>
+          <w:lang w:val="en-US"/>
+        </w:rPr>
+        <w:tab/>
+      </w:r>
+      <w:r>
+        <w:rPr>
+          <w:sz w:val="16"/>
+          <w:lang w:val="uk-UA"/>
+        </w:rPr>
+        <w:t xml:space="preserve"> </w:t>
+      </w:r>
+      <w:r>
+        <w:rPr>
+          <w:sz w:val="16"/>
+          <w:lang w:val="uk-UA"/>
+        </w:rPr>
+        <w:t>(посада)</w:t>
+      </w:r>
+      <w:r>
+        <w:rPr>
+          <w:b/>
+          <w:sz w:val="16"/>
+          <w:lang w:val="uk-UA"/>
+        </w:rPr>
+        <w:tab/>
+      </w:r>
+      <w:r>
+        <w:rPr>
+          <w:sz w:val="16"/>
+          <w:lang w:val="uk-UA"/>
+        </w:rPr>
+        <w:t>(підпис)</w:t>
+      </w:r>
+      <w:r>
+        <w:rPr>
+          <w:sz w:val="16"/>
+          <w:lang w:val="en-US"/>
+        </w:rPr>
+        <w:tab/>
+      </w:r>
+      <w:r>
+        <w:rPr>
+          <w:sz w:val="16"/>
+          <w:lang w:val="uk-UA"/>
+        </w:rPr>
+        <w:t xml:space="preserve"> (</w:t>
+      </w:r>
+      <w:r>
+        <w:rPr>
+          <w:sz w:val="16"/>
+          <w:lang w:val="uk-UA"/>
+        </w:rPr>
+        <w:t>ініціали, прізвище</w:t>
+      </w:r>
+      <w:r>
+        <w:rPr>
+          <w:sz w:val="16"/>
+          <w:lang w:val="uk-UA"/>
+        </w:rPr>
+        <w:t>)</w:t>
       </w:r>
       <w:r>
         <w:rPr>
@@ -4571,41 +5142,58 @@
     </w:p>
     <w:p>
       <w:pPr>
-        <w:rPr>
-          <w:sz w:val="22"/>
-          <w:szCs w:val="22"/>
-          <w:lang w:val="uk-UA"/>
-        </w:rPr>
-      </w:pPr>
-      <w:r>
-        <w:rPr>
-          <w:lang w:val="uk-UA"/>
-        </w:rPr>
-        <w:t xml:space="preserve">                                   г</w:t>
-      </w:r>
-      <w:r>
-        <w:rPr>
-          <w:sz w:val="22"/>
-          <w:szCs w:val="22"/>
-          <w:lang w:val="uk-UA"/>
-        </w:rPr>
-        <w:t>) загальна кількість одиниць  за даними бухгалтерського обліку _____</w:t>
+        <w:pStyle w:val="FootnoteText"/>
+        <w:tabs>
+          <w:tab w:val="left" w:pos="2070"/>
+          <w:tab w:val="left" w:pos="5940"/>
+          <w:tab w:val="left" w:pos="9990"/>
+          <w:tab w:val="left" w:pos="16110"/>
+        </w:tabs>
+        <w:ind w:right="-199"/>
+        <w:rPr>
+          <w:color w:val="4A442A" w:themeColor="background2" w:themeShade="40"/>
+          <w:lang w:val="uk-UA"/>
+        </w:rPr>
+      </w:pPr>
+      <w:r>
+        <w:rPr>
+          <w:sz w:val="24"/>
+          <w:lang w:val="uk-UA"/>
+        </w:rPr>
+        <w:t>Члени комісії:</w:t>
+      </w:r>
+      <w:r>
+        <w:rPr>
+          <w:sz w:val="24"/>
+          <w:lang w:val="uk-UA"/>
+        </w:rPr>
+        <w:t xml:space="preserve"> </w:t>
+      </w:r>
+      <w:r>
+        <w:rPr>
+          <w:sz w:val="24"/>
+          <w:lang w:val="uk-UA"/>
+        </w:rPr>
+        <w:tab/>
       </w:r>
       <w:r>
         <w:rPr>
           <w:rStyle w:val="SubtleReference"/>
+          <w:color w:val="4A442A" w:themeColor="background2" w:themeShade="40"/>
         </w:rPr>
         <w:fldChar w:fldCharType="begin"/>
       </w:r>
       <w:r>
         <w:rPr>
           <w:rStyle w:val="SubtleReference"/>
-        </w:rPr>
-        <w:instrText xml:space="preserve"> MERGEFIELD  ОбщееКоличествоЕдиницБух  \* MERGEFORMAT </w:instrText>
+          <w:color w:val="4A442A" w:themeColor="background2" w:themeShade="40"/>
+        </w:rPr>
+        <w:instrText xml:space="preserve"> MERGEFIELD  ЧленКомиссии1Должность  \* MERGEFORMAT </w:instrText>
       </w:r>
       <w:r>
         <w:rPr>
           <w:rStyle w:val="SubtleReference"/>
+          <w:color w:val="4A442A" w:themeColor="background2" w:themeShade="40"/>
         </w:rPr>
         <w:fldChar w:fldCharType="separate"/>
       </w:r>
@@ -4613,128 +5201,134 @@
         <w:rPr>
           <w:rStyle w:val="SubtleReference"/>
           <w:noProof/>
-        </w:rPr>
-        <w:t>«ОбщееКоличествоЕдиницБух»</w:t>
+          <w:color w:val="4A442A" w:themeColor="background2" w:themeShade="40"/>
+        </w:rPr>
+        <w:t>«ЧленКомиссии1Должность»</w:t>
       </w:r>
       <w:r>
         <w:rPr>
           <w:rStyle w:val="SubtleReference"/>
+          <w:color w:val="4A442A" w:themeColor="background2" w:themeShade="40"/>
         </w:rPr>
         <w:fldChar w:fldCharType="end"/>
       </w:r>
       <w:r>
         <w:rPr>
-          <w:sz w:val="22"/>
-          <w:szCs w:val="22"/>
-          <w:lang w:val="uk-UA"/>
-        </w:rPr>
-        <w:t>_____</w:t>
+          <w:color w:val="4A442A" w:themeColor="background2" w:themeShade="40"/>
+          <w:lang w:val="uk-UA"/>
+        </w:rPr>
+        <w:tab/>
+      </w:r>
+      <w:r>
+        <w:rPr>
+          <w:color w:val="4A442A" w:themeColor="background2" w:themeShade="40"/>
+          <w:lang w:val="uk-UA"/>
+        </w:rPr>
+        <w:t xml:space="preserve">__________________________ </w:t>
+      </w:r>
+      <w:r>
+        <w:rPr>
+          <w:color w:val="4A442A" w:themeColor="background2" w:themeShade="40"/>
+          <w:lang w:val="uk-UA"/>
+        </w:rPr>
+        <w:tab/>
+      </w:r>
+      <w:r>
+        <w:rPr>
+          <w:rStyle w:val="SubtleReference"/>
+          <w:color w:val="4A442A" w:themeColor="background2" w:themeShade="40"/>
+        </w:rPr>
+        <w:fldChar w:fldCharType="begin"/>
+      </w:r>
+      <w:r>
+        <w:rPr>
+          <w:rStyle w:val="SubtleReference"/>
+          <w:color w:val="4A442A" w:themeColor="background2" w:themeShade="40"/>
+        </w:rPr>
+        <w:instrText xml:space="preserve"> MERGEFIELD  ЧленКомиссии1ФИО  \* MERGEFORMAT </w:instrText>
+      </w:r>
+      <w:r>
+        <w:rPr>
+          <w:rStyle w:val="SubtleReference"/>
+          <w:color w:val="4A442A" w:themeColor="background2" w:themeShade="40"/>
+        </w:rPr>
+        <w:fldChar w:fldCharType="separate"/>
+      </w:r>
+      <w:r>
+        <w:rPr>
+          <w:rStyle w:val="SubtleReference"/>
+          <w:noProof/>
+          <w:color w:val="4A442A" w:themeColor="background2" w:themeShade="40"/>
+        </w:rPr>
+        <w:t>«ЧленКомиссии1ФИО»</w:t>
+      </w:r>
+      <w:r>
+        <w:rPr>
+          <w:rStyle w:val="SubtleReference"/>
+          <w:color w:val="4A442A" w:themeColor="background2" w:themeShade="40"/>
+        </w:rPr>
+        <w:fldChar w:fldCharType="end"/>
       </w:r>
     </w:p>
     <w:p>
       <w:pPr>
-        <w:rPr>
-          <w:sz w:val="22"/>
-          <w:szCs w:val="22"/>
-          <w:lang w:val="uk-UA"/>
-        </w:rPr>
-      </w:pPr>
-      <w:r>
-        <w:rPr>
-          <w:lang w:val="uk-UA"/>
-        </w:rPr>
-        <w:t xml:space="preserve"> </w:t>
-      </w:r>
-      <w:r>
-        <w:rPr>
-          <w:lang w:val="uk-UA"/>
-        </w:rPr>
-        <w:tab/>
-      </w:r>
-      <w:r>
-        <w:rPr>
-          <w:lang w:val="uk-UA"/>
-        </w:rPr>
-        <w:tab/>
-      </w:r>
-      <w:r>
-        <w:rPr>
-          <w:lang w:val="uk-UA"/>
-        </w:rPr>
-        <w:tab/>
-      </w:r>
-      <w:r>
-        <w:rPr>
-          <w:lang w:val="uk-UA"/>
-        </w:rPr>
-        <w:tab/>
-      </w:r>
-      <w:r>
-        <w:rPr>
-          <w:lang w:val="uk-UA"/>
-        </w:rPr>
-        <w:tab/>
-      </w:r>
-      <w:r>
-        <w:rPr>
-          <w:lang w:val="uk-UA"/>
-        </w:rPr>
-        <w:tab/>
-      </w:r>
-      <w:r>
-        <w:rPr>
-          <w:lang w:val="uk-UA"/>
-        </w:rPr>
-        <w:tab/>
-      </w:r>
-      <w:r>
-        <w:rPr>
-          <w:lang w:val="uk-UA"/>
-        </w:rPr>
-        <w:tab/>
-      </w:r>
-      <w:r>
-        <w:rPr>
-          <w:lang w:val="uk-UA"/>
-        </w:rPr>
-        <w:tab/>
-      </w:r>
-      <w:r>
-        <w:rPr>
-          <w:lang w:val="uk-UA"/>
-        </w:rPr>
-        <w:tab/>
-      </w:r>
-      <w:r>
-        <w:rPr>
-          <w:lang w:val="uk-UA"/>
-        </w:rPr>
-        <w:tab/>
-        <w:t xml:space="preserve">                      </w:t>
-      </w:r>
-      <w:r>
-        <w:rPr>
-          <w:lang w:val="uk-UA"/>
-        </w:rPr>
-        <w:t xml:space="preserve">                          </w:t>
-      </w:r>
-      <w:r>
-        <w:rPr>
-          <w:lang w:val="uk-UA"/>
-        </w:rPr>
-        <w:t xml:space="preserve">        </w:t>
-      </w:r>
-      <w:r>
-        <w:rPr>
-          <w:sz w:val="16"/>
-          <w:lang w:val="uk-UA"/>
-        </w:rPr>
-        <w:t>(прописом)</w:t>
-      </w:r>
-      <w:r>
-        <w:rPr>
-          <w:sz w:val="22"/>
-          <w:szCs w:val="22"/>
+        <w:tabs>
+          <w:tab w:val="left" w:pos="2070"/>
+          <w:tab w:val="left" w:pos="5940"/>
+          <w:tab w:val="left" w:pos="9990"/>
+          <w:tab w:val="left" w:pos="16110"/>
+        </w:tabs>
+        <w:rPr>
+          <w:sz w:val="16"/>
+          <w:lang w:val="uk-UA"/>
+        </w:rPr>
+      </w:pPr>
+      <w:r>
+        <w:rPr>
+          <w:sz w:val="16"/>
+          <w:lang w:val="en-US"/>
+        </w:rPr>
+        <w:tab/>
+      </w:r>
+      <w:r>
+        <w:rPr>
+          <w:sz w:val="16"/>
+          <w:lang w:val="uk-UA"/>
+        </w:rPr>
+        <w:t xml:space="preserve"> (посада)</w:t>
+      </w:r>
+      <w:r>
+        <w:rPr>
+          <w:b/>
+          <w:sz w:val="16"/>
+          <w:lang w:val="uk-UA"/>
+        </w:rPr>
+        <w:tab/>
+      </w:r>
+      <w:r>
+        <w:rPr>
+          <w:sz w:val="16"/>
+          <w:lang w:val="uk-UA"/>
+        </w:rPr>
+        <w:t>(підпис)</w:t>
+      </w:r>
+      <w:r>
+        <w:rPr>
+          <w:sz w:val="16"/>
+          <w:lang w:val="en-US"/>
+        </w:rPr>
+        <w:tab/>
+      </w:r>
+      <w:r>
+        <w:rPr>
+          <w:sz w:val="16"/>
+          <w:lang w:val="uk-UA"/>
+        </w:rPr>
+        <w:t xml:space="preserve"> (ініціали, прізвище)</w:t>
+      </w:r>
+      <w:r>
+        <w:rPr>
+          <w:sz w:val="16"/>
           <w:lang w:val="uk-UA"/>
         </w:rPr>
         <w:br/>
@@ -4742,68 +5336,83 @@
     </w:p>
     <w:p>
       <w:pPr>
-        <w:rPr>
-          <w:sz w:val="22"/>
-          <w:szCs w:val="22"/>
-          <w:lang w:val="uk-UA"/>
-        </w:rPr>
-      </w:pPr>
-      <w:r>
-        <w:rPr>
-          <w:lang w:val="uk-UA"/>
-        </w:rPr>
-        <w:t xml:space="preserve">           </w:t>
-      </w:r>
-      <w:r>
-        <w:rPr>
-          <w:lang w:val="uk-UA"/>
-        </w:rPr>
-        <w:tab/>
-      </w:r>
-      <w:r>
-        <w:rPr>
-          <w:lang w:val="uk-UA"/>
-        </w:rPr>
-        <w:tab/>
-      </w:r>
-      <w:r>
+        <w:tabs>
+          <w:tab w:val="left" w:pos="2070"/>
+          <w:tab w:val="left" w:pos="5940"/>
+          <w:tab w:val="left" w:pos="9990"/>
+          <w:tab w:val="left" w:pos="16110"/>
+        </w:tabs>
+        <w:rPr>
+          <w:lang w:val="uk-UA"/>
+        </w:rPr>
+      </w:pPr>
+      <w:r>
+        <w:rPr>
+          <w:lang w:val="uk-UA"/>
+        </w:rPr>
+        <w:t xml:space="preserve">                          </w:t>
+      </w:r>
+      <w:r>
+        <w:rPr>
+          <w:lang w:val="uk-UA"/>
+        </w:rPr>
+        <w:t xml:space="preserve">                             </w:t>
+      </w:r>
+    </w:p>
+    <w:p>
+      <w:pPr>
+        <w:pStyle w:val="FootnoteText"/>
+        <w:tabs>
+          <w:tab w:val="left" w:pos="2070"/>
+          <w:tab w:val="left" w:pos="5940"/>
+          <w:tab w:val="left" w:pos="9990"/>
+          <w:tab w:val="left" w:pos="16110"/>
+        </w:tabs>
+        <w:ind w:right="-199"/>
+        <w:rPr>
+          <w:color w:val="4A442A" w:themeColor="background2" w:themeShade="40"/>
+          <w:lang w:val="uk-UA"/>
+        </w:rPr>
+      </w:pPr>
+      <w:r>
+        <w:rPr>
+          <w:color w:val="4A442A" w:themeColor="background2" w:themeShade="40"/>
+          <w:lang w:val="uk-UA"/>
+        </w:rPr>
+        <w:t xml:space="preserve">                             </w:t>
+      </w:r>
+      <w:r>
+        <w:rPr>
+          <w:color w:val="4A442A" w:themeColor="background2" w:themeShade="40"/>
+          <w:lang w:val="uk-UA"/>
+        </w:rPr>
+        <w:tab/>
+      </w:r>
+      <w:r>
+        <w:rPr>
+          <w:color w:val="4A442A" w:themeColor="background2" w:themeShade="40"/>
+          <w:lang w:val="uk-UA"/>
+        </w:rPr>
         <w:t xml:space="preserve"> </w:t>
       </w:r>
       <w:r>
         <w:rPr>
-          <w:lang w:val="uk-UA"/>
-        </w:rPr>
-        <w:t xml:space="preserve">     </w:t>
-      </w:r>
-      <w:r>
-        <w:rPr>
-          <w:lang w:val="uk-UA"/>
-        </w:rPr>
-        <w:t>ґ</w:t>
-      </w:r>
-      <w:r>
-        <w:rPr>
-          <w:sz w:val="22"/>
-          <w:szCs w:val="22"/>
-          <w:lang w:val="uk-UA"/>
-        </w:rPr>
-        <w:t>) вартість за даними бухгалтерського обліку ________</w:t>
-      </w:r>
-      <w:r>
-        <w:rPr>
           <w:rStyle w:val="SubtleReference"/>
+          <w:color w:val="4A442A" w:themeColor="background2" w:themeShade="40"/>
         </w:rPr>
         <w:fldChar w:fldCharType="begin"/>
       </w:r>
       <w:r>
         <w:rPr>
           <w:rStyle w:val="SubtleReference"/>
-        </w:rPr>
-        <w:instrText xml:space="preserve"> MERGEFIELD  ФактическаяСтоимостьБух  \* MERGEFORMAT </w:instrText>
+          <w:color w:val="4A442A" w:themeColor="background2" w:themeShade="40"/>
+        </w:rPr>
+        <w:instrText xml:space="preserve"> MERGEFIELD  ЧленКомиссии2Должность  \* MERGEFORMAT </w:instrText>
       </w:r>
       <w:r>
         <w:rPr>
           <w:rStyle w:val="SubtleReference"/>
+          <w:color w:val="4A442A" w:themeColor="background2" w:themeShade="40"/>
         </w:rPr>
         <w:fldChar w:fldCharType="separate"/>
       </w:r>
@@ -4811,121 +5420,134 @@
         <w:rPr>
           <w:rStyle w:val="SubtleReference"/>
           <w:noProof/>
-        </w:rPr>
-        <w:t>«ФактическаяСтоимостьБух»</w:t>
+          <w:color w:val="4A442A" w:themeColor="background2" w:themeShade="40"/>
+        </w:rPr>
+        <w:t>«ЧленКомиссии2Должность»</w:t>
       </w:r>
       <w:r>
         <w:rPr>
           <w:rStyle w:val="SubtleReference"/>
+          <w:color w:val="4A442A" w:themeColor="background2" w:themeShade="40"/>
         </w:rPr>
         <w:fldChar w:fldCharType="end"/>
       </w:r>
       <w:r>
         <w:rPr>
-          <w:sz w:val="22"/>
-          <w:szCs w:val="22"/>
-          <w:lang w:val="uk-UA"/>
-        </w:rPr>
-        <w:t>_________</w:t>
+          <w:color w:val="4A442A" w:themeColor="background2" w:themeShade="40"/>
+          <w:lang w:val="uk-UA"/>
+        </w:rPr>
+        <w:tab/>
+      </w:r>
+      <w:r>
+        <w:rPr>
+          <w:color w:val="4A442A" w:themeColor="background2" w:themeShade="40"/>
+          <w:lang w:val="uk-UA"/>
+        </w:rPr>
+        <w:t xml:space="preserve">__________________________ </w:t>
+      </w:r>
+      <w:r>
+        <w:rPr>
+          <w:color w:val="4A442A" w:themeColor="background2" w:themeShade="40"/>
+          <w:lang w:val="uk-UA"/>
+        </w:rPr>
+        <w:tab/>
+      </w:r>
+      <w:r>
+        <w:rPr>
+          <w:rStyle w:val="SubtleReference"/>
+          <w:color w:val="4A442A" w:themeColor="background2" w:themeShade="40"/>
+        </w:rPr>
+        <w:fldChar w:fldCharType="begin"/>
+      </w:r>
+      <w:r>
+        <w:rPr>
+          <w:rStyle w:val="SubtleReference"/>
+          <w:color w:val="4A442A" w:themeColor="background2" w:themeShade="40"/>
+        </w:rPr>
+        <w:instrText xml:space="preserve"> MERGEFIELD  ЧленКомиссии2ФИО  \* MERGEFORMAT </w:instrText>
+      </w:r>
+      <w:r>
+        <w:rPr>
+          <w:rStyle w:val="SubtleReference"/>
+          <w:color w:val="4A442A" w:themeColor="background2" w:themeShade="40"/>
+        </w:rPr>
+        <w:fldChar w:fldCharType="separate"/>
+      </w:r>
+      <w:r>
+        <w:rPr>
+          <w:rStyle w:val="SubtleReference"/>
+          <w:noProof/>
+          <w:color w:val="4A442A" w:themeColor="background2" w:themeShade="40"/>
+        </w:rPr>
+        <w:t>«ЧленКомиссии2ФИО»</w:t>
+      </w:r>
+      <w:r>
+        <w:rPr>
+          <w:rStyle w:val="SubtleReference"/>
+          <w:color w:val="4A442A" w:themeColor="background2" w:themeShade="40"/>
+        </w:rPr>
+        <w:fldChar w:fldCharType="end"/>
       </w:r>
     </w:p>
     <w:p>
       <w:pPr>
-        <w:rPr>
-          <w:sz w:val="22"/>
-          <w:szCs w:val="22"/>
-          <w:lang w:val="uk-UA"/>
-        </w:rPr>
-      </w:pPr>
-      <w:r>
-        <w:rPr>
-          <w:sz w:val="16"/>
-          <w:lang w:val="uk-UA"/>
-        </w:rPr>
-        <w:t xml:space="preserve">                 </w:t>
-      </w:r>
-      <w:r>
-        <w:rPr>
-          <w:sz w:val="16"/>
-          <w:lang w:val="uk-UA"/>
-        </w:rPr>
-        <w:tab/>
-      </w:r>
-      <w:r>
-        <w:rPr>
-          <w:sz w:val="16"/>
-          <w:lang w:val="uk-UA"/>
-        </w:rPr>
-        <w:tab/>
-      </w:r>
-      <w:r>
-        <w:rPr>
-          <w:sz w:val="16"/>
-          <w:lang w:val="uk-UA"/>
-        </w:rPr>
-        <w:tab/>
-      </w:r>
-      <w:r>
-        <w:rPr>
-          <w:sz w:val="16"/>
-          <w:lang w:val="uk-UA"/>
-        </w:rPr>
-        <w:tab/>
-      </w:r>
-      <w:r>
-        <w:rPr>
-          <w:sz w:val="16"/>
-          <w:lang w:val="uk-UA"/>
-        </w:rPr>
-        <w:tab/>
-      </w:r>
-      <w:r>
-        <w:rPr>
-          <w:sz w:val="16"/>
-          <w:lang w:val="uk-UA"/>
-        </w:rPr>
-        <w:tab/>
-      </w:r>
-      <w:r>
-        <w:rPr>
-          <w:sz w:val="16"/>
-          <w:lang w:val="uk-UA"/>
-        </w:rPr>
-        <w:tab/>
-      </w:r>
-      <w:r>
-        <w:rPr>
-          <w:sz w:val="16"/>
-          <w:lang w:val="uk-UA"/>
-        </w:rPr>
-        <w:tab/>
-      </w:r>
-      <w:r>
-        <w:rPr>
-          <w:sz w:val="16"/>
-          <w:lang w:val="uk-UA"/>
-        </w:rPr>
-        <w:tab/>
-      </w:r>
-      <w:r>
-        <w:rPr>
-          <w:sz w:val="16"/>
-          <w:lang w:val="uk-UA"/>
-        </w:rPr>
-        <w:tab/>
-      </w:r>
-      <w:r>
-        <w:rPr>
-          <w:sz w:val="16"/>
-          <w:lang w:val="uk-UA"/>
-        </w:rPr>
-        <w:tab/>
-        <w:t xml:space="preserve">                                                  (прописом)</w:t>
-      </w:r>
-      <w:r>
-        <w:rPr>
-          <w:sz w:val="22"/>
-          <w:szCs w:val="22"/>
+        <w:tabs>
+          <w:tab w:val="left" w:pos="2070"/>
+          <w:tab w:val="left" w:pos="5940"/>
+          <w:tab w:val="left" w:pos="9990"/>
+          <w:tab w:val="left" w:pos="16110"/>
+        </w:tabs>
+        <w:rPr>
+          <w:sz w:val="16"/>
+          <w:lang w:val="uk-UA"/>
+        </w:rPr>
+      </w:pPr>
+      <w:r>
+        <w:rPr>
+          <w:sz w:val="16"/>
+          <w:lang w:val="en-US"/>
+        </w:rPr>
+        <w:tab/>
+      </w:r>
+      <w:r>
+        <w:rPr>
+          <w:sz w:val="16"/>
+          <w:lang w:val="uk-UA"/>
+        </w:rPr>
+        <w:t xml:space="preserve"> (посада)</w:t>
+      </w:r>
+      <w:r>
+        <w:rPr>
+          <w:b/>
+          <w:sz w:val="16"/>
+          <w:lang w:val="uk-UA"/>
+        </w:rPr>
+        <w:tab/>
+      </w:r>
+      <w:r>
+        <w:rPr>
+          <w:sz w:val="16"/>
+          <w:lang w:val="uk-UA"/>
+        </w:rPr>
+        <w:t>(підпис)</w:t>
+      </w:r>
+      <w:r>
+        <w:rPr>
+          <w:sz w:val="16"/>
+          <w:lang w:val="en-US"/>
+        </w:rPr>
+        <w:tab/>
+      </w:r>
+      <w:r>
+        <w:rPr>
+          <w:sz w:val="16"/>
+          <w:lang w:val="uk-UA"/>
+        </w:rPr>
+        <w:t xml:space="preserve"> (ініціали, прізвище)</w:t>
+      </w:r>
+      <w:r>
+        <w:rPr>
+          <w:sz w:val="16"/>
           <w:lang w:val="uk-UA"/>
         </w:rPr>
         <w:br/>
@@ -4934,39 +5556,50 @@
     <w:p>
       <w:pPr>
         <w:pStyle w:val="FootnoteText"/>
+        <w:tabs>
+          <w:tab w:val="left" w:pos="2070"/>
+          <w:tab w:val="left" w:pos="5940"/>
+          <w:tab w:val="left" w:pos="9990"/>
+          <w:tab w:val="left" w:pos="16110"/>
+        </w:tabs>
         <w:ind w:right="-199"/>
         <w:rPr>
-          <w:lang w:val="uk-UA"/>
-        </w:rPr>
-      </w:pPr>
-      <w:r>
-        <w:rPr>
-          <w:sz w:val="24"/>
-          <w:lang w:val="uk-UA"/>
-        </w:rPr>
-        <w:t xml:space="preserve">Голова комісії </w:t>
-      </w:r>
-      <w:r>
-        <w:rPr>
-          <w:lang w:val="uk-UA"/>
-        </w:rPr>
-        <w:t>__</w:t>
+          <w:color w:val="4A442A" w:themeColor="background2" w:themeShade="40"/>
+          <w:lang w:val="uk-UA"/>
+        </w:rPr>
+      </w:pPr>
+      <w:r>
+        <w:rPr>
+          <w:color w:val="4A442A" w:themeColor="background2" w:themeShade="40"/>
+          <w:lang w:val="uk-UA"/>
+        </w:rPr>
+        <w:t xml:space="preserve">                              </w:t>
+      </w:r>
+      <w:r>
+        <w:rPr>
+          <w:color w:val="4A442A" w:themeColor="background2" w:themeShade="40"/>
+          <w:lang w:val="uk-UA"/>
+        </w:rPr>
+        <w:tab/>
       </w:r>
       <w:r>
         <w:rPr>
           <w:rStyle w:val="SubtleReference"/>
+          <w:color w:val="4A442A" w:themeColor="background2" w:themeShade="40"/>
         </w:rPr>
         <w:fldChar w:fldCharType="begin"/>
       </w:r>
       <w:r>
         <w:rPr>
           <w:rStyle w:val="SubtleReference"/>
-        </w:rPr>
-        <w:instrText xml:space="preserve"> MERGEFIELD  Головадолжность  \* MERGEFORMAT </w:instrText>
+          <w:color w:val="4A442A" w:themeColor="background2" w:themeShade="40"/>
+        </w:rPr>
+        <w:instrText xml:space="preserve"> MERGEFIELD  ЧленКомиссии3Должность  \* MERGEFORMAT </w:instrText>
       </w:r>
       <w:r>
         <w:rPr>
           <w:rStyle w:val="SubtleReference"/>
+          <w:color w:val="4A442A" w:themeColor="background2" w:themeShade="40"/>
         </w:rPr>
         <w:fldChar w:fldCharType="separate"/>
       </w:r>
@@ -4974,54 +5607,56 @@
         <w:rPr>
           <w:rStyle w:val="SubtleReference"/>
           <w:noProof/>
-        </w:rPr>
-        <w:t>«Головадолжность»</w:t>
+          <w:color w:val="4A442A" w:themeColor="background2" w:themeShade="40"/>
+        </w:rPr>
+        <w:t>«ЧленКомиссии3Должность»</w:t>
       </w:r>
       <w:r>
         <w:rPr>
           <w:rStyle w:val="SubtleReference"/>
+          <w:color w:val="4A442A" w:themeColor="background2" w:themeShade="40"/>
         </w:rPr>
         <w:fldChar w:fldCharType="end"/>
       </w:r>
       <w:r>
         <w:rPr>
-          <w:lang w:val="uk-UA"/>
-        </w:rPr>
-        <w:t>___         ___________</w:t>
-      </w:r>
-      <w:r>
-        <w:rPr>
-          <w:lang w:val="uk-UA"/>
-        </w:rPr>
-        <w:t>_</w:t>
-      </w:r>
-      <w:r>
-        <w:rPr>
-          <w:lang w:val="uk-UA"/>
-        </w:rPr>
-        <w:t>______________         _</w:t>
-      </w:r>
-      <w:r>
-        <w:rPr>
-          <w:lang w:val="uk-UA"/>
-        </w:rPr>
-        <w:t>_</w:t>
+          <w:color w:val="4A442A" w:themeColor="background2" w:themeShade="40"/>
+          <w:lang w:val="uk-UA"/>
+        </w:rPr>
+        <w:tab/>
+      </w:r>
+      <w:r>
+        <w:rPr>
+          <w:color w:val="4A442A" w:themeColor="background2" w:themeShade="40"/>
+          <w:lang w:val="uk-UA"/>
+        </w:rPr>
+        <w:t xml:space="preserve">__________________________ </w:t>
+      </w:r>
+      <w:r>
+        <w:rPr>
+          <w:color w:val="4A442A" w:themeColor="background2" w:themeShade="40"/>
+          <w:lang w:val="uk-UA"/>
+        </w:rPr>
+        <w:tab/>
       </w:r>
       <w:r>
         <w:rPr>
           <w:rStyle w:val="SubtleReference"/>
+          <w:color w:val="4A442A" w:themeColor="background2" w:themeShade="40"/>
         </w:rPr>
         <w:fldChar w:fldCharType="begin"/>
       </w:r>
       <w:r>
         <w:rPr>
           <w:rStyle w:val="SubtleReference"/>
-        </w:rPr>
-        <w:instrText xml:space="preserve"> MERGEFIELD  ГоловаФИО  \* MERGEFORMAT </w:instrText>
+          <w:color w:val="4A442A" w:themeColor="background2" w:themeShade="40"/>
+        </w:rPr>
+        <w:instrText xml:space="preserve"> MERGEFIELD  ЧленКомиссии3ФИО  \* MERGEFORMAT </w:instrText>
       </w:r>
       <w:r>
         <w:rPr>
           <w:rStyle w:val="SubtleReference"/>
+          <w:color w:val="4A442A" w:themeColor="background2" w:themeShade="40"/>
         </w:rPr>
         <w:fldChar w:fldCharType="separate"/>
       </w:r>
@@ -5029,77 +5664,44 @@
         <w:rPr>
           <w:rStyle w:val="SubtleReference"/>
           <w:noProof/>
-        </w:rPr>
-        <w:t>«ГоловаФИО»</w:t>
+          <w:color w:val="4A442A" w:themeColor="background2" w:themeShade="40"/>
+        </w:rPr>
+        <w:t>«ЧленКомиссии3ФИО»</w:t>
       </w:r>
       <w:r>
         <w:rPr>
           <w:rStyle w:val="SubtleReference"/>
+          <w:color w:val="4A442A" w:themeColor="background2" w:themeShade="40"/>
         </w:rPr>
         <w:fldChar w:fldCharType="end"/>
-      </w:r>
-      <w:r>
-        <w:rPr>
-          <w:lang w:val="uk-UA"/>
-        </w:rPr>
-        <w:t>_</w:t>
       </w:r>
     </w:p>
     <w:p>
       <w:pPr>
-        <w:rPr>
-          <w:sz w:val="16"/>
-          <w:lang w:val="uk-UA"/>
-        </w:rPr>
-      </w:pPr>
-      <w:r>
-        <w:rPr>
-          <w:sz w:val="16"/>
-          <w:lang w:val="uk-UA"/>
-        </w:rPr>
-        <w:tab/>
-      </w:r>
-      <w:r>
-        <w:rPr>
-          <w:sz w:val="16"/>
-          <w:lang w:val="uk-UA"/>
-        </w:rPr>
-        <w:tab/>
-      </w:r>
-      <w:r>
-        <w:rPr>
-          <w:sz w:val="16"/>
-          <w:lang w:val="uk-UA"/>
-        </w:rPr>
-        <w:tab/>
-      </w:r>
-      <w:r>
-        <w:rPr>
-          <w:sz w:val="16"/>
-          <w:lang w:val="uk-UA"/>
-        </w:rPr>
-        <w:t xml:space="preserve">   </w:t>
-      </w:r>
-      <w:r>
-        <w:rPr>
-          <w:sz w:val="16"/>
-          <w:lang w:val="uk-UA"/>
-        </w:rPr>
-        <w:tab/>
-      </w:r>
-      <w:r>
-        <w:rPr>
-          <w:sz w:val="16"/>
-          <w:lang w:val="uk-UA"/>
-        </w:rPr>
-        <w:t xml:space="preserve">         </w:t>
-      </w:r>
-      <w:r>
-        <w:rPr>
-          <w:sz w:val="16"/>
-          <w:lang w:val="uk-UA"/>
-        </w:rPr>
-        <w:t>(посада)</w:t>
+        <w:tabs>
+          <w:tab w:val="left" w:pos="2070"/>
+          <w:tab w:val="left" w:pos="5940"/>
+          <w:tab w:val="left" w:pos="9990"/>
+          <w:tab w:val="left" w:pos="16110"/>
+        </w:tabs>
+        <w:rPr>
+          <w:sz w:val="16"/>
+          <w:lang w:val="uk-UA"/>
+        </w:rPr>
+      </w:pPr>
+      <w:r>
+        <w:rPr>
+          <w:sz w:val="16"/>
+          <w:lang w:val="en-US"/>
+        </w:rPr>
+        <w:tab/>
+      </w:r>
+      <w:r>
+        <w:rPr>
+          <w:sz w:val="16"/>
+          <w:lang w:val="uk-UA"/>
+        </w:rPr>
+        <w:t xml:space="preserve"> (посада)</w:t>
       </w:r>
       <w:r>
         <w:rPr>
@@ -5114,112 +5716,21 @@
           <w:sz w:val="16"/>
           <w:lang w:val="uk-UA"/>
         </w:rPr>
-        <w:tab/>
-      </w:r>
-      <w:r>
-        <w:rPr>
-          <w:sz w:val="16"/>
-          <w:lang w:val="uk-UA"/>
-        </w:rPr>
-        <w:tab/>
-      </w:r>
-      <w:r>
-        <w:rPr>
-          <w:sz w:val="16"/>
-          <w:lang w:val="uk-UA"/>
-        </w:rPr>
-        <w:tab/>
-      </w:r>
-      <w:r>
-        <w:rPr>
-          <w:sz w:val="16"/>
-          <w:lang w:val="uk-UA"/>
-        </w:rPr>
-        <w:tab/>
-      </w:r>
-      <w:r>
-        <w:rPr>
-          <w:sz w:val="16"/>
-          <w:lang w:val="uk-UA"/>
-        </w:rPr>
-        <w:t xml:space="preserve">   </w:t>
-      </w:r>
-      <w:r>
-        <w:rPr>
-          <w:sz w:val="16"/>
-          <w:lang w:val="uk-UA"/>
-        </w:rPr>
-        <w:t xml:space="preserve">   </w:t>
-      </w:r>
-      <w:r>
-        <w:rPr>
-          <w:sz w:val="16"/>
-          <w:lang w:val="uk-UA"/>
-        </w:rPr>
-        <w:t xml:space="preserve">   </w:t>
-      </w:r>
-      <w:r>
-        <w:rPr>
-          <w:sz w:val="16"/>
-          <w:lang w:val="uk-UA"/>
-        </w:rPr>
-        <w:t xml:space="preserve">(підпис) </w:t>
-      </w:r>
-      <w:r>
-        <w:rPr>
-          <w:sz w:val="16"/>
-          <w:lang w:val="uk-UA"/>
-        </w:rPr>
-        <w:tab/>
-      </w:r>
-      <w:r>
-        <w:rPr>
-          <w:sz w:val="16"/>
-          <w:lang w:val="uk-UA"/>
-        </w:rPr>
-        <w:tab/>
-      </w:r>
-      <w:r>
-        <w:rPr>
-          <w:sz w:val="16"/>
-          <w:lang w:val="uk-UA"/>
-        </w:rPr>
-        <w:tab/>
-      </w:r>
-      <w:r>
-        <w:rPr>
-          <w:sz w:val="16"/>
-          <w:lang w:val="uk-UA"/>
-        </w:rPr>
-        <w:t xml:space="preserve">                 </w:t>
-      </w:r>
-      <w:r>
-        <w:rPr>
-          <w:sz w:val="16"/>
-          <w:lang w:val="uk-UA"/>
-        </w:rPr>
-        <w:tab/>
-      </w:r>
-      <w:r>
-        <w:rPr>
-          <w:sz w:val="16"/>
-          <w:lang w:val="uk-UA"/>
-        </w:rPr>
-        <w:t xml:space="preserve">                    (</w:t>
-      </w:r>
-      <w:r>
-        <w:rPr>
-          <w:sz w:val="16"/>
-          <w:lang w:val="uk-UA"/>
-        </w:rPr>
-        <w:t>ініціали, прізвище</w:t>
-      </w:r>
-      <w:r>
-        <w:rPr>
-          <w:sz w:val="16"/>
-          <w:lang w:val="uk-UA"/>
-        </w:rPr>
-        <w:t>)</w:t>
+        <w:t>(підпис)</w:t>
+      </w:r>
+      <w:r>
+        <w:rPr>
+          <w:sz w:val="16"/>
+          <w:lang w:val="en-US"/>
+        </w:rPr>
+        <w:tab/>
+      </w:r>
+      <w:r>
+        <w:rPr>
+          <w:sz w:val="16"/>
+          <w:lang w:val="uk-UA"/>
+        </w:rPr>
+        <w:t xml:space="preserve"> (ініціали, прізвище)</w:t>
       </w:r>
       <w:r>
         <w:rPr>
@@ -5231,786 +5742,15 @@
     </w:p>
     <w:p>
       <w:pPr>
-        <w:pStyle w:val="FootnoteText"/>
-        <w:ind w:right="-199"/>
-        <w:rPr>
-          <w:lang w:val="uk-UA"/>
-        </w:rPr>
-      </w:pPr>
-      <w:r>
-        <w:rPr>
-          <w:sz w:val="24"/>
-          <w:lang w:val="uk-UA"/>
-        </w:rPr>
-        <w:t>Члени комісії:</w:t>
-      </w:r>
-      <w:r>
-        <w:rPr>
-          <w:sz w:val="24"/>
-          <w:lang w:val="uk-UA"/>
-        </w:rPr>
-        <w:t xml:space="preserve"> </w:t>
-      </w:r>
-      <w:r>
-        <w:rPr>
-          <w:lang w:val="uk-UA"/>
-        </w:rPr>
-        <w:t>__</w:t>
-      </w:r>
-      <w:r>
-        <w:rPr>
-          <w:rStyle w:val="SubtleReference"/>
-        </w:rPr>
-        <w:fldChar w:fldCharType="begin"/>
-      </w:r>
-      <w:r>
-        <w:rPr>
-          <w:rStyle w:val="SubtleReference"/>
-        </w:rPr>
-        <w:instrText xml:space="preserve"> MERGEFIELD  ЧленКомиссии1Должность  \* MERGEFORMAT </w:instrText>
-      </w:r>
-      <w:r>
-        <w:rPr>
-          <w:rStyle w:val="SubtleReference"/>
-        </w:rPr>
-        <w:fldChar w:fldCharType="separate"/>
-      </w:r>
-      <w:r>
-        <w:rPr>
-          <w:rStyle w:val="SubtleReference"/>
-          <w:noProof/>
-        </w:rPr>
-        <w:t>«ЧленКомиссии1Должность»</w:t>
-      </w:r>
-      <w:r>
-        <w:rPr>
-          <w:rStyle w:val="SubtleReference"/>
-        </w:rPr>
-        <w:fldChar w:fldCharType="end"/>
-      </w:r>
-      <w:r>
-        <w:rPr>
-          <w:lang w:val="uk-UA"/>
-        </w:rPr>
-        <w:t>___         __________________________         __</w:t>
-      </w:r>
-      <w:r>
-        <w:rPr>
-          <w:rStyle w:val="SubtleReference"/>
-        </w:rPr>
-        <w:fldChar w:fldCharType="begin"/>
-      </w:r>
-      <w:r>
-        <w:rPr>
-          <w:rStyle w:val="SubtleReference"/>
-        </w:rPr>
-        <w:instrText xml:space="preserve"> MERGEFIELD  ЧленКомиссии1ФИО  \* MERGEFORMAT </w:instrText>
-      </w:r>
-      <w:r>
-        <w:rPr>
-          <w:rStyle w:val="SubtleReference"/>
-        </w:rPr>
-        <w:fldChar w:fldCharType="separate"/>
-      </w:r>
-      <w:r>
-        <w:rPr>
-          <w:rStyle w:val="SubtleReference"/>
-          <w:noProof/>
-        </w:rPr>
-        <w:t>«ЧленКомиссии1ФИО»</w:t>
-      </w:r>
-      <w:r>
-        <w:rPr>
-          <w:rStyle w:val="SubtleReference"/>
-        </w:rPr>
-        <w:fldChar w:fldCharType="end"/>
-      </w:r>
-      <w:r>
-        <w:rPr>
-          <w:lang w:val="uk-UA"/>
-        </w:rPr>
-        <w:t>_</w:t>
-      </w:r>
-    </w:p>
-    <w:p>
-      <w:pPr>
-        <w:rPr>
-          <w:lang w:val="uk-UA"/>
-        </w:rPr>
-      </w:pPr>
-      <w:r>
-        <w:rPr>
-          <w:sz w:val="16"/>
-          <w:lang w:val="uk-UA"/>
-        </w:rPr>
-        <w:tab/>
-      </w:r>
-      <w:r>
-        <w:rPr>
-          <w:sz w:val="16"/>
-          <w:lang w:val="uk-UA"/>
-        </w:rPr>
-        <w:tab/>
-      </w:r>
-      <w:r>
-        <w:rPr>
-          <w:sz w:val="16"/>
-          <w:lang w:val="uk-UA"/>
-        </w:rPr>
-        <w:tab/>
-      </w:r>
-      <w:r>
-        <w:rPr>
-          <w:sz w:val="16"/>
-          <w:lang w:val="uk-UA"/>
-        </w:rPr>
-        <w:tab/>
-      </w:r>
-      <w:r>
-        <w:rPr>
-          <w:sz w:val="16"/>
-          <w:lang w:val="uk-UA"/>
-        </w:rPr>
-        <w:t xml:space="preserve">         </w:t>
-      </w:r>
-      <w:r>
-        <w:rPr>
-          <w:sz w:val="16"/>
-          <w:lang w:val="uk-UA"/>
-        </w:rPr>
-        <w:t>(посада)</w:t>
-      </w:r>
-      <w:r>
-        <w:rPr>
-          <w:b/>
-          <w:sz w:val="16"/>
-          <w:lang w:val="uk-UA"/>
-        </w:rPr>
-        <w:tab/>
-      </w:r>
-      <w:r>
-        <w:rPr>
-          <w:sz w:val="16"/>
-          <w:lang w:val="uk-UA"/>
-        </w:rPr>
-        <w:tab/>
-      </w:r>
-      <w:r>
-        <w:rPr>
-          <w:sz w:val="16"/>
-          <w:lang w:val="uk-UA"/>
-        </w:rPr>
-        <w:tab/>
-      </w:r>
-      <w:r>
-        <w:rPr>
-          <w:sz w:val="16"/>
-          <w:lang w:val="uk-UA"/>
-        </w:rPr>
-        <w:tab/>
-      </w:r>
-      <w:r>
-        <w:rPr>
-          <w:sz w:val="16"/>
-          <w:lang w:val="uk-UA"/>
-        </w:rPr>
-        <w:tab/>
-      </w:r>
-      <w:r>
-        <w:rPr>
-          <w:sz w:val="16"/>
-          <w:lang w:val="uk-UA"/>
-        </w:rPr>
-        <w:t xml:space="preserve">   </w:t>
-      </w:r>
-      <w:r>
-        <w:rPr>
-          <w:sz w:val="16"/>
-          <w:lang w:val="uk-UA"/>
-        </w:rPr>
-        <w:t xml:space="preserve">      </w:t>
-      </w:r>
-      <w:r>
-        <w:rPr>
-          <w:sz w:val="16"/>
-          <w:lang w:val="uk-UA"/>
-        </w:rPr>
-        <w:t xml:space="preserve">(підпис) </w:t>
-      </w:r>
-      <w:r>
-        <w:rPr>
-          <w:sz w:val="16"/>
-          <w:lang w:val="uk-UA"/>
-        </w:rPr>
-        <w:tab/>
-      </w:r>
-      <w:r>
-        <w:rPr>
-          <w:sz w:val="16"/>
-          <w:lang w:val="uk-UA"/>
-        </w:rPr>
-        <w:tab/>
-      </w:r>
-      <w:r>
-        <w:rPr>
-          <w:sz w:val="16"/>
-          <w:lang w:val="uk-UA"/>
-        </w:rPr>
-        <w:tab/>
-      </w:r>
-      <w:r>
-        <w:rPr>
-          <w:sz w:val="16"/>
-          <w:lang w:val="uk-UA"/>
-        </w:rPr>
-        <w:tab/>
-      </w:r>
-      <w:r>
-        <w:rPr>
-          <w:sz w:val="16"/>
-          <w:lang w:val="uk-UA"/>
-        </w:rPr>
-        <w:t xml:space="preserve">      </w:t>
-      </w:r>
-      <w:r>
-        <w:rPr>
-          <w:sz w:val="16"/>
-          <w:lang w:val="uk-UA"/>
-        </w:rPr>
-        <w:t xml:space="preserve">             </w:t>
-      </w:r>
-      <w:r>
-        <w:rPr>
-          <w:sz w:val="16"/>
-          <w:lang w:val="uk-UA"/>
-        </w:rPr>
-        <w:t>(</w:t>
-      </w:r>
-      <w:r>
-        <w:rPr>
-          <w:sz w:val="16"/>
-          <w:lang w:val="uk-UA"/>
-        </w:rPr>
-        <w:t>ініціали, прізвище</w:t>
-      </w:r>
-      <w:r>
-        <w:rPr>
-          <w:sz w:val="16"/>
-          <w:lang w:val="uk-UA"/>
-        </w:rPr>
-        <w:t>)</w:t>
-      </w:r>
-      <w:r>
-        <w:rPr>
-          <w:lang w:val="uk-UA"/>
-        </w:rPr>
-        <w:t xml:space="preserve">    </w:t>
-      </w:r>
-      <w:r>
-        <w:rPr>
-          <w:lang w:val="uk-UA"/>
-        </w:rPr>
-        <w:br/>
-      </w:r>
-      <w:r>
-        <w:rPr>
-          <w:lang w:val="uk-UA"/>
-        </w:rPr>
-        <w:t xml:space="preserve">                          </w:t>
-      </w:r>
-      <w:r>
-        <w:rPr>
-          <w:lang w:val="uk-UA"/>
-        </w:rPr>
-        <w:t xml:space="preserve">                             </w:t>
-      </w:r>
-    </w:p>
-    <w:p>
-      <w:pPr>
-        <w:pStyle w:val="FootnoteText"/>
-        <w:ind w:right="-199"/>
-        <w:rPr>
-          <w:lang w:val="uk-UA"/>
-        </w:rPr>
-      </w:pPr>
-      <w:r>
-        <w:rPr>
-          <w:lang w:val="uk-UA"/>
-        </w:rPr>
-        <w:t xml:space="preserve">                              </w:t>
-      </w:r>
-      <w:r>
-        <w:rPr>
-          <w:lang w:val="uk-UA"/>
-        </w:rPr>
-        <w:t>__</w:t>
-      </w:r>
-      <w:r>
-        <w:rPr>
-          <w:rStyle w:val="SubtleReference"/>
-        </w:rPr>
-        <w:fldChar w:fldCharType="begin"/>
-      </w:r>
-      <w:r>
-        <w:rPr>
-          <w:rStyle w:val="SubtleReference"/>
-        </w:rPr>
-        <w:instrText xml:space="preserve"> MERGEFIELD  ЧленКомиссии2Должность  \* MERGEFORMAT </w:instrText>
-      </w:r>
-      <w:r>
-        <w:rPr>
-          <w:rStyle w:val="SubtleReference"/>
-        </w:rPr>
-        <w:fldChar w:fldCharType="separate"/>
-      </w:r>
-      <w:r>
-        <w:rPr>
-          <w:rStyle w:val="SubtleReference"/>
-          <w:noProof/>
-        </w:rPr>
-        <w:t>«ЧленКомиссии2Должность»</w:t>
-      </w:r>
-      <w:r>
-        <w:rPr>
-          <w:rStyle w:val="SubtleReference"/>
-        </w:rPr>
-        <w:fldChar w:fldCharType="end"/>
-      </w:r>
-      <w:r>
-        <w:rPr>
-          <w:lang w:val="uk-UA"/>
-        </w:rPr>
-        <w:t>___         __________________________         __</w:t>
-      </w:r>
-      <w:r>
-        <w:rPr>
-          <w:rStyle w:val="SubtleReference"/>
-        </w:rPr>
-        <w:fldChar w:fldCharType="begin"/>
-      </w:r>
-      <w:r>
-        <w:rPr>
-          <w:rStyle w:val="SubtleReference"/>
-        </w:rPr>
-        <w:instrText xml:space="preserve"> MERGEFIELD  ЧленКомиссии2ФИО  \* MERGEFORMAT </w:instrText>
-      </w:r>
-      <w:r>
-        <w:rPr>
-          <w:rStyle w:val="SubtleReference"/>
-        </w:rPr>
-        <w:fldChar w:fldCharType="separate"/>
-      </w:r>
-      <w:r>
-        <w:rPr>
-          <w:rStyle w:val="SubtleReference"/>
-          <w:noProof/>
-        </w:rPr>
-        <w:t>«ЧленКомиссии2ФИО»</w:t>
-      </w:r>
-      <w:r>
-        <w:rPr>
-          <w:rStyle w:val="SubtleReference"/>
-        </w:rPr>
-        <w:fldChar w:fldCharType="end"/>
-      </w:r>
-      <w:r>
-        <w:rPr>
-          <w:lang w:val="uk-UA"/>
-        </w:rPr>
-        <w:t>_</w:t>
-      </w:r>
-    </w:p>
-    <w:p>
-      <w:pPr>
-        <w:rPr>
-          <w:lang w:val="uk-UA"/>
-        </w:rPr>
-      </w:pPr>
-      <w:r>
-        <w:rPr>
-          <w:sz w:val="16"/>
-          <w:lang w:val="uk-UA"/>
-        </w:rPr>
-        <w:tab/>
-      </w:r>
-      <w:r>
-        <w:rPr>
-          <w:sz w:val="16"/>
-          <w:lang w:val="uk-UA"/>
-        </w:rPr>
-        <w:tab/>
-      </w:r>
-      <w:r>
-        <w:rPr>
-          <w:sz w:val="16"/>
-          <w:lang w:val="uk-UA"/>
-        </w:rPr>
-        <w:tab/>
-      </w:r>
-      <w:r>
-        <w:rPr>
-          <w:sz w:val="16"/>
-          <w:lang w:val="uk-UA"/>
-        </w:rPr>
-        <w:tab/>
-        <w:t xml:space="preserve">         (посада)</w:t>
-      </w:r>
-      <w:r>
-        <w:rPr>
-          <w:b/>
-          <w:sz w:val="16"/>
-          <w:lang w:val="uk-UA"/>
-        </w:rPr>
-        <w:tab/>
-      </w:r>
-      <w:r>
-        <w:rPr>
-          <w:sz w:val="16"/>
-          <w:lang w:val="uk-UA"/>
-        </w:rPr>
-        <w:tab/>
-      </w:r>
-      <w:r>
-        <w:rPr>
-          <w:sz w:val="16"/>
-          <w:lang w:val="uk-UA"/>
-        </w:rPr>
-        <w:tab/>
-      </w:r>
-      <w:r>
-        <w:rPr>
-          <w:sz w:val="16"/>
-          <w:lang w:val="uk-UA"/>
-        </w:rPr>
-        <w:tab/>
-      </w:r>
-      <w:r>
-        <w:rPr>
-          <w:sz w:val="16"/>
-          <w:lang w:val="uk-UA"/>
-        </w:rPr>
-        <w:tab/>
-        <w:t xml:space="preserve">      </w:t>
-      </w:r>
-      <w:r>
-        <w:rPr>
-          <w:sz w:val="16"/>
-          <w:lang w:val="uk-UA"/>
-        </w:rPr>
-        <w:t xml:space="preserve">   </w:t>
-      </w:r>
-      <w:r>
-        <w:rPr>
-          <w:sz w:val="16"/>
-          <w:lang w:val="uk-UA"/>
-        </w:rPr>
-        <w:t xml:space="preserve">(підпис) </w:t>
-      </w:r>
-      <w:r>
-        <w:rPr>
-          <w:sz w:val="16"/>
-          <w:lang w:val="uk-UA"/>
-        </w:rPr>
-        <w:tab/>
-      </w:r>
-      <w:r>
-        <w:rPr>
-          <w:sz w:val="16"/>
-          <w:lang w:val="uk-UA"/>
-        </w:rPr>
-        <w:tab/>
-      </w:r>
-      <w:r>
-        <w:rPr>
-          <w:sz w:val="16"/>
-          <w:lang w:val="uk-UA"/>
-        </w:rPr>
-        <w:tab/>
-      </w:r>
-      <w:r>
-        <w:rPr>
-          <w:sz w:val="16"/>
-          <w:lang w:val="uk-UA"/>
-        </w:rPr>
-        <w:tab/>
-      </w:r>
-      <w:r>
-        <w:rPr>
-          <w:sz w:val="16"/>
-          <w:lang w:val="uk-UA"/>
-        </w:rPr>
-        <w:t xml:space="preserve">                    (</w:t>
-      </w:r>
-      <w:r>
-        <w:rPr>
-          <w:sz w:val="16"/>
-          <w:lang w:val="uk-UA"/>
-        </w:rPr>
-        <w:t>ініціали, прізвище</w:t>
-      </w:r>
-      <w:r>
-        <w:rPr>
-          <w:sz w:val="16"/>
-          <w:lang w:val="uk-UA"/>
-        </w:rPr>
-        <w:t>)</w:t>
-      </w:r>
-      <w:r>
-        <w:rPr>
-          <w:lang w:val="uk-UA"/>
-        </w:rPr>
-        <w:br/>
-      </w:r>
-    </w:p>
-    <w:p>
-      <w:pPr>
-        <w:pStyle w:val="FootnoteText"/>
-        <w:ind w:right="-199"/>
-        <w:rPr>
-          <w:lang w:val="uk-UA"/>
-        </w:rPr>
-      </w:pPr>
-      <w:r>
-        <w:rPr>
-          <w:lang w:val="uk-UA"/>
-        </w:rPr>
-        <w:t xml:space="preserve">                              </w:t>
-      </w:r>
-      <w:r>
-        <w:rPr>
-          <w:lang w:val="uk-UA"/>
-        </w:rPr>
-        <w:t>__</w:t>
-      </w:r>
-      <w:r>
-        <w:rPr>
-          <w:rStyle w:val="SubtleReference"/>
-        </w:rPr>
-        <w:fldChar w:fldCharType="begin"/>
-      </w:r>
-      <w:r>
-        <w:rPr>
-          <w:rStyle w:val="SubtleReference"/>
-        </w:rPr>
-        <w:instrText xml:space="preserve"> MERGEFIELD  ЧленКомиссии3Должность  \* MERGEFORMAT </w:instrText>
-      </w:r>
-      <w:r>
-        <w:rPr>
-          <w:rStyle w:val="SubtleReference"/>
-        </w:rPr>
-        <w:fldChar w:fldCharType="separate"/>
-      </w:r>
-      <w:r>
-        <w:rPr>
-          <w:rStyle w:val="SubtleReference"/>
-          <w:noProof/>
-        </w:rPr>
-        <w:t>«ЧленКомиссии3Должность»</w:t>
-      </w:r>
-      <w:r>
-        <w:rPr>
-          <w:rStyle w:val="SubtleReference"/>
-        </w:rPr>
-        <w:fldChar w:fldCharType="end"/>
-      </w:r>
-      <w:r>
-        <w:rPr>
-          <w:lang w:val="uk-UA"/>
-        </w:rPr>
-        <w:t>___         __________________________         __</w:t>
-      </w:r>
-      <w:r>
-        <w:rPr>
-          <w:rStyle w:val="SubtleReference"/>
-        </w:rPr>
-        <w:fldChar w:fldCharType="begin"/>
-      </w:r>
-      <w:r>
-        <w:rPr>
-          <w:rStyle w:val="SubtleReference"/>
-        </w:rPr>
-        <w:instrText xml:space="preserve"> MERGEFIELD  ЧленКомиссии3ФИО  \* MERGEFORMAT </w:instrText>
-      </w:r>
-      <w:r>
-        <w:rPr>
-          <w:rStyle w:val="SubtleReference"/>
-        </w:rPr>
-        <w:fldChar w:fldCharType="separate"/>
-      </w:r>
-      <w:r>
-        <w:rPr>
-          <w:rStyle w:val="SubtleReference"/>
-          <w:noProof/>
-        </w:rPr>
-        <w:t>«ЧленКомиссии3ФИО»</w:t>
-      </w:r>
-      <w:r>
-        <w:rPr>
-          <w:rStyle w:val="SubtleReference"/>
-        </w:rPr>
-        <w:fldChar w:fldCharType="end"/>
-      </w:r>
-      <w:r>
-        <w:rPr>
-          <w:lang w:val="uk-UA"/>
-        </w:rPr>
-        <w:t>_</w:t>
-      </w:r>
-    </w:p>
-    <w:p>
-      <w:pPr>
-        <w:rPr>
-          <w:lang w:val="uk-UA"/>
-        </w:rPr>
-      </w:pPr>
-      <w:r>
-        <w:rPr>
-          <w:sz w:val="16"/>
-          <w:lang w:val="uk-UA"/>
-        </w:rPr>
-        <w:tab/>
-      </w:r>
-      <w:r>
-        <w:rPr>
-          <w:sz w:val="16"/>
-          <w:lang w:val="uk-UA"/>
-        </w:rPr>
-        <w:tab/>
-      </w:r>
-      <w:r>
-        <w:rPr>
-          <w:sz w:val="16"/>
-          <w:lang w:val="uk-UA"/>
-        </w:rPr>
-        <w:tab/>
-      </w:r>
-      <w:r>
-        <w:rPr>
-          <w:sz w:val="16"/>
-          <w:lang w:val="uk-UA"/>
-        </w:rPr>
-        <w:tab/>
-        <w:t xml:space="preserve">         (посада)</w:t>
-      </w:r>
-      <w:r>
-        <w:rPr>
-          <w:b/>
-          <w:sz w:val="16"/>
-          <w:lang w:val="uk-UA"/>
-        </w:rPr>
-        <w:tab/>
-      </w:r>
-      <w:r>
-        <w:rPr>
-          <w:sz w:val="16"/>
-          <w:lang w:val="uk-UA"/>
-        </w:rPr>
-        <w:tab/>
-      </w:r>
-      <w:r>
-        <w:rPr>
-          <w:sz w:val="16"/>
-          <w:lang w:val="uk-UA"/>
-        </w:rPr>
-        <w:tab/>
-      </w:r>
-      <w:r>
-        <w:rPr>
-          <w:sz w:val="16"/>
-          <w:lang w:val="uk-UA"/>
-        </w:rPr>
-        <w:tab/>
-      </w:r>
-      <w:r>
-        <w:rPr>
-          <w:sz w:val="16"/>
-          <w:lang w:val="uk-UA"/>
-        </w:rPr>
-        <w:t xml:space="preserve">   </w:t>
-      </w:r>
-      <w:r>
-        <w:rPr>
-          <w:sz w:val="16"/>
-          <w:lang w:val="uk-UA"/>
-        </w:rPr>
-        <w:tab/>
-        <w:t xml:space="preserve">   </w:t>
-      </w:r>
-      <w:r>
-        <w:rPr>
-          <w:sz w:val="16"/>
-          <w:lang w:val="uk-UA"/>
-        </w:rPr>
-        <w:t xml:space="preserve">   </w:t>
-      </w:r>
-      <w:r>
-        <w:rPr>
-          <w:sz w:val="16"/>
-          <w:lang w:val="uk-UA"/>
-        </w:rPr>
-        <w:t xml:space="preserve">   (підпис) </w:t>
-      </w:r>
-      <w:r>
-        <w:rPr>
-          <w:sz w:val="16"/>
-          <w:lang w:val="uk-UA"/>
-        </w:rPr>
-        <w:tab/>
-      </w:r>
-      <w:r>
-        <w:rPr>
-          <w:sz w:val="16"/>
-          <w:lang w:val="uk-UA"/>
-        </w:rPr>
-        <w:tab/>
-      </w:r>
-      <w:r>
-        <w:rPr>
-          <w:sz w:val="16"/>
-          <w:lang w:val="uk-UA"/>
-        </w:rPr>
-        <w:tab/>
-      </w:r>
-      <w:r>
-        <w:rPr>
-          <w:sz w:val="16"/>
-          <w:lang w:val="uk-UA"/>
-        </w:rPr>
-        <w:tab/>
-      </w:r>
-      <w:r>
-        <w:rPr>
-          <w:sz w:val="16"/>
-          <w:lang w:val="uk-UA"/>
-        </w:rPr>
-        <w:t xml:space="preserve">                     (</w:t>
-      </w:r>
-      <w:r>
-        <w:rPr>
-          <w:sz w:val="16"/>
-          <w:lang w:val="uk-UA"/>
-        </w:rPr>
-        <w:t>ініціали, прізвище</w:t>
-      </w:r>
-      <w:r>
-        <w:rPr>
-          <w:sz w:val="16"/>
-          <w:lang w:val="uk-UA"/>
-        </w:rPr>
-        <w:t>)</w:t>
-      </w:r>
-      <w:r>
-        <w:rPr>
-          <w:lang w:val="uk-UA"/>
-        </w:rPr>
-        <w:t xml:space="preserve">      </w:t>
-      </w:r>
-      <w:r>
-        <w:rPr>
-          <w:lang w:val="uk-UA"/>
-        </w:rPr>
-        <w:br/>
-      </w:r>
+        <w:tabs>
+          <w:tab w:val="left" w:pos="3240"/>
+          <w:tab w:val="left" w:pos="7200"/>
+          <w:tab w:val="left" w:pos="11610"/>
+        </w:tabs>
+        <w:rPr>
+          <w:lang w:val="uk-UA"/>
+        </w:rPr>
+      </w:pPr>
       <w:r>
         <w:rPr>
           <w:lang w:val="uk-UA"/>
@@ -6272,9 +6012,15 @@
     <w:p>
       <w:pPr>
         <w:pStyle w:val="FootnoteText"/>
-        <w:rPr>
-          <w:sz w:val="16"/>
-          <w:lang w:val="uk-UA"/>
+        <w:tabs>
+          <w:tab w:val="left" w:pos="3960"/>
+          <w:tab w:val="left" w:pos="7920"/>
+          <w:tab w:val="left" w:pos="10800"/>
+        </w:tabs>
+        <w:rPr>
+          <w:rStyle w:val="SubtleReference"/>
+          <w:color w:val="4A442A" w:themeColor="background2" w:themeShade="40"/>
+          <w:lang w:val="en-US"/>
         </w:rPr>
       </w:pPr>
       <w:r>
@@ -6311,23 +6057,32 @@
         <w:rPr>
           <w:lang w:val="uk-UA"/>
         </w:rPr>
-        <w:t>.       ____</w:t>
+        <w:t xml:space="preserve">.  </w:t>
+      </w:r>
+      <w:r>
+        <w:rPr>
+          <w:lang w:val="en-US"/>
+        </w:rPr>
+        <w:tab/>
       </w:r>
       <w:r>
         <w:rPr>
           <w:rStyle w:val="SubtleReference"/>
+          <w:color w:val="4A442A" w:themeColor="background2" w:themeShade="40"/>
         </w:rPr>
         <w:fldChar w:fldCharType="begin"/>
       </w:r>
       <w:r>
         <w:rPr>
           <w:rStyle w:val="SubtleReference"/>
+          <w:color w:val="4A442A" w:themeColor="background2" w:themeShade="40"/>
         </w:rPr>
         <w:instrText xml:space="preserve"> MERGEFIELD  ОтветственныйДолжность  \* MERGEFORMAT </w:instrText>
       </w:r>
       <w:r>
         <w:rPr>
           <w:rStyle w:val="SubtleReference"/>
+          <w:color w:val="4A442A" w:themeColor="background2" w:themeShade="40"/>
         </w:rPr>
         <w:fldChar w:fldCharType="separate"/>
       </w:r>
@@ -6335,36 +6090,49 @@
         <w:rPr>
           <w:rStyle w:val="SubtleReference"/>
           <w:noProof/>
+          <w:color w:val="4A442A" w:themeColor="background2" w:themeShade="40"/>
         </w:rPr>
         <w:t>«ОтветственныйДолжность»</w:t>
       </w:r>
       <w:r>
         <w:rPr>
           <w:rStyle w:val="SubtleReference"/>
+          <w:color w:val="4A442A" w:themeColor="background2" w:themeShade="40"/>
         </w:rPr>
         <w:fldChar w:fldCharType="end"/>
       </w:r>
       <w:r>
         <w:rPr>
-          <w:lang w:val="uk-UA"/>
-        </w:rPr>
-        <w:t>____             ______</w:t>
+          <w:color w:val="4A442A" w:themeColor="background2" w:themeShade="40"/>
+          <w:lang w:val="en-US"/>
+        </w:rPr>
+        <w:tab/>
+      </w:r>
+      <w:r>
+        <w:rPr>
+          <w:color w:val="4A442A" w:themeColor="background2" w:themeShade="40"/>
+          <w:lang w:val="en-US"/>
+        </w:rPr>
+        <w:tab/>
       </w:r>
       <w:r>
         <w:rPr>
           <w:rStyle w:val="SubtleReference"/>
+          <w:color w:val="4A442A" w:themeColor="background2" w:themeShade="40"/>
         </w:rPr>
         <w:fldChar w:fldCharType="begin"/>
       </w:r>
       <w:r>
         <w:rPr>
           <w:rStyle w:val="SubtleReference"/>
+          <w:color w:val="4A442A" w:themeColor="background2" w:themeShade="40"/>
         </w:rPr>
         <w:instrText xml:space="preserve"> MERGEFIELD  ОтветственныйФИО  \* MERGEFORMAT </w:instrText>
       </w:r>
       <w:r>
         <w:rPr>
           <w:rStyle w:val="SubtleReference"/>
+          <w:color w:val="4A442A" w:themeColor="background2" w:themeShade="40"/>
         </w:rPr>
         <w:fldChar w:fldCharType="separate"/>
       </w:r>
@@ -6372,91 +6140,74 @@
         <w:rPr>
           <w:rStyle w:val="SubtleReference"/>
           <w:noProof/>
+          <w:color w:val="4A442A" w:themeColor="background2" w:themeShade="40"/>
         </w:rPr>
         <w:t>«ОтветственныйФИО»</w:t>
       </w:r>
       <w:r>
         <w:rPr>
           <w:rStyle w:val="SubtleReference"/>
+          <w:color w:val="4A442A" w:themeColor="background2" w:themeShade="40"/>
         </w:rPr>
         <w:fldChar w:fldCharType="end"/>
       </w:r>
-      <w:r>
-        <w:rPr>
-          <w:lang w:val="uk-UA"/>
-        </w:rPr>
-        <w:t>____</w:t>
-      </w:r>
-      <w:r>
-        <w:rPr>
-          <w:sz w:val="16"/>
-          <w:lang w:val="uk-UA"/>
-        </w:rPr>
-        <w:t xml:space="preserve">     </w:t>
-      </w:r>
-      <w:r>
-        <w:rPr>
-          <w:sz w:val="16"/>
-          <w:lang w:val="uk-UA"/>
-        </w:rPr>
-        <w:br/>
-      </w:r>
-      <w:r>
-        <w:rPr>
-          <w:sz w:val="16"/>
-          <w:lang w:val="uk-UA"/>
-        </w:rPr>
-        <w:t xml:space="preserve">                                                                                                                           (посада)</w:t>
-      </w:r>
-      <w:r>
-        <w:rPr>
-          <w:sz w:val="16"/>
-          <w:lang w:val="uk-UA"/>
-        </w:rPr>
-        <w:tab/>
-      </w:r>
-      <w:r>
-        <w:rPr>
-          <w:sz w:val="16"/>
-          <w:lang w:val="uk-UA"/>
-        </w:rPr>
-        <w:tab/>
-      </w:r>
-      <w:r>
-        <w:rPr>
-          <w:sz w:val="16"/>
-          <w:lang w:val="uk-UA"/>
-        </w:rPr>
-        <w:tab/>
-      </w:r>
-      <w:r>
-        <w:rPr>
-          <w:sz w:val="16"/>
-          <w:lang w:val="uk-UA"/>
-        </w:rPr>
-        <w:tab/>
-        <w:t xml:space="preserve">                        (підпис)                                                </w:t>
-      </w:r>
-      <w:r>
-        <w:rPr>
-          <w:sz w:val="16"/>
-          <w:lang w:val="uk-UA"/>
-        </w:rPr>
-        <w:t xml:space="preserve">                </w:t>
-      </w:r>
-      <w:r>
-        <w:rPr>
-          <w:sz w:val="16"/>
-          <w:lang w:val="uk-UA"/>
-        </w:rPr>
-        <w:t xml:space="preserve">      </w:t>
-      </w:r>
-      <w:r>
-        <w:rPr>
-          <w:sz w:val="16"/>
-          <w:lang w:val="uk-UA"/>
-        </w:rPr>
-        <w:t>(ініціали, прізвище)</w:t>
+    </w:p>
+    <w:p>
+      <w:pPr>
+        <w:tabs>
+          <w:tab w:val="left" w:pos="3960"/>
+          <w:tab w:val="left" w:pos="7200"/>
+          <w:tab w:val="left" w:pos="11520"/>
+          <w:tab w:val="left" w:pos="11610"/>
+        </w:tabs>
+        <w:rPr>
+          <w:sz w:val="16"/>
+          <w:lang w:val="uk-UA"/>
+        </w:rPr>
+      </w:pPr>
+      <w:r>
+        <w:rPr>
+          <w:sz w:val="16"/>
+          <w:lang w:val="en-US"/>
+        </w:rPr>
+        <w:lastRenderedPageBreak/>
+        <w:tab/>
+      </w:r>
+      <w:r>
+        <w:rPr>
+          <w:sz w:val="16"/>
+          <w:lang w:val="uk-UA"/>
+        </w:rPr>
+        <w:t xml:space="preserve"> (посада)</w:t>
+      </w:r>
+      <w:r>
+        <w:rPr>
+          <w:b/>
+          <w:sz w:val="16"/>
+          <w:lang w:val="uk-UA"/>
+        </w:rPr>
+        <w:tab/>
+      </w:r>
+      <w:r>
+        <w:rPr>
+          <w:sz w:val="16"/>
+          <w:lang w:val="uk-UA"/>
+        </w:rPr>
+        <w:t>(підпис)</w:t>
+      </w:r>
+      <w:r>
+        <w:rPr>
+          <w:sz w:val="16"/>
+          <w:lang w:val="en-US"/>
+        </w:rPr>
+        <w:tab/>
+      </w:r>
+      <w:r>
+        <w:rPr>
+          <w:sz w:val="16"/>
+          <w:lang w:val="uk-UA"/>
+        </w:rPr>
+        <w:t xml:space="preserve"> (ініціали, прізвище)</w:t>
       </w:r>
       <w:r>
         <w:rPr>
@@ -7208,7 +6959,7 @@
         <w:noProof/>
         <w:sz w:val="20"/>
       </w:rPr>
-      <w:t>4</w:t>
+      <w:t>2</w:t>
     </w:r>
     <w:r>
       <w:rPr>
@@ -10157,7 +9908,7 @@
 </file>
 
 <file path=customXml/itemProps1.xml><?xml version="1.0" encoding="utf-8"?>
-<ds:datastoreItem xmlns:ds="http://schemas.openxmlformats.org/officeDocument/2006/customXml" ds:itemID="{DD479DF5-B4D7-44C8-B4EB-91365B31FC80}">
+<ds:datastoreItem xmlns:ds="http://schemas.openxmlformats.org/officeDocument/2006/customXml" ds:itemID="{81DE49A4-EFAD-46A2-991C-46AEEB5434E3}">
   <ds:schemaRefs>
     <ds:schemaRef ds:uri="http://schemas.openxmlformats.org/officeDocument/2006/bibliography"/>
   </ds:schemaRefs>

</xml_diff>